<commit_message>
mini overhaul during TTP bootcamp
</commit_message>
<xml_diff>
--- a/Resume-test.docx
+++ b/Resume-test.docx
@@ -145,12 +145,12 @@
                   <wp:posOffset>895985</wp:posOffset>
                 </wp:positionH>
                 <wp:positionV relativeFrom="paragraph">
-                  <wp:posOffset>167005</wp:posOffset>
+                  <wp:posOffset>167640</wp:posOffset>
                 </wp:positionV>
-                <wp:extent cx="5981065" cy="635"/>
+                <wp:extent cx="5982335" cy="635"/>
                 <wp:effectExtent l="0" t="0" r="0" b="0"/>
                 <wp:wrapNone/>
-                <wp:docPr id="1" name=""/>
+                <wp:docPr id="1" name="Image1"/>
                 <a:graphic xmlns:a="http://schemas.openxmlformats.org/drawingml/2006/main">
                   <a:graphicData uri="http://schemas.microsoft.com/office/word/2010/wordprocessingGroup">
                     <wpg:wgp>
@@ -158,7 +158,7 @@
                       <wpg:grpSpPr>
                         <a:xfrm>
                           <a:off x="0" y="0"/>
-                          <a:ext cx="5980320" cy="0"/>
+                          <a:ext cx="5981760" cy="0"/>
                         </a:xfrm>
                       </wpg:grpSpPr>
                       <wps:wsp>
@@ -166,7 +166,7 @@
                         <wps:spPr>
                           <a:xfrm>
                             <a:off x="0" y="0"/>
-                            <a:ext cx="5980320" cy="0"/>
+                            <a:ext cx="5981760" cy="0"/>
                           </a:xfrm>
                           <a:prstGeom prst="line">
                             <a:avLst/>
@@ -194,8 +194,8 @@
           </mc:Choice>
           <mc:Fallback>
             <w:pict>
-              <v:group id="shape_0" style="position:absolute;margin-left:70.55pt;margin-top:13.15pt;width:470.85pt;height:0pt" coordorigin="1411,263" coordsize="9417,0">
-                <v:line id="shape_0" from="1411,263" to="10828,263" stroked="t" style="position:absolute;mso-position-horizontal-relative:page">
+              <v:group id="shape_0" alt="Image1" style="position:absolute;margin-left:70.55pt;margin-top:13.2pt;width:470.95pt;height:0pt" coordorigin="1411,264" coordsize="9419,0">
+                <v:line id="shape_0" from="1411,264" to="10830,264" stroked="t" style="position:absolute;mso-position-horizontal-relative:page">
                   <v:stroke color="black" weight="6840" joinstyle="round" endcap="flat"/>
                   <v:fill o:detectmouseclick="t" on="false"/>
                 </v:line>
@@ -210,15 +210,7 @@
           <w:sz w:val="21"/>
           <w:szCs w:val="21"/>
         </w:rPr>
-        <w:t>E</w:t>
-      </w:r>
-      <w:r>
-        <w:rPr>
-          <w:b/>
-          <w:sz w:val="21"/>
-          <w:szCs w:val="21"/>
-        </w:rPr>
-        <w:t>ducation</w:t>
+        <w:t>Education</w:t>
       </w:r>
     </w:p>
     <w:p>
@@ -226,10 +218,7 @@
         <w:pStyle w:val="Normal"/>
         <w:spacing w:lineRule="exact" w:line="240" w:before="31" w:after="0"/>
         <w:ind w:left="100" w:right="79" w:hanging="0"/>
-        <w:rPr>
-          <w:sz w:val="21"/>
-          <w:szCs w:val="21"/>
-        </w:rPr>
+        <w:rPr/>
       </w:pPr>
       <w:r>
         <w:rPr>
@@ -244,7 +233,7 @@
           <w:sz w:val="21"/>
           <w:szCs w:val="21"/>
         </w:rPr>
-        <w:t>New York, NY Bachelor of Arts in Computer Science | Minor: Mathematics, Psychology | GPA: 4.0                           May 2021</w:t>
+        <w:t>New York, NY Bachelor of Arts in Computer Science | Minor: Mathematics, Psychology | GPA: 3.9                           May 2021</w:t>
       </w:r>
     </w:p>
     <w:p>
@@ -321,10 +310,7 @@
         <w:pStyle w:val="Normal"/>
         <w:spacing w:before="26" w:after="0"/>
         <w:ind w:firstLine="100"/>
-        <w:rPr>
-          <w:sz w:val="21"/>
-          <w:szCs w:val="21"/>
-        </w:rPr>
+        <w:rPr/>
       </w:pPr>
       <w:r>
         <mc:AlternateContent>
@@ -336,12 +322,12 @@
                   <wp:posOffset>895985</wp:posOffset>
                 </wp:positionH>
                 <wp:positionV relativeFrom="paragraph">
-                  <wp:posOffset>13335</wp:posOffset>
+                  <wp:posOffset>13970</wp:posOffset>
                 </wp:positionV>
-                <wp:extent cx="5981065" cy="635"/>
+                <wp:extent cx="5982335" cy="635"/>
                 <wp:effectExtent l="0" t="0" r="0" b="0"/>
                 <wp:wrapNone/>
-                <wp:docPr id="2" name=""/>
+                <wp:docPr id="2" name="Image2"/>
                 <a:graphic xmlns:a="http://schemas.openxmlformats.org/drawingml/2006/main">
                   <a:graphicData uri="http://schemas.microsoft.com/office/word/2010/wordprocessingGroup">
                     <wpg:wgp>
@@ -349,7 +335,7 @@
                       <wpg:grpSpPr>
                         <a:xfrm>
                           <a:off x="0" y="0"/>
-                          <a:ext cx="5980320" cy="0"/>
+                          <a:ext cx="5981760" cy="0"/>
                         </a:xfrm>
                       </wpg:grpSpPr>
                       <wps:wsp>
@@ -357,7 +343,7 @@
                         <wps:spPr>
                           <a:xfrm>
                             <a:off x="0" y="0"/>
-                            <a:ext cx="5980320" cy="0"/>
+                            <a:ext cx="5981760" cy="0"/>
                           </a:xfrm>
                           <a:prstGeom prst="line">
                             <a:avLst/>
@@ -385,8 +371,8 @@
           </mc:Choice>
           <mc:Fallback>
             <w:pict>
-              <v:group id="shape_0" style="position:absolute;margin-left:70.55pt;margin-top:1.05pt;width:470.85pt;height:0pt" coordorigin="1411,21" coordsize="9417,0">
-                <v:line id="shape_0" from="1411,21" to="10828,21" stroked="t" style="position:absolute;mso-position-horizontal-relative:page">
+              <v:group id="shape_0" alt="Image2" style="position:absolute;margin-left:70.55pt;margin-top:1.1pt;width:470.95pt;height:0pt" coordorigin="1411,22" coordsize="9419,0">
+                <v:line id="shape_0" from="1411,22" to="10830,22" stroked="t" style="position:absolute;mso-position-horizontal-relative:page">
                   <v:stroke color="black" weight="6840" joinstyle="round" endcap="flat"/>
                   <v:fill o:detectmouseclick="t" on="false"/>
                 </v:line>
@@ -422,7 +408,7 @@
           <w:sz w:val="21"/>
           <w:szCs w:val="21"/>
         </w:rPr>
-        <w:t xml:space="preserve">  Calculus with Analytical Geometry I &amp; II                </w:t>
+        <w:t xml:space="preserve">  Multi-variable Calculus                                             </w:t>
       </w:r>
       <w:r>
         <w:rPr>
@@ -445,10 +431,7 @@
         <w:pStyle w:val="Normal"/>
         <w:spacing w:before="2" w:after="0"/>
         <w:ind w:right="2594" w:firstLine="720"/>
-        <w:rPr>
-          <w:sz w:val="21"/>
-          <w:szCs w:val="21"/>
-        </w:rPr>
+        <w:rPr/>
       </w:pPr>
       <w:r>
         <w:rPr>
@@ -527,10 +510,7 @@
         <w:pStyle w:val="Normal"/>
         <w:spacing w:before="27" w:after="0"/>
         <w:ind w:left="100" w:hanging="0"/>
-        <w:rPr>
-          <w:sz w:val="21"/>
-          <w:szCs w:val="21"/>
-        </w:rPr>
+        <w:rPr/>
       </w:pPr>
       <w:r>
         <mc:AlternateContent>
@@ -542,12 +522,12 @@
                   <wp:posOffset>895985</wp:posOffset>
                 </wp:positionH>
                 <wp:positionV relativeFrom="paragraph">
-                  <wp:posOffset>13335</wp:posOffset>
+                  <wp:posOffset>13970</wp:posOffset>
                 </wp:positionV>
-                <wp:extent cx="5981065" cy="635"/>
+                <wp:extent cx="5982335" cy="635"/>
                 <wp:effectExtent l="0" t="0" r="0" b="0"/>
                 <wp:wrapNone/>
-                <wp:docPr id="3" name=""/>
+                <wp:docPr id="3" name="Image3"/>
                 <a:graphic xmlns:a="http://schemas.openxmlformats.org/drawingml/2006/main">
                   <a:graphicData uri="http://schemas.microsoft.com/office/word/2010/wordprocessingGroup">
                     <wpg:wgp>
@@ -555,7 +535,7 @@
                       <wpg:grpSpPr>
                         <a:xfrm>
                           <a:off x="0" y="0"/>
-                          <a:ext cx="5980320" cy="0"/>
+                          <a:ext cx="5981760" cy="0"/>
                         </a:xfrm>
                       </wpg:grpSpPr>
                       <wps:wsp>
@@ -563,7 +543,7 @@
                         <wps:spPr>
                           <a:xfrm>
                             <a:off x="0" y="0"/>
-                            <a:ext cx="5980320" cy="0"/>
+                            <a:ext cx="5981760" cy="0"/>
                           </a:xfrm>
                           <a:prstGeom prst="line">
                             <a:avLst/>
@@ -591,8 +571,8 @@
           </mc:Choice>
           <mc:Fallback>
             <w:pict>
-              <v:group id="shape_0" style="position:absolute;margin-left:70.55pt;margin-top:1.05pt;width:470.85pt;height:0pt" coordorigin="1411,21" coordsize="9417,0">
-                <v:line id="shape_0" from="1411,21" to="10828,21" stroked="t" style="position:absolute;mso-position-horizontal-relative:page">
+              <v:group id="shape_0" alt="Image3" style="position:absolute;margin-left:70.55pt;margin-top:1.1pt;width:470.95pt;height:0pt" coordorigin="1411,22" coordsize="9419,0">
+                <v:line id="shape_0" from="1411,22" to="10830,22" stroked="t" style="position:absolute;mso-position-horizontal-relative:page">
                   <v:stroke color="black" weight="6840" joinstyle="round" endcap="flat"/>
                   <v:fill o:detectmouseclick="t" on="false"/>
                 </v:line>
@@ -607,22 +587,44 @@
           <w:sz w:val="21"/>
           <w:szCs w:val="21"/>
         </w:rPr>
-        <w:t>C</w:t>
-      </w:r>
-      <w:r>
+        <w:t>Programming Languages</w:t>
+      </w:r>
+      <w:r>
+        <w:rPr>
+          <w:sz w:val="21"/>
+          <w:szCs w:val="21"/>
+        </w:rPr>
+        <w:t>: C++, Python, C#, JavaScript/TypeScript</w:t>
+      </w:r>
+    </w:p>
+    <w:p>
+      <w:pPr>
+        <w:pStyle w:val="Normal"/>
+        <w:spacing w:before="27" w:after="0"/>
+        <w:ind w:left="100" w:hanging="0"/>
         <w:rPr>
           <w:b/>
-          <w:sz w:val="21"/>
-          <w:szCs w:val="21"/>
-        </w:rPr>
-        <w:t>omputer Languages</w:t>
-      </w:r>
-      <w:r>
-        <w:rPr>
-          <w:sz w:val="21"/>
-          <w:szCs w:val="21"/>
-        </w:rPr>
-        <w:t>: C++, Python, C#, JavaScript, HTML/CSS</w:t>
+          <w:b/>
+          <w:bCs/>
+        </w:rPr>
+      </w:pPr>
+      <w:r>
+        <w:rPr>
+          <w:b/>
+          <w:bCs/>
+          <w:sz w:val="21"/>
+          <w:szCs w:val="21"/>
+        </w:rPr>
+        <w:t>Markup Languages</w:t>
+      </w:r>
+      <w:r>
+        <w:rPr>
+          <w:b w:val="false"/>
+          <w:bCs w:val="false"/>
+          <w:sz w:val="21"/>
+          <w:szCs w:val="21"/>
+        </w:rPr>
+        <w:t xml:space="preserve">: Html/CSS, Markdown, Org-mode, Latex </w:t>
       </w:r>
     </w:p>
     <w:p>
@@ -630,10 +632,7 @@
         <w:pStyle w:val="Normal"/>
         <w:spacing w:lineRule="exact" w:line="240"/>
         <w:ind w:left="100" w:hanging="0"/>
-        <w:rPr>
-          <w:sz w:val="21"/>
-          <w:szCs w:val="21"/>
-        </w:rPr>
+        <w:rPr/>
       </w:pPr>
       <w:r>
         <w:rPr>
@@ -648,7 +647,7 @@
           <w:sz w:val="21"/>
           <w:szCs w:val="21"/>
         </w:rPr>
-        <w:t>: Git, Cmake, Multisim, Microsoft Office</w:t>
+        <w:t>: Git, GNU Make, Cmake, Pandoc, Microsoft Office</w:t>
       </w:r>
     </w:p>
     <w:p>
@@ -656,10 +655,7 @@
         <w:pStyle w:val="Normal"/>
         <w:spacing w:lineRule="exact" w:line="240"/>
         <w:ind w:left="100" w:hanging="0"/>
-        <w:rPr>
-          <w:sz w:val="21"/>
-          <w:szCs w:val="21"/>
-        </w:rPr>
+        <w:rPr/>
       </w:pPr>
       <w:r>
         <w:rPr>
@@ -667,23 +663,39 @@
           <w:sz w:val="21"/>
           <w:szCs w:val="21"/>
         </w:rPr>
-        <w:t>Operating Systems</w:t>
-      </w:r>
-      <w:r>
-        <w:rPr>
-          <w:sz w:val="21"/>
-          <w:szCs w:val="21"/>
-        </w:rPr>
-        <w:t xml:space="preserve">: Mac OS (10.13.1 High Sierra), Linux (Ubuntu </w:t>
-      </w:r>
-      <w:bookmarkStart w:id="0" w:name="_GoBack"/>
-      <w:bookmarkEnd w:id="0"/>
-      <w:r>
-        <w:rPr>
-          <w:sz w:val="21"/>
-          <w:szCs w:val="21"/>
-        </w:rPr>
-        <w:t>(Debian) 16.04, 17.10, 18.04 | Antergos (Arch)), Microsoft Windows (8, 10.8)</w:t>
+        <w:t>Frameworks</w:t>
+      </w:r>
+      <w:r>
+        <w:rPr>
+          <w:b/>
+          <w:bCs/>
+          <w:sz w:val="21"/>
+          <w:szCs w:val="21"/>
+        </w:rPr>
+        <w:t>/</w:t>
+      </w:r>
+      <w:r>
+        <w:rPr>
+          <w:b/>
+          <w:bCs/>
+          <w:sz w:val="21"/>
+          <w:szCs w:val="21"/>
+        </w:rPr>
+        <w:t>Libraries</w:t>
+      </w:r>
+      <w:r>
+        <w:rPr>
+          <w:sz w:val="21"/>
+          <w:szCs w:val="21"/>
+        </w:rPr>
+        <w:t xml:space="preserve">: AngularJS, React, </w:t>
+      </w:r>
+      <w:r>
+        <w:rPr>
+          <w:sz w:val="21"/>
+          <w:szCs w:val="21"/>
+        </w:rPr>
+        <w:t>Redux</w:t>
       </w:r>
     </w:p>
     <w:p>
@@ -725,10 +737,7 @@
         <w:pStyle w:val="Normal"/>
         <w:spacing w:before="27" w:after="0"/>
         <w:ind w:left="100" w:hanging="0"/>
-        <w:rPr>
-          <w:sz w:val="21"/>
-          <w:szCs w:val="21"/>
-        </w:rPr>
+        <w:rPr/>
       </w:pPr>
       <w:r>
         <mc:AlternateContent>
@@ -740,12 +749,12 @@
                   <wp:posOffset>895985</wp:posOffset>
                 </wp:positionH>
                 <wp:positionV relativeFrom="paragraph">
-                  <wp:posOffset>13335</wp:posOffset>
+                  <wp:posOffset>13970</wp:posOffset>
                 </wp:positionV>
-                <wp:extent cx="5981065" cy="635"/>
+                <wp:extent cx="5982335" cy="635"/>
                 <wp:effectExtent l="0" t="0" r="0" b="0"/>
                 <wp:wrapNone/>
-                <wp:docPr id="4" name=""/>
+                <wp:docPr id="4" name="Image4"/>
                 <a:graphic xmlns:a="http://schemas.openxmlformats.org/drawingml/2006/main">
                   <a:graphicData uri="http://schemas.microsoft.com/office/word/2010/wordprocessingGroup">
                     <wpg:wgp>
@@ -753,7 +762,7 @@
                       <wpg:grpSpPr>
                         <a:xfrm>
                           <a:off x="0" y="0"/>
-                          <a:ext cx="5980320" cy="0"/>
+                          <a:ext cx="5981760" cy="0"/>
                         </a:xfrm>
                       </wpg:grpSpPr>
                       <wps:wsp>
@@ -761,7 +770,7 @@
                         <wps:spPr>
                           <a:xfrm>
                             <a:off x="0" y="0"/>
-                            <a:ext cx="5980320" cy="0"/>
+                            <a:ext cx="5981760" cy="0"/>
                           </a:xfrm>
                           <a:prstGeom prst="line">
                             <a:avLst/>
@@ -789,8 +798,8 @@
           </mc:Choice>
           <mc:Fallback>
             <w:pict>
-              <v:group id="shape_0" style="position:absolute;margin-left:70.55pt;margin-top:1.05pt;width:470.85pt;height:0pt" coordorigin="1411,21" coordsize="9417,0">
-                <v:line id="shape_0" from="1411,21" to="10828,21" stroked="t" style="position:absolute;mso-position-horizontal-relative:page">
+              <v:group id="shape_0" alt="Image4" style="position:absolute;margin-left:70.55pt;margin-top:1.1pt;width:470.95pt;height:0pt" coordorigin="1411,22" coordsize="9419,0">
+                <v:line id="shape_0" from="1411,22" to="10830,22" stroked="t" style="position:absolute;mso-position-horizontal-relative:page">
                   <v:stroke color="black" weight="6840" joinstyle="round" endcap="flat"/>
                   <v:fill o:detectmouseclick="t" on="false"/>
                 </v:line>
@@ -805,22 +814,14 @@
           <w:sz w:val="21"/>
           <w:szCs w:val="21"/>
         </w:rPr>
-        <w:t>S</w:t>
-      </w:r>
-      <w:r>
-        <w:rPr>
-          <w:b/>
-          <w:sz w:val="21"/>
-          <w:szCs w:val="21"/>
-        </w:rPr>
-        <w:t xml:space="preserve">tatistics calculator, Personal Project </w:t>
-      </w:r>
-      <w:r>
-        <w:rPr>
-          <w:sz w:val="21"/>
-          <w:szCs w:val="21"/>
-        </w:rPr>
-        <w:t>(C++)                                                                                       June 2018</w:t>
+        <w:t xml:space="preserve">Statistics calculator, Personal Project </w:t>
+      </w:r>
+      <w:r>
+        <w:rPr>
+          <w:sz w:val="21"/>
+          <w:szCs w:val="21"/>
+        </w:rPr>
+        <w:t>(C++, Doctest testing framework)                                            June 2018</w:t>
       </w:r>
     </w:p>
     <w:p>
@@ -869,49 +870,7 @@
           <w:sz w:val="21"/>
           <w:szCs w:val="21"/>
         </w:rPr>
-        <w:t>C</w:t>
-      </w:r>
-      <w:r>
-        <w:rPr>
-          <w:sz w:val="21"/>
-          <w:szCs w:val="21"/>
-        </w:rPr>
-        <w:t>reated a</w:t>
-      </w:r>
-      <w:r>
-        <w:rPr>
-          <w:sz w:val="21"/>
-          <w:szCs w:val="21"/>
-        </w:rPr>
-        <w:t xml:space="preserve"> formula sheet </w:t>
-      </w:r>
-      <w:r>
-        <w:rPr>
-          <w:sz w:val="21"/>
-          <w:szCs w:val="21"/>
-        </w:rPr>
-        <w:t>and provided</w:t>
-      </w:r>
-      <w:r>
-        <w:rPr>
-          <w:sz w:val="21"/>
-          <w:szCs w:val="21"/>
-        </w:rPr>
-        <w:t xml:space="preserve"> more information </w:t>
-      </w:r>
-      <w:r>
-        <w:rPr>
-          <w:sz w:val="21"/>
-          <w:szCs w:val="21"/>
-        </w:rPr>
-        <w:t>on</w:t>
-      </w:r>
-      <w:r>
-        <w:rPr>
-          <w:sz w:val="21"/>
-          <w:szCs w:val="21"/>
-        </w:rPr>
-        <w:t xml:space="preserve"> the dataset than other graphing calculators.</w:t>
+        <w:t>Created a formula sheet and provided more information on the dataset than other graphing calculators.</w:t>
       </w:r>
     </w:p>
     <w:p>
@@ -979,14 +938,7 @@
           <w:sz w:val="21"/>
           <w:szCs w:val="21"/>
         </w:rPr>
-        <w:t>Optimized website</w:t>
-      </w:r>
-      <w:r>
-        <w:rPr>
-          <w:sz w:val="21"/>
-          <w:szCs w:val="21"/>
-        </w:rPr>
-        <w:t xml:space="preserve"> for different screen sizes as well as different browsers.</w:t>
+        <w:t>Optimized website for different screen sizes as well as different browsers.</w:t>
       </w:r>
     </w:p>
     <w:p>
@@ -1024,12 +976,12 @@
                   <wp:posOffset>895985</wp:posOffset>
                 </wp:positionH>
                 <wp:positionV relativeFrom="paragraph">
-                  <wp:posOffset>163830</wp:posOffset>
+                  <wp:posOffset>164465</wp:posOffset>
                 </wp:positionV>
-                <wp:extent cx="5981065" cy="635"/>
+                <wp:extent cx="5982335" cy="635"/>
                 <wp:effectExtent l="0" t="0" r="0" b="0"/>
                 <wp:wrapNone/>
-                <wp:docPr id="5" name=""/>
+                <wp:docPr id="5" name="Image5"/>
                 <a:graphic xmlns:a="http://schemas.openxmlformats.org/drawingml/2006/main">
                   <a:graphicData uri="http://schemas.microsoft.com/office/word/2010/wordprocessingGroup">
                     <wpg:wgp>
@@ -1037,7 +989,7 @@
                       <wpg:grpSpPr>
                         <a:xfrm>
                           <a:off x="0" y="0"/>
-                          <a:ext cx="5980320" cy="0"/>
+                          <a:ext cx="5981760" cy="0"/>
                         </a:xfrm>
                       </wpg:grpSpPr>
                       <wps:wsp>
@@ -1045,7 +997,7 @@
                         <wps:spPr>
                           <a:xfrm>
                             <a:off x="0" y="0"/>
-                            <a:ext cx="5980320" cy="0"/>
+                            <a:ext cx="5981760" cy="0"/>
                           </a:xfrm>
                           <a:prstGeom prst="line">
                             <a:avLst/>
@@ -1073,8 +1025,8 @@
           </mc:Choice>
           <mc:Fallback>
             <w:pict>
-              <v:group id="shape_0" style="position:absolute;margin-left:70.55pt;margin-top:12.9pt;width:470.85pt;height:0pt" coordorigin="1411,258" coordsize="9417,0">
-                <v:line id="shape_0" from="1411,258" to="10828,258" stroked="t" style="position:absolute;mso-position-horizontal-relative:page">
+              <v:group id="shape_0" alt="Image5" style="position:absolute;margin-left:70.55pt;margin-top:12.95pt;width:470.95pt;height:0pt" coordorigin="1411,259" coordsize="9419,0">
+                <v:line id="shape_0" from="1411,259" to="10830,259" stroked="t" style="position:absolute;mso-position-horizontal-relative:page">
                   <v:stroke color="black" weight="6840" joinstyle="round" endcap="flat"/>
                   <v:fill o:detectmouseclick="t" on="false"/>
                 </v:line>
@@ -1089,15 +1041,7 @@
           <w:sz w:val="21"/>
           <w:szCs w:val="21"/>
         </w:rPr>
-        <w:t>E</w:t>
-      </w:r>
-      <w:r>
-        <w:rPr>
-          <w:b/>
-          <w:sz w:val="21"/>
-          <w:szCs w:val="21"/>
-        </w:rPr>
-        <w:t>xperience</w:t>
+        <w:t>Work Experience</w:t>
       </w:r>
     </w:p>
     <w:p>
@@ -1171,21 +1115,7 @@
           <w:sz w:val="21"/>
           <w:szCs w:val="21"/>
         </w:rPr>
-        <w:t xml:space="preserve">Conducted </w:t>
-      </w:r>
-      <w:r>
-        <w:rPr>
-          <w:sz w:val="21"/>
-          <w:szCs w:val="21"/>
-        </w:rPr>
-        <w:t>i</w:t>
-      </w:r>
-      <w:r>
-        <w:rPr>
-          <w:sz w:val="21"/>
-          <w:szCs w:val="21"/>
-        </w:rPr>
-        <w:t>ndividualized tutoring and set goals for the chosen student</w:t>
+        <w:t>Conducted individualized tutoring and set goals for the chosen student</w:t>
       </w:r>
       <w:r>
         <w:rPr>
@@ -1277,7 +1207,7 @@
     <w:p>
       <w:pPr>
         <w:pStyle w:val="Normal"/>
-        <w:spacing w:lineRule="auto" w:line="242"/>
+        <w:spacing w:lineRule="auto" w:line="240"/>
         <w:ind w:left="100" w:right="79" w:hanging="0"/>
         <w:rPr>
           <w:sz w:val="21"/>
@@ -1320,14 +1250,7 @@
           <w:sz w:val="21"/>
           <w:szCs w:val="21"/>
         </w:rPr>
-        <w:t>Co</w:t>
-      </w:r>
-      <w:r>
-        <w:rPr>
-          <w:sz w:val="21"/>
-          <w:szCs w:val="21"/>
-        </w:rPr>
-        <w:t>mpleted Cooper Union’s competitive six-week intensive electrical engineering</w:t>
+        <w:t>Completed Cooper Union’s competitive six-week intensive electrical engineering</w:t>
       </w:r>
     </w:p>
     <w:p>
@@ -1400,7 +1323,23 @@
           <w:sz w:val="21"/>
           <w:szCs w:val="21"/>
         </w:rPr>
-        <w:t>Worked in a team and created the design for the group’s final project, which involved using Arduino to remodel a glove to control the movements of a small drone.</w:t>
+        <w:t xml:space="preserve">Worked in a team and created the design for the group’s final project, which involved using </w:t>
+      </w:r>
+      <w:r>
+        <w:rPr>
+          <w:b/>
+          <w:bCs/>
+          <w:sz w:val="21"/>
+          <w:szCs w:val="21"/>
+        </w:rPr>
+        <w:t>Arduino</w:t>
+      </w:r>
+      <w:r>
+        <w:rPr>
+          <w:sz w:val="21"/>
+          <w:szCs w:val="21"/>
+        </w:rPr>
+        <w:t xml:space="preserve"> to remodel a glove to control the movements of a small drone.</w:t>
       </w:r>
     </w:p>
     <w:p>
@@ -1423,10 +1362,7 @@
       <w:pPr>
         <w:pStyle w:val="Normal"/>
         <w:ind w:left="100" w:hanging="0"/>
-        <w:rPr>
-          <w:sz w:val="21"/>
-          <w:szCs w:val="21"/>
-        </w:rPr>
+        <w:rPr/>
       </w:pPr>
       <w:r>
         <w:rPr>
@@ -1434,7 +1370,7 @@
           <w:sz w:val="21"/>
           <w:szCs w:val="21"/>
         </w:rPr>
-        <w:t>Skills &amp; Interests</w:t>
+        <w:t>Languages &amp; Interests</w:t>
       </w:r>
     </w:p>
     <w:p>
@@ -1457,12 +1393,12 @@
                   <wp:posOffset>895985</wp:posOffset>
                 </wp:positionH>
                 <wp:positionV relativeFrom="paragraph">
-                  <wp:posOffset>13335</wp:posOffset>
+                  <wp:posOffset>13970</wp:posOffset>
                 </wp:positionV>
-                <wp:extent cx="5981065" cy="635"/>
+                <wp:extent cx="5982335" cy="635"/>
                 <wp:effectExtent l="0" t="0" r="0" b="0"/>
                 <wp:wrapNone/>
-                <wp:docPr id="6" name=""/>
+                <wp:docPr id="6" name="Image6"/>
                 <a:graphic xmlns:a="http://schemas.openxmlformats.org/drawingml/2006/main">
                   <a:graphicData uri="http://schemas.microsoft.com/office/word/2010/wordprocessingGroup">
                     <wpg:wgp>
@@ -1470,7 +1406,7 @@
                       <wpg:grpSpPr>
                         <a:xfrm>
                           <a:off x="0" y="0"/>
-                          <a:ext cx="5980320" cy="0"/>
+                          <a:ext cx="5981760" cy="0"/>
                         </a:xfrm>
                       </wpg:grpSpPr>
                       <wps:wsp>
@@ -1478,7 +1414,7 @@
                         <wps:spPr>
                           <a:xfrm>
                             <a:off x="0" y="0"/>
-                            <a:ext cx="5980320" cy="0"/>
+                            <a:ext cx="5981760" cy="0"/>
                           </a:xfrm>
                           <a:prstGeom prst="line">
                             <a:avLst/>
@@ -1506,8 +1442,8 @@
           </mc:Choice>
           <mc:Fallback>
             <w:pict>
-              <v:group id="shape_0" style="position:absolute;margin-left:70.55pt;margin-top:1.05pt;width:470.85pt;height:0pt" coordorigin="1411,21" coordsize="9417,0">
-                <v:line id="shape_0" from="1411,21" to="10828,21" stroked="t" style="position:absolute;mso-position-horizontal-relative:page">
+              <v:group id="shape_0" alt="Image6" style="position:absolute;margin-left:70.55pt;margin-top:1.1pt;width:470.95pt;height:0pt" coordorigin="1411,22" coordsize="9419,0">
+                <v:line id="shape_0" from="1411,22" to="10830,22" stroked="t" style="position:absolute;mso-position-horizontal-relative:page">
                   <v:stroke color="black" weight="6840" joinstyle="round" endcap="flat"/>
                   <v:fill o:detectmouseclick="t" on="false"/>
                 </v:line>
@@ -1522,15 +1458,7 @@
           <w:sz w:val="21"/>
           <w:szCs w:val="21"/>
         </w:rPr>
-        <w:t>L</w:t>
-      </w:r>
-      <w:r>
-        <w:rPr>
-          <w:b/>
-          <w:sz w:val="21"/>
-          <w:szCs w:val="21"/>
-        </w:rPr>
-        <w:t xml:space="preserve">anguages: </w:t>
+        <w:t xml:space="preserve">Languages: </w:t>
       </w:r>
       <w:r>
         <w:rPr>
@@ -1708,6 +1636,8 @@
       </w:pPr>
       <w:rPr>
         <w:rFonts w:ascii="Symbol" w:hAnsi="Symbol" w:cs="Symbol" w:hint="default"/>
+        <w:sz w:val="21"/>
+        <w:rFonts w:cs="Symbol"/>
       </w:rPr>
     </w:lvl>
     <w:lvl w:ilvl="1">
@@ -1733,6 +1663,7 @@
       </w:pPr>
       <w:rPr>
         <w:rFonts w:ascii="Wingdings" w:hAnsi="Wingdings" w:cs="Wingdings" w:hint="default"/>
+        <w:rFonts w:cs="Wingdings"/>
       </w:rPr>
     </w:lvl>
     <w:lvl w:ilvl="3">
@@ -1745,6 +1676,7 @@
       </w:pPr>
       <w:rPr>
         <w:rFonts w:ascii="Symbol" w:hAnsi="Symbol" w:cs="Symbol" w:hint="default"/>
+        <w:rFonts w:cs="Symbol"/>
       </w:rPr>
     </w:lvl>
     <w:lvl w:ilvl="4">
@@ -1770,6 +1702,7 @@
       </w:pPr>
       <w:rPr>
         <w:rFonts w:ascii="Wingdings" w:hAnsi="Wingdings" w:cs="Wingdings" w:hint="default"/>
+        <w:rFonts w:cs="Wingdings"/>
       </w:rPr>
     </w:lvl>
     <w:lvl w:ilvl="6">
@@ -1782,6 +1715,7 @@
       </w:pPr>
       <w:rPr>
         <w:rFonts w:ascii="Symbol" w:hAnsi="Symbol" w:cs="Symbol" w:hint="default"/>
+        <w:rFonts w:cs="Symbol"/>
       </w:rPr>
     </w:lvl>
     <w:lvl w:ilvl="7">
@@ -1807,6 +1741,7 @@
       </w:pPr>
       <w:rPr>
         <w:rFonts w:ascii="Wingdings" w:hAnsi="Wingdings" w:cs="Wingdings" w:hint="default"/>
+        <w:rFonts w:cs="Wingdings"/>
       </w:rPr>
     </w:lvl>
   </w:abstractNum>
@@ -1821,6 +1756,8 @@
       </w:pPr>
       <w:rPr>
         <w:rFonts w:ascii="Symbol" w:hAnsi="Symbol" w:cs="Symbol" w:hint="default"/>
+        <w:sz w:val="21"/>
+        <w:rFonts w:cs="Symbol"/>
       </w:rPr>
     </w:lvl>
     <w:lvl w:ilvl="1">
@@ -1846,6 +1783,7 @@
       </w:pPr>
       <w:rPr>
         <w:rFonts w:ascii="Wingdings" w:hAnsi="Wingdings" w:cs="Wingdings" w:hint="default"/>
+        <w:rFonts w:cs="Wingdings"/>
       </w:rPr>
     </w:lvl>
     <w:lvl w:ilvl="3">
@@ -1858,6 +1796,7 @@
       </w:pPr>
       <w:rPr>
         <w:rFonts w:ascii="Symbol" w:hAnsi="Symbol" w:cs="Symbol" w:hint="default"/>
+        <w:rFonts w:cs="Symbol"/>
       </w:rPr>
     </w:lvl>
     <w:lvl w:ilvl="4">
@@ -1883,6 +1822,7 @@
       </w:pPr>
       <w:rPr>
         <w:rFonts w:ascii="Wingdings" w:hAnsi="Wingdings" w:cs="Wingdings" w:hint="default"/>
+        <w:rFonts w:cs="Wingdings"/>
       </w:rPr>
     </w:lvl>
     <w:lvl w:ilvl="6">
@@ -1895,6 +1835,7 @@
       </w:pPr>
       <w:rPr>
         <w:rFonts w:ascii="Symbol" w:hAnsi="Symbol" w:cs="Symbol" w:hint="default"/>
+        <w:rFonts w:cs="Symbol"/>
       </w:rPr>
     </w:lvl>
     <w:lvl w:ilvl="7">
@@ -1920,6 +1861,7 @@
       </w:pPr>
       <w:rPr>
         <w:rFonts w:ascii="Wingdings" w:hAnsi="Wingdings" w:cs="Wingdings" w:hint="default"/>
+        <w:rFonts w:cs="Wingdings"/>
       </w:rPr>
     </w:lvl>
   </w:abstractNum>
@@ -2869,6 +2811,282 @@
       <w:lang w:val="zxx" w:eastAsia="zxx" w:bidi="zxx"/>
     </w:rPr>
   </w:style>
+  <w:style w:type="character" w:styleId="ListLabel20">
+    <w:name w:val="ListLabel 20"/>
+    <w:qFormat/>
+    <w:rPr>
+      <w:rFonts w:cs="Symbol"/>
+      <w:sz w:val="21"/>
+    </w:rPr>
+  </w:style>
+  <w:style w:type="character" w:styleId="ListLabel21">
+    <w:name w:val="ListLabel 21"/>
+    <w:qFormat/>
+    <w:rPr>
+      <w:rFonts w:cs="Courier New"/>
+    </w:rPr>
+  </w:style>
+  <w:style w:type="character" w:styleId="ListLabel22">
+    <w:name w:val="ListLabel 22"/>
+    <w:qFormat/>
+    <w:rPr>
+      <w:rFonts w:cs="Wingdings"/>
+    </w:rPr>
+  </w:style>
+  <w:style w:type="character" w:styleId="ListLabel23">
+    <w:name w:val="ListLabel 23"/>
+    <w:qFormat/>
+    <w:rPr>
+      <w:rFonts w:cs="Symbol"/>
+    </w:rPr>
+  </w:style>
+  <w:style w:type="character" w:styleId="ListLabel24">
+    <w:name w:val="ListLabel 24"/>
+    <w:qFormat/>
+    <w:rPr>
+      <w:rFonts w:cs="Courier New"/>
+    </w:rPr>
+  </w:style>
+  <w:style w:type="character" w:styleId="ListLabel25">
+    <w:name w:val="ListLabel 25"/>
+    <w:qFormat/>
+    <w:rPr>
+      <w:rFonts w:cs="Wingdings"/>
+    </w:rPr>
+  </w:style>
+  <w:style w:type="character" w:styleId="ListLabel26">
+    <w:name w:val="ListLabel 26"/>
+    <w:qFormat/>
+    <w:rPr>
+      <w:rFonts w:cs="Symbol"/>
+    </w:rPr>
+  </w:style>
+  <w:style w:type="character" w:styleId="ListLabel27">
+    <w:name w:val="ListLabel 27"/>
+    <w:qFormat/>
+    <w:rPr>
+      <w:rFonts w:cs="Courier New"/>
+    </w:rPr>
+  </w:style>
+  <w:style w:type="character" w:styleId="ListLabel28">
+    <w:name w:val="ListLabel 28"/>
+    <w:qFormat/>
+    <w:rPr>
+      <w:rFonts w:cs="Wingdings"/>
+    </w:rPr>
+  </w:style>
+  <w:style w:type="character" w:styleId="ListLabel29">
+    <w:name w:val="ListLabel 29"/>
+    <w:qFormat/>
+    <w:rPr>
+      <w:rFonts w:cs="Symbol"/>
+      <w:sz w:val="21"/>
+    </w:rPr>
+  </w:style>
+  <w:style w:type="character" w:styleId="ListLabel30">
+    <w:name w:val="ListLabel 30"/>
+    <w:qFormat/>
+    <w:rPr>
+      <w:rFonts w:cs="Courier New"/>
+    </w:rPr>
+  </w:style>
+  <w:style w:type="character" w:styleId="ListLabel31">
+    <w:name w:val="ListLabel 31"/>
+    <w:qFormat/>
+    <w:rPr>
+      <w:rFonts w:cs="Wingdings"/>
+    </w:rPr>
+  </w:style>
+  <w:style w:type="character" w:styleId="ListLabel32">
+    <w:name w:val="ListLabel 32"/>
+    <w:qFormat/>
+    <w:rPr>
+      <w:rFonts w:cs="Symbol"/>
+    </w:rPr>
+  </w:style>
+  <w:style w:type="character" w:styleId="ListLabel33">
+    <w:name w:val="ListLabel 33"/>
+    <w:qFormat/>
+    <w:rPr>
+      <w:rFonts w:cs="Courier New"/>
+    </w:rPr>
+  </w:style>
+  <w:style w:type="character" w:styleId="ListLabel34">
+    <w:name w:val="ListLabel 34"/>
+    <w:qFormat/>
+    <w:rPr>
+      <w:rFonts w:cs="Wingdings"/>
+    </w:rPr>
+  </w:style>
+  <w:style w:type="character" w:styleId="ListLabel35">
+    <w:name w:val="ListLabel 35"/>
+    <w:qFormat/>
+    <w:rPr>
+      <w:rFonts w:cs="Symbol"/>
+    </w:rPr>
+  </w:style>
+  <w:style w:type="character" w:styleId="ListLabel36">
+    <w:name w:val="ListLabel 36"/>
+    <w:qFormat/>
+    <w:rPr>
+      <w:rFonts w:cs="Courier New"/>
+    </w:rPr>
+  </w:style>
+  <w:style w:type="character" w:styleId="ListLabel37">
+    <w:name w:val="ListLabel 37"/>
+    <w:qFormat/>
+    <w:rPr>
+      <w:rFonts w:cs="Wingdings"/>
+    </w:rPr>
+  </w:style>
+  <w:style w:type="character" w:styleId="ListLabel38">
+    <w:name w:val="ListLabel 38"/>
+    <w:qFormat/>
+    <w:rPr>
+      <w:color w:val="0000FF"/>
+      <w:sz w:val="21"/>
+      <w:szCs w:val="21"/>
+      <w:u w:val="single" w:color="0000FF"/>
+    </w:rPr>
+  </w:style>
+  <w:style w:type="character" w:styleId="ListLabel39">
+    <w:name w:val="ListLabel 39"/>
+    <w:qFormat/>
+    <w:rPr>
+      <w:rFonts w:cs="Symbol"/>
+      <w:sz w:val="21"/>
+    </w:rPr>
+  </w:style>
+  <w:style w:type="character" w:styleId="ListLabel40">
+    <w:name w:val="ListLabel 40"/>
+    <w:qFormat/>
+    <w:rPr>
+      <w:rFonts w:cs="Courier New"/>
+    </w:rPr>
+  </w:style>
+  <w:style w:type="character" w:styleId="ListLabel41">
+    <w:name w:val="ListLabel 41"/>
+    <w:qFormat/>
+    <w:rPr>
+      <w:rFonts w:cs="Wingdings"/>
+    </w:rPr>
+  </w:style>
+  <w:style w:type="character" w:styleId="ListLabel42">
+    <w:name w:val="ListLabel 42"/>
+    <w:qFormat/>
+    <w:rPr>
+      <w:rFonts w:cs="Symbol"/>
+    </w:rPr>
+  </w:style>
+  <w:style w:type="character" w:styleId="ListLabel43">
+    <w:name w:val="ListLabel 43"/>
+    <w:qFormat/>
+    <w:rPr>
+      <w:rFonts w:cs="Courier New"/>
+    </w:rPr>
+  </w:style>
+  <w:style w:type="character" w:styleId="ListLabel44">
+    <w:name w:val="ListLabel 44"/>
+    <w:qFormat/>
+    <w:rPr>
+      <w:rFonts w:cs="Wingdings"/>
+    </w:rPr>
+  </w:style>
+  <w:style w:type="character" w:styleId="ListLabel45">
+    <w:name w:val="ListLabel 45"/>
+    <w:qFormat/>
+    <w:rPr>
+      <w:rFonts w:cs="Symbol"/>
+    </w:rPr>
+  </w:style>
+  <w:style w:type="character" w:styleId="ListLabel46">
+    <w:name w:val="ListLabel 46"/>
+    <w:qFormat/>
+    <w:rPr>
+      <w:rFonts w:cs="Courier New"/>
+    </w:rPr>
+  </w:style>
+  <w:style w:type="character" w:styleId="ListLabel47">
+    <w:name w:val="ListLabel 47"/>
+    <w:qFormat/>
+    <w:rPr>
+      <w:rFonts w:cs="Wingdings"/>
+    </w:rPr>
+  </w:style>
+  <w:style w:type="character" w:styleId="ListLabel48">
+    <w:name w:val="ListLabel 48"/>
+    <w:qFormat/>
+    <w:rPr>
+      <w:rFonts w:cs="Symbol"/>
+      <w:sz w:val="21"/>
+    </w:rPr>
+  </w:style>
+  <w:style w:type="character" w:styleId="ListLabel49">
+    <w:name w:val="ListLabel 49"/>
+    <w:qFormat/>
+    <w:rPr>
+      <w:rFonts w:cs="Courier New"/>
+    </w:rPr>
+  </w:style>
+  <w:style w:type="character" w:styleId="ListLabel50">
+    <w:name w:val="ListLabel 50"/>
+    <w:qFormat/>
+    <w:rPr>
+      <w:rFonts w:cs="Wingdings"/>
+    </w:rPr>
+  </w:style>
+  <w:style w:type="character" w:styleId="ListLabel51">
+    <w:name w:val="ListLabel 51"/>
+    <w:qFormat/>
+    <w:rPr>
+      <w:rFonts w:cs="Symbol"/>
+    </w:rPr>
+  </w:style>
+  <w:style w:type="character" w:styleId="ListLabel52">
+    <w:name w:val="ListLabel 52"/>
+    <w:qFormat/>
+    <w:rPr>
+      <w:rFonts w:cs="Courier New"/>
+    </w:rPr>
+  </w:style>
+  <w:style w:type="character" w:styleId="ListLabel53">
+    <w:name w:val="ListLabel 53"/>
+    <w:qFormat/>
+    <w:rPr>
+      <w:rFonts w:cs="Wingdings"/>
+    </w:rPr>
+  </w:style>
+  <w:style w:type="character" w:styleId="ListLabel54">
+    <w:name w:val="ListLabel 54"/>
+    <w:qFormat/>
+    <w:rPr>
+      <w:rFonts w:cs="Symbol"/>
+    </w:rPr>
+  </w:style>
+  <w:style w:type="character" w:styleId="ListLabel55">
+    <w:name w:val="ListLabel 55"/>
+    <w:qFormat/>
+    <w:rPr>
+      <w:rFonts w:cs="Courier New"/>
+    </w:rPr>
+  </w:style>
+  <w:style w:type="character" w:styleId="ListLabel56">
+    <w:name w:val="ListLabel 56"/>
+    <w:qFormat/>
+    <w:rPr>
+      <w:rFonts w:cs="Wingdings"/>
+    </w:rPr>
+  </w:style>
+  <w:style w:type="character" w:styleId="ListLabel57">
+    <w:name w:val="ListLabel 57"/>
+    <w:qFormat/>
+    <w:rPr>
+      <w:color w:val="0000FF"/>
+      <w:sz w:val="21"/>
+      <w:szCs w:val="21"/>
+      <w:u w:val="single" w:color="0000FF"/>
+    </w:rPr>
+  </w:style>
   <w:style w:type="paragraph" w:styleId="Heading">
     <w:name w:val="Heading"/>
     <w:basedOn w:val="Normal"/>

</xml_diff>

<commit_message>
last week of bootcamp update
</commit_message>
<xml_diff>
--- a/Resume-test.docx
+++ b/Resume-test.docx
@@ -147,7 +147,7 @@
                 <wp:positionV relativeFrom="paragraph">
                   <wp:posOffset>167640</wp:posOffset>
                 </wp:positionV>
-                <wp:extent cx="5982335" cy="635"/>
+                <wp:extent cx="5982970" cy="1270"/>
                 <wp:effectExtent l="0" t="0" r="0" b="0"/>
                 <wp:wrapNone/>
                 <wp:docPr id="1" name="Image1"/>
@@ -158,7 +158,7 @@
                       <wpg:grpSpPr>
                         <a:xfrm>
                           <a:off x="0" y="0"/>
-                          <a:ext cx="5981760" cy="0"/>
+                          <a:ext cx="5982480" cy="720"/>
                         </a:xfrm>
                       </wpg:grpSpPr>
                       <wps:wsp>
@@ -166,7 +166,7 @@
                         <wps:spPr>
                           <a:xfrm>
                             <a:off x="0" y="0"/>
-                            <a:ext cx="5981760" cy="0"/>
+                            <a:ext cx="5982480" cy="720"/>
                           </a:xfrm>
                           <a:prstGeom prst="line">
                             <a:avLst/>
@@ -194,8 +194,8 @@
           </mc:Choice>
           <mc:Fallback>
             <w:pict>
-              <v:group id="shape_0" alt="Image1" style="position:absolute;margin-left:70.55pt;margin-top:13.2pt;width:470.95pt;height:0pt" coordorigin="1411,264" coordsize="9419,0">
-                <v:line id="shape_0" from="1411,264" to="10830,264" stroked="t" style="position:absolute;mso-position-horizontal-relative:page">
+              <v:group id="shape_0" alt="Image1" style="position:absolute;margin-left:70.55pt;margin-top:13.2pt;width:471pt;height:0pt" coordorigin="1411,264" coordsize="9420,0">
+                <v:line id="shape_0" from="1411,264" to="10831,264" stroked="t" style="position:absolute;mso-position-horizontal-relative:page">
                   <v:stroke color="black" weight="6840" joinstyle="round" endcap="flat"/>
                   <v:fill o:detectmouseclick="t" on="false"/>
                 </v:line>
@@ -324,7 +324,7 @@
                 <wp:positionV relativeFrom="paragraph">
                   <wp:posOffset>13970</wp:posOffset>
                 </wp:positionV>
-                <wp:extent cx="5982335" cy="635"/>
+                <wp:extent cx="5982970" cy="1270"/>
                 <wp:effectExtent l="0" t="0" r="0" b="0"/>
                 <wp:wrapNone/>
                 <wp:docPr id="2" name="Image2"/>
@@ -335,7 +335,7 @@
                       <wpg:grpSpPr>
                         <a:xfrm>
                           <a:off x="0" y="0"/>
-                          <a:ext cx="5981760" cy="0"/>
+                          <a:ext cx="5982480" cy="720"/>
                         </a:xfrm>
                       </wpg:grpSpPr>
                       <wps:wsp>
@@ -343,7 +343,7 @@
                         <wps:spPr>
                           <a:xfrm>
                             <a:off x="0" y="0"/>
-                            <a:ext cx="5981760" cy="0"/>
+                            <a:ext cx="5982480" cy="720"/>
                           </a:xfrm>
                           <a:prstGeom prst="line">
                             <a:avLst/>
@@ -371,8 +371,8 @@
           </mc:Choice>
           <mc:Fallback>
             <w:pict>
-              <v:group id="shape_0" alt="Image2" style="position:absolute;margin-left:70.55pt;margin-top:1.1pt;width:470.95pt;height:0pt" coordorigin="1411,22" coordsize="9419,0">
-                <v:line id="shape_0" from="1411,22" to="10830,22" stroked="t" style="position:absolute;mso-position-horizontal-relative:page">
+              <v:group id="shape_0" alt="Image2" style="position:absolute;margin-left:70.55pt;margin-top:1.1pt;width:471pt;height:0pt" coordorigin="1411,22" coordsize="9420,0">
+                <v:line id="shape_0" from="1411,22" to="10831,22" stroked="t" style="position:absolute;mso-position-horizontal-relative:page">
                   <v:stroke color="black" weight="6840" joinstyle="round" endcap="flat"/>
                   <v:fill o:detectmouseclick="t" on="false"/>
                 </v:line>
@@ -524,7 +524,7 @@
                 <wp:positionV relativeFrom="paragraph">
                   <wp:posOffset>13970</wp:posOffset>
                 </wp:positionV>
-                <wp:extent cx="5982335" cy="635"/>
+                <wp:extent cx="5982970" cy="1270"/>
                 <wp:effectExtent l="0" t="0" r="0" b="0"/>
                 <wp:wrapNone/>
                 <wp:docPr id="3" name="Image3"/>
@@ -535,7 +535,7 @@
                       <wpg:grpSpPr>
                         <a:xfrm>
                           <a:off x="0" y="0"/>
-                          <a:ext cx="5981760" cy="0"/>
+                          <a:ext cx="5982480" cy="720"/>
                         </a:xfrm>
                       </wpg:grpSpPr>
                       <wps:wsp>
@@ -543,7 +543,7 @@
                         <wps:spPr>
                           <a:xfrm>
                             <a:off x="0" y="0"/>
-                            <a:ext cx="5981760" cy="0"/>
+                            <a:ext cx="5982480" cy="720"/>
                           </a:xfrm>
                           <a:prstGeom prst="line">
                             <a:avLst/>
@@ -571,8 +571,8 @@
           </mc:Choice>
           <mc:Fallback>
             <w:pict>
-              <v:group id="shape_0" alt="Image3" style="position:absolute;margin-left:70.55pt;margin-top:1.1pt;width:470.95pt;height:0pt" coordorigin="1411,22" coordsize="9419,0">
-                <v:line id="shape_0" from="1411,22" to="10830,22" stroked="t" style="position:absolute;mso-position-horizontal-relative:page">
+              <v:group id="shape_0" alt="Image3" style="position:absolute;margin-left:70.55pt;margin-top:1.1pt;width:471pt;height:0pt" coordorigin="1411,22" coordsize="9420,0">
+                <v:line id="shape_0" from="1411,22" to="10831,22" stroked="t" style="position:absolute;mso-position-horizontal-relative:page">
                   <v:stroke color="black" weight="6840" joinstyle="round" endcap="flat"/>
                   <v:fill o:detectmouseclick="t" on="false"/>
                 </v:line>
@@ -594,7 +594,14 @@
           <w:sz w:val="21"/>
           <w:szCs w:val="21"/>
         </w:rPr>
-        <w:t>: C++, Python, C#, JavaScript/TypeScript</w:t>
+        <w:t xml:space="preserve">: C++, Python, C#, JavaScript/TypeScript, </w:t>
+      </w:r>
+      <w:r>
+        <w:rPr>
+          <w:sz w:val="21"/>
+          <w:szCs w:val="21"/>
+        </w:rPr>
+        <w:t>HTML/CSS</w:t>
       </w:r>
     </w:p>
     <w:p>
@@ -602,20 +609,16 @@
         <w:pStyle w:val="Normal"/>
         <w:spacing w:before="27" w:after="0"/>
         <w:ind w:left="100" w:hanging="0"/>
-        <w:rPr>
-          <w:b/>
+        <w:rPr/>
+      </w:pPr>
+      <w:r>
+        <w:rPr>
           <w:b/>
           <w:bCs/>
-        </w:rPr>
-      </w:pPr>
-      <w:r>
-        <w:rPr>
-          <w:b/>
-          <w:bCs/>
-          <w:sz w:val="21"/>
-          <w:szCs w:val="21"/>
-        </w:rPr>
-        <w:t>Markup Languages</w:t>
+          <w:sz w:val="21"/>
+          <w:szCs w:val="21"/>
+        </w:rPr>
+        <w:t>Database Languages</w:t>
       </w:r>
       <w:r>
         <w:rPr>
@@ -624,7 +627,16 @@
           <w:sz w:val="21"/>
           <w:szCs w:val="21"/>
         </w:rPr>
-        <w:t xml:space="preserve">: Html/CSS, Markdown, Org-mode, Latex </w:t>
+        <w:t xml:space="preserve">:  </w:t>
+      </w:r>
+      <w:r>
+        <w:rPr>
+          <w:b w:val="false"/>
+          <w:bCs w:val="false"/>
+          <w:sz w:val="21"/>
+          <w:szCs w:val="21"/>
+        </w:rPr>
+        <w:t>PostgreSQL</w:t>
       </w:r>
     </w:p>
     <w:p>
@@ -672,30 +684,21 @@
           <w:sz w:val="21"/>
           <w:szCs w:val="21"/>
         </w:rPr>
-        <w:t>/</w:t>
-      </w:r>
-      <w:r>
-        <w:rPr>
-          <w:b/>
-          <w:bCs/>
-          <w:sz w:val="21"/>
-          <w:szCs w:val="21"/>
-        </w:rPr>
-        <w:t>Libraries</w:t>
-      </w:r>
-      <w:r>
-        <w:rPr>
-          <w:sz w:val="21"/>
-          <w:szCs w:val="21"/>
-        </w:rPr>
-        <w:t xml:space="preserve">: AngularJS, React, </w:t>
-      </w:r>
-      <w:r>
-        <w:rPr>
-          <w:sz w:val="21"/>
-          <w:szCs w:val="21"/>
-        </w:rPr>
-        <w:t>Redux</w:t>
+        <w:t>/Libraries</w:t>
+      </w:r>
+      <w:r>
+        <w:rPr>
+          <w:sz w:val="21"/>
+          <w:szCs w:val="21"/>
+        </w:rPr>
+        <w:t xml:space="preserve">: AngularJS, React, Redux, </w:t>
+      </w:r>
+      <w:r>
+        <w:rPr>
+          <w:sz w:val="21"/>
+          <w:szCs w:val="21"/>
+        </w:rPr>
+        <w:t>Express</w:t>
       </w:r>
     </w:p>
     <w:p>
@@ -751,7 +754,7 @@
                 <wp:positionV relativeFrom="paragraph">
                   <wp:posOffset>13970</wp:posOffset>
                 </wp:positionV>
-                <wp:extent cx="5982335" cy="635"/>
+                <wp:extent cx="5982970" cy="1270"/>
                 <wp:effectExtent l="0" t="0" r="0" b="0"/>
                 <wp:wrapNone/>
                 <wp:docPr id="4" name="Image4"/>
@@ -762,7 +765,7 @@
                       <wpg:grpSpPr>
                         <a:xfrm>
                           <a:off x="0" y="0"/>
-                          <a:ext cx="5981760" cy="0"/>
+                          <a:ext cx="5982480" cy="720"/>
                         </a:xfrm>
                       </wpg:grpSpPr>
                       <wps:wsp>
@@ -770,7 +773,7 @@
                         <wps:spPr>
                           <a:xfrm>
                             <a:off x="0" y="0"/>
-                            <a:ext cx="5981760" cy="0"/>
+                            <a:ext cx="5982480" cy="720"/>
                           </a:xfrm>
                           <a:prstGeom prst="line">
                             <a:avLst/>
@@ -798,8 +801,8 @@
           </mc:Choice>
           <mc:Fallback>
             <w:pict>
-              <v:group id="shape_0" alt="Image4" style="position:absolute;margin-left:70.55pt;margin-top:1.1pt;width:470.95pt;height:0pt" coordorigin="1411,22" coordsize="9419,0">
-                <v:line id="shape_0" from="1411,22" to="10830,22" stroked="t" style="position:absolute;mso-position-horizontal-relative:page">
+              <v:group id="shape_0" alt="Image4" style="position:absolute;margin-left:70.55pt;margin-top:1.1pt;width:471pt;height:0pt" coordorigin="1411,22" coordsize="9420,0">
+                <v:line id="shape_0" from="1411,22" to="10831,22" stroked="t" style="position:absolute;mso-position-horizontal-relative:page">
                   <v:stroke color="black" weight="6840" joinstyle="round" endcap="flat"/>
                   <v:fill o:detectmouseclick="t" on="false"/>
                 </v:line>
@@ -978,7 +981,7 @@
                 <wp:positionV relativeFrom="paragraph">
                   <wp:posOffset>164465</wp:posOffset>
                 </wp:positionV>
-                <wp:extent cx="5982335" cy="635"/>
+                <wp:extent cx="5982970" cy="1270"/>
                 <wp:effectExtent l="0" t="0" r="0" b="0"/>
                 <wp:wrapNone/>
                 <wp:docPr id="5" name="Image5"/>
@@ -989,7 +992,7 @@
                       <wpg:grpSpPr>
                         <a:xfrm>
                           <a:off x="0" y="0"/>
-                          <a:ext cx="5981760" cy="0"/>
+                          <a:ext cx="5982480" cy="720"/>
                         </a:xfrm>
                       </wpg:grpSpPr>
                       <wps:wsp>
@@ -997,7 +1000,7 @@
                         <wps:spPr>
                           <a:xfrm>
                             <a:off x="0" y="0"/>
-                            <a:ext cx="5981760" cy="0"/>
+                            <a:ext cx="5982480" cy="720"/>
                           </a:xfrm>
                           <a:prstGeom prst="line">
                             <a:avLst/>
@@ -1025,8 +1028,8 @@
           </mc:Choice>
           <mc:Fallback>
             <w:pict>
-              <v:group id="shape_0" alt="Image5" style="position:absolute;margin-left:70.55pt;margin-top:12.95pt;width:470.95pt;height:0pt" coordorigin="1411,259" coordsize="9419,0">
-                <v:line id="shape_0" from="1411,259" to="10830,259" stroked="t" style="position:absolute;mso-position-horizontal-relative:page">
+              <v:group id="shape_0" alt="Image5" style="position:absolute;margin-left:70.55pt;margin-top:12.95pt;width:471pt;height:0pt" coordorigin="1411,259" coordsize="9420,0">
+                <v:line id="shape_0" from="1411,259" to="10831,259" stroked="t" style="position:absolute;mso-position-horizontal-relative:page">
                   <v:stroke color="black" weight="6840" joinstyle="round" endcap="flat"/>
                   <v:fill o:detectmouseclick="t" on="false"/>
                 </v:line>
@@ -1395,7 +1398,7 @@
                 <wp:positionV relativeFrom="paragraph">
                   <wp:posOffset>13970</wp:posOffset>
                 </wp:positionV>
-                <wp:extent cx="5982335" cy="635"/>
+                <wp:extent cx="5982970" cy="1270"/>
                 <wp:effectExtent l="0" t="0" r="0" b="0"/>
                 <wp:wrapNone/>
                 <wp:docPr id="6" name="Image6"/>
@@ -1406,7 +1409,7 @@
                       <wpg:grpSpPr>
                         <a:xfrm>
                           <a:off x="0" y="0"/>
-                          <a:ext cx="5981760" cy="0"/>
+                          <a:ext cx="5982480" cy="720"/>
                         </a:xfrm>
                       </wpg:grpSpPr>
                       <wps:wsp>
@@ -1414,7 +1417,7 @@
                         <wps:spPr>
                           <a:xfrm>
                             <a:off x="0" y="0"/>
-                            <a:ext cx="5981760" cy="0"/>
+                            <a:ext cx="5982480" cy="720"/>
                           </a:xfrm>
                           <a:prstGeom prst="line">
                             <a:avLst/>
@@ -1442,8 +1445,8 @@
           </mc:Choice>
           <mc:Fallback>
             <w:pict>
-              <v:group id="shape_0" alt="Image6" style="position:absolute;margin-left:70.55pt;margin-top:1.1pt;width:470.95pt;height:0pt" coordorigin="1411,22" coordsize="9419,0">
-                <v:line id="shape_0" from="1411,22" to="10830,22" stroked="t" style="position:absolute;mso-position-horizontal-relative:page">
+              <v:group id="shape_0" alt="Image6" style="position:absolute;margin-left:70.55pt;margin-top:1.1pt;width:471pt;height:0pt" coordorigin="1411,22" coordsize="9420,0">
+                <v:line id="shape_0" from="1411,22" to="10831,22" stroked="t" style="position:absolute;mso-position-horizontal-relative:page">
                   <v:stroke color="black" weight="6840" joinstyle="round" endcap="flat"/>
                   <v:fill o:detectmouseclick="t" on="false"/>
                 </v:line>
@@ -3087,6 +3090,144 @@
       <w:u w:val="single" w:color="0000FF"/>
     </w:rPr>
   </w:style>
+  <w:style w:type="character" w:styleId="ListLabel58">
+    <w:name w:val="ListLabel 58"/>
+    <w:qFormat/>
+    <w:rPr>
+      <w:rFonts w:cs="Symbol"/>
+      <w:sz w:val="21"/>
+    </w:rPr>
+  </w:style>
+  <w:style w:type="character" w:styleId="ListLabel59">
+    <w:name w:val="ListLabel 59"/>
+    <w:qFormat/>
+    <w:rPr>
+      <w:rFonts w:cs="Courier New"/>
+    </w:rPr>
+  </w:style>
+  <w:style w:type="character" w:styleId="ListLabel60">
+    <w:name w:val="ListLabel 60"/>
+    <w:qFormat/>
+    <w:rPr>
+      <w:rFonts w:cs="Wingdings"/>
+    </w:rPr>
+  </w:style>
+  <w:style w:type="character" w:styleId="ListLabel61">
+    <w:name w:val="ListLabel 61"/>
+    <w:qFormat/>
+    <w:rPr>
+      <w:rFonts w:cs="Symbol"/>
+    </w:rPr>
+  </w:style>
+  <w:style w:type="character" w:styleId="ListLabel62">
+    <w:name w:val="ListLabel 62"/>
+    <w:qFormat/>
+    <w:rPr>
+      <w:rFonts w:cs="Courier New"/>
+    </w:rPr>
+  </w:style>
+  <w:style w:type="character" w:styleId="ListLabel63">
+    <w:name w:val="ListLabel 63"/>
+    <w:qFormat/>
+    <w:rPr>
+      <w:rFonts w:cs="Wingdings"/>
+    </w:rPr>
+  </w:style>
+  <w:style w:type="character" w:styleId="ListLabel64">
+    <w:name w:val="ListLabel 64"/>
+    <w:qFormat/>
+    <w:rPr>
+      <w:rFonts w:cs="Symbol"/>
+    </w:rPr>
+  </w:style>
+  <w:style w:type="character" w:styleId="ListLabel65">
+    <w:name w:val="ListLabel 65"/>
+    <w:qFormat/>
+    <w:rPr>
+      <w:rFonts w:cs="Courier New"/>
+    </w:rPr>
+  </w:style>
+  <w:style w:type="character" w:styleId="ListLabel66">
+    <w:name w:val="ListLabel 66"/>
+    <w:qFormat/>
+    <w:rPr>
+      <w:rFonts w:cs="Wingdings"/>
+    </w:rPr>
+  </w:style>
+  <w:style w:type="character" w:styleId="ListLabel67">
+    <w:name w:val="ListLabel 67"/>
+    <w:qFormat/>
+    <w:rPr>
+      <w:rFonts w:cs="Symbol"/>
+      <w:sz w:val="21"/>
+    </w:rPr>
+  </w:style>
+  <w:style w:type="character" w:styleId="ListLabel68">
+    <w:name w:val="ListLabel 68"/>
+    <w:qFormat/>
+    <w:rPr>
+      <w:rFonts w:cs="Courier New"/>
+    </w:rPr>
+  </w:style>
+  <w:style w:type="character" w:styleId="ListLabel69">
+    <w:name w:val="ListLabel 69"/>
+    <w:qFormat/>
+    <w:rPr>
+      <w:rFonts w:cs="Wingdings"/>
+    </w:rPr>
+  </w:style>
+  <w:style w:type="character" w:styleId="ListLabel70">
+    <w:name w:val="ListLabel 70"/>
+    <w:qFormat/>
+    <w:rPr>
+      <w:rFonts w:cs="Symbol"/>
+    </w:rPr>
+  </w:style>
+  <w:style w:type="character" w:styleId="ListLabel71">
+    <w:name w:val="ListLabel 71"/>
+    <w:qFormat/>
+    <w:rPr>
+      <w:rFonts w:cs="Courier New"/>
+    </w:rPr>
+  </w:style>
+  <w:style w:type="character" w:styleId="ListLabel72">
+    <w:name w:val="ListLabel 72"/>
+    <w:qFormat/>
+    <w:rPr>
+      <w:rFonts w:cs="Wingdings"/>
+    </w:rPr>
+  </w:style>
+  <w:style w:type="character" w:styleId="ListLabel73">
+    <w:name w:val="ListLabel 73"/>
+    <w:qFormat/>
+    <w:rPr>
+      <w:rFonts w:cs="Symbol"/>
+    </w:rPr>
+  </w:style>
+  <w:style w:type="character" w:styleId="ListLabel74">
+    <w:name w:val="ListLabel 74"/>
+    <w:qFormat/>
+    <w:rPr>
+      <w:rFonts w:cs="Courier New"/>
+    </w:rPr>
+  </w:style>
+  <w:style w:type="character" w:styleId="ListLabel75">
+    <w:name w:val="ListLabel 75"/>
+    <w:qFormat/>
+    <w:rPr>
+      <w:rFonts w:cs="Wingdings"/>
+    </w:rPr>
+  </w:style>
+  <w:style w:type="character" w:styleId="ListLabel76">
+    <w:name w:val="ListLabel 76"/>
+    <w:qFormat/>
+    <w:rPr>
+      <w:color w:val="0000FF"/>
+      <w:sz w:val="21"/>
+      <w:szCs w:val="21"/>
+      <w:u w:val="single" w:color="0000FF"/>
+    </w:rPr>
+  </w:style>
   <w:style w:type="paragraph" w:styleId="Heading">
     <w:name w:val="Heading"/>
     <w:basedOn w:val="Normal"/>

</xml_diff>

<commit_message>
future resume to replace curr resume after internship
</commit_message>
<xml_diff>
--- a/Resume-test.docx
+++ b/Resume-test.docx
@@ -17,16 +17,16 @@
         <w:rPr>
           <w:b/>
           <w:w w:val="99"/>
-          <w:sz w:val="28"/>
-          <w:szCs w:val="28"/>
+          <w:sz w:val="24"/>
+          <w:szCs w:val="24"/>
         </w:rPr>
         <w:t>Marin</w:t>
       </w:r>
       <w:r>
         <w:rPr>
           <w:b/>
-          <w:sz w:val="28"/>
-          <w:szCs w:val="28"/>
+          <w:sz w:val="24"/>
+          <w:szCs w:val="24"/>
         </w:rPr>
         <w:t xml:space="preserve"> </w:t>
       </w:r>
@@ -34,16 +34,16 @@
         <w:rPr>
           <w:b/>
           <w:w w:val="99"/>
-          <w:sz w:val="28"/>
-          <w:szCs w:val="28"/>
+          <w:sz w:val="24"/>
+          <w:szCs w:val="24"/>
         </w:rPr>
         <w:t>P.</w:t>
       </w:r>
       <w:r>
         <w:rPr>
           <w:b/>
-          <w:sz w:val="28"/>
-          <w:szCs w:val="28"/>
+          <w:sz w:val="24"/>
+          <w:szCs w:val="24"/>
         </w:rPr>
         <w:t xml:space="preserve"> </w:t>
       </w:r>
@@ -51,8 +51,8 @@
         <w:rPr>
           <w:b/>
           <w:w w:val="99"/>
-          <w:sz w:val="28"/>
-          <w:szCs w:val="28"/>
+          <w:sz w:val="24"/>
+          <w:szCs w:val="24"/>
         </w:rPr>
         <w:t>Marinov</w:t>
       </w:r>
@@ -67,16 +67,16 @@
       </w:pPr>
       <w:r>
         <w:rPr>
-          <w:sz w:val="21"/>
-          <w:szCs w:val="21"/>
+          <w:sz w:val="20"/>
+          <w:szCs w:val="20"/>
         </w:rPr>
         <w:t xml:space="preserve">New York, NY 10040 | 347-595-2552 | </w:t>
       </w:r>
       <w:r>
         <w:rPr>
           <w:color w:val="0000FF"/>
-          <w:sz w:val="21"/>
-          <w:szCs w:val="21"/>
+          <w:sz w:val="20"/>
+          <w:szCs w:val="20"/>
           <w:u w:val="single" w:color="0000FF"/>
         </w:rPr>
         <w:t>mari</w:t>
@@ -86,8 +86,8 @@
           <w:rPr>
             <w:rStyle w:val="ListLabel19"/>
             <w:color w:val="0000FF"/>
-            <w:sz w:val="21"/>
-            <w:szCs w:val="21"/>
+            <w:sz w:val="20"/>
+            <w:szCs w:val="20"/>
             <w:u w:val="single" w:color="0000FF"/>
           </w:rPr>
           <w:t>n.marinov@macaulay.cuny.edu</w:t>
@@ -96,16 +96,16 @@
       <w:r>
         <w:rPr>
           <w:color w:val="0000FF"/>
-          <w:sz w:val="21"/>
-          <w:szCs w:val="21"/>
+          <w:sz w:val="20"/>
+          <w:szCs w:val="20"/>
         </w:rPr>
         <w:t xml:space="preserve"> </w:t>
       </w:r>
       <w:r>
         <w:rPr>
           <w:color w:val="000000"/>
-          <w:sz w:val="21"/>
-          <w:szCs w:val="21"/>
+          <w:sz w:val="20"/>
+          <w:szCs w:val="20"/>
         </w:rPr>
         <w:t>github.com/marinov98 | linkedin.com/in/marin-p-marinov</w:t>
       </w:r>
@@ -115,14 +115,14 @@
         <w:pStyle w:val="Normal"/>
         <w:spacing w:lineRule="exact" w:line="240" w:before="15" w:after="0"/>
         <w:rPr>
-          <w:sz w:val="24"/>
-          <w:szCs w:val="24"/>
-        </w:rPr>
-      </w:pPr>
-      <w:r>
-        <w:rPr>
-          <w:sz w:val="24"/>
-          <w:szCs w:val="24"/>
+          <w:sz w:val="20"/>
+          <w:szCs w:val="20"/>
+        </w:rPr>
+      </w:pPr>
+      <w:r>
+        <w:rPr>
+          <w:sz w:val="20"/>
+          <w:szCs w:val="20"/>
         </w:rPr>
       </w:r>
     </w:p>
@@ -145,9 +145,9 @@
                   <wp:posOffset>895985</wp:posOffset>
                 </wp:positionH>
                 <wp:positionV relativeFrom="paragraph">
-                  <wp:posOffset>167640</wp:posOffset>
+                  <wp:posOffset>168275</wp:posOffset>
                 </wp:positionV>
-                <wp:extent cx="5982970" cy="1270"/>
+                <wp:extent cx="5983605" cy="635"/>
                 <wp:effectExtent l="0" t="0" r="0" b="0"/>
                 <wp:wrapNone/>
                 <wp:docPr id="1" name="Image1"/>
@@ -158,7 +158,7 @@
                       <wpg:grpSpPr>
                         <a:xfrm>
                           <a:off x="0" y="0"/>
-                          <a:ext cx="5982480" cy="720"/>
+                          <a:ext cx="5982840" cy="0"/>
                         </a:xfrm>
                       </wpg:grpSpPr>
                       <wps:wsp>
@@ -166,7 +166,7 @@
                         <wps:spPr>
                           <a:xfrm>
                             <a:off x="0" y="0"/>
-                            <a:ext cx="5982480" cy="720"/>
+                            <a:ext cx="5982840" cy="0"/>
                           </a:xfrm>
                           <a:prstGeom prst="line">
                             <a:avLst/>
@@ -194,8 +194,8 @@
           </mc:Choice>
           <mc:Fallback>
             <w:pict>
-              <v:group id="shape_0" alt="Image1" style="position:absolute;margin-left:70.55pt;margin-top:13.2pt;width:471pt;height:0pt" coordorigin="1411,264" coordsize="9420,0">
-                <v:line id="shape_0" from="1411,264" to="10831,264" stroked="t" style="position:absolute;mso-position-horizontal-relative:page">
+              <v:group id="shape_0" alt="Image1" style="position:absolute;margin-left:70.55pt;margin-top:13.25pt;width:471.05pt;height:0pt" coordorigin="1411,265" coordsize="9421,0">
+                <v:line id="shape_0" from="1411,265" to="10832,265" stroked="t" style="position:absolute;mso-position-horizontal-relative:page">
                   <v:stroke color="black" weight="6840" joinstyle="round" endcap="flat"/>
                   <v:fill o:detectmouseclick="t" on="false"/>
                 </v:line>
@@ -207,8 +207,8 @@
       <w:r>
         <w:rPr>
           <w:b/>
-          <w:sz w:val="21"/>
-          <w:szCs w:val="21"/>
+          <w:sz w:val="20"/>
+          <w:szCs w:val="20"/>
         </w:rPr>
         <w:t>Education</w:t>
       </w:r>
@@ -218,37 +218,40 @@
         <w:pStyle w:val="Normal"/>
         <w:spacing w:lineRule="exact" w:line="240" w:before="31" w:after="0"/>
         <w:ind w:left="100" w:right="79" w:hanging="0"/>
-        <w:rPr/>
-      </w:pPr>
-      <w:r>
-        <w:rPr>
-          <w:b/>
+        <w:rPr>
+          <w:sz w:val="20"/>
+          <w:szCs w:val="20"/>
+        </w:rPr>
+      </w:pPr>
+      <w:r>
+        <w:rPr>
+          <w:b/>
+          <w:sz w:val="20"/>
+          <w:szCs w:val="20"/>
+        </w:rPr>
+        <w:t xml:space="preserve">Macaulay Honors College at Hunter College                                                                              </w:t>
+      </w:r>
+      <w:r>
+        <w:rPr>
+          <w:sz w:val="20"/>
+          <w:szCs w:val="20"/>
+        </w:rPr>
+        <w:t>New York, NY Bachelor of Arts in Computer Science | Minor: Mathematics, Psychology | GPA: 3.9                           May 2021</w:t>
+      </w:r>
+    </w:p>
+    <w:p>
+      <w:pPr>
+        <w:pStyle w:val="Normal"/>
+        <w:ind w:left="100" w:hanging="0"/>
+        <w:rPr>
           <w:sz w:val="21"/>
           <w:szCs w:val="21"/>
         </w:rPr>
-        <w:t xml:space="preserve">Macaulay Honors College at Hunter College                                                                              </w:t>
-      </w:r>
-      <w:r>
-        <w:rPr>
-          <w:sz w:val="21"/>
-          <w:szCs w:val="21"/>
-        </w:rPr>
-        <w:t>New York, NY Bachelor of Arts in Computer Science | Minor: Mathematics, Psychology | GPA: 3.9                           May 2021</w:t>
-      </w:r>
-    </w:p>
-    <w:p>
-      <w:pPr>
-        <w:pStyle w:val="Normal"/>
-        <w:ind w:left="100" w:hanging="0"/>
-        <w:rPr>
-          <w:sz w:val="21"/>
-          <w:szCs w:val="21"/>
-        </w:rPr>
-      </w:pPr>
-      <w:r>
-        <w:rPr>
-          <w:sz w:val="21"/>
-          <w:szCs w:val="21"/>
+      </w:pPr>
+      <w:r>
+        <w:rPr>
+          <w:sz w:val="20"/>
+          <w:szCs w:val="20"/>
         </w:rPr>
         <w:t>William E. Macaulay Honors College Scholarship, full tuition merit scholarship</w:t>
       </w:r>
@@ -259,31 +262,32 @@
         <w:spacing w:lineRule="exact" w:line="240"/>
         <w:ind w:left="100" w:hanging="0"/>
         <w:rPr>
+          <w:sz w:val="20"/>
+          <w:szCs w:val="20"/>
+        </w:rPr>
+      </w:pPr>
+      <w:r>
+        <w:rPr>
+          <w:sz w:val="20"/>
+          <w:szCs w:val="20"/>
+        </w:rPr>
+        <w:t>Daedalus Honors Computer Science Scholar</w:t>
+      </w:r>
+    </w:p>
+    <w:p>
+      <w:pPr>
+        <w:pStyle w:val="Normal"/>
+        <w:spacing w:lineRule="exact" w:line="240"/>
+        <w:ind w:left="100" w:hanging="0"/>
+        <w:rPr>
           <w:sz w:val="21"/>
           <w:szCs w:val="21"/>
         </w:rPr>
       </w:pPr>
       <w:r>
         <w:rPr>
-          <w:sz w:val="21"/>
-          <w:szCs w:val="21"/>
-        </w:rPr>
-        <w:t>Daedalus Honors Computer Science Scholar</w:t>
-      </w:r>
-    </w:p>
-    <w:p>
-      <w:pPr>
-        <w:pStyle w:val="Normal"/>
-        <w:spacing w:lineRule="exact" w:line="240" w:before="3" w:after="0"/>
-        <w:rPr>
-          <w:sz w:val="24"/>
-          <w:szCs w:val="24"/>
-        </w:rPr>
-      </w:pPr>
-      <w:r>
-        <w:rPr>
-          <w:sz w:val="24"/>
-          <w:szCs w:val="24"/>
+          <w:sz w:val="20"/>
+          <w:szCs w:val="20"/>
         </w:rPr>
       </w:r>
     </w:p>
@@ -292,42 +296,26 @@
         <w:pStyle w:val="Normal"/>
         <w:ind w:left="100" w:hanging="0"/>
         <w:rPr>
-          <w:sz w:val="21"/>
-          <w:szCs w:val="21"/>
-        </w:rPr>
-      </w:pPr>
-      <w:r>
-        <w:rPr>
-          <w:b/>
-          <w:sz w:val="21"/>
-          <w:szCs w:val="21"/>
-        </w:rPr>
-        <w:t>Relevant Coursework</w:t>
-      </w:r>
-    </w:p>
-    <w:p>
-      <w:pPr>
-        <w:pStyle w:val="Normal"/>
-        <w:spacing w:before="26" w:after="0"/>
-        <w:ind w:firstLine="100"/>
-        <w:rPr/>
+          <w:sz w:val="20"/>
+          <w:szCs w:val="20"/>
+        </w:rPr>
       </w:pPr>
       <w:r>
         <mc:AlternateContent>
           <mc:Choice Requires="wpg">
             <w:drawing>
-              <wp:anchor behindDoc="1" distT="0" distB="0" distL="114300" distR="114300" simplePos="0" locked="0" layoutInCell="1" allowOverlap="1" relativeHeight="3">
+              <wp:anchor behindDoc="1" distT="0" distB="0" distL="114300" distR="114300" simplePos="0" locked="0" layoutInCell="1" allowOverlap="1" relativeHeight="6">
                 <wp:simplePos x="0" y="0"/>
                 <wp:positionH relativeFrom="page">
                   <wp:posOffset>895985</wp:posOffset>
                 </wp:positionH>
                 <wp:positionV relativeFrom="paragraph">
-                  <wp:posOffset>13970</wp:posOffset>
+                  <wp:posOffset>165100</wp:posOffset>
                 </wp:positionV>
-                <wp:extent cx="5982970" cy="1270"/>
+                <wp:extent cx="5983605" cy="635"/>
                 <wp:effectExtent l="0" t="0" r="0" b="0"/>
                 <wp:wrapNone/>
-                <wp:docPr id="2" name="Image2"/>
+                <wp:docPr id="2" name="Image5"/>
                 <a:graphic xmlns:a="http://schemas.openxmlformats.org/drawingml/2006/main">
                   <a:graphicData uri="http://schemas.microsoft.com/office/word/2010/wordprocessingGroup">
                     <wpg:wgp>
@@ -335,7 +323,7 @@
                       <wpg:grpSpPr>
                         <a:xfrm>
                           <a:off x="0" y="0"/>
-                          <a:ext cx="5982480" cy="720"/>
+                          <a:ext cx="5982840" cy="0"/>
                         </a:xfrm>
                       </wpg:grpSpPr>
                       <wps:wsp>
@@ -343,7 +331,7 @@
                         <wps:spPr>
                           <a:xfrm>
                             <a:off x="0" y="0"/>
-                            <a:ext cx="5982480" cy="720"/>
+                            <a:ext cx="5982840" cy="0"/>
                           </a:xfrm>
                           <a:prstGeom prst="line">
                             <a:avLst/>
@@ -371,8 +359,8 @@
           </mc:Choice>
           <mc:Fallback>
             <w:pict>
-              <v:group id="shape_0" alt="Image2" style="position:absolute;margin-left:70.55pt;margin-top:1.1pt;width:471pt;height:0pt" coordorigin="1411,22" coordsize="9420,0">
-                <v:line id="shape_0" from="1411,22" to="10831,22" stroked="t" style="position:absolute;mso-position-horizontal-relative:page">
+              <v:group id="shape_0" alt="Image5" style="position:absolute;margin-left:70.55pt;margin-top:13pt;width:471.05pt;height:0pt" coordorigin="1411,260" coordsize="9421,0">
+                <v:line id="shape_0" from="1411,260" to="10832,260" stroked="t" style="position:absolute;mso-position-horizontal-relative:page">
                   <v:stroke color="black" weight="6840" joinstyle="round" endcap="flat"/>
                   <v:fill o:detectmouseclick="t" on="false"/>
                 </v:line>
@@ -383,107 +371,509 @@
       </w:r>
       <w:r>
         <w:rPr>
-          <w:sz w:val="21"/>
-          <w:szCs w:val="21"/>
+          <w:b/>
+          <w:sz w:val="20"/>
+          <w:szCs w:val="20"/>
+        </w:rPr>
+        <w:t>Work Experience</w:t>
+      </w:r>
+    </w:p>
+    <w:p>
+      <w:pPr>
+        <w:pStyle w:val="Normal"/>
+        <w:spacing w:lineRule="exact" w:line="240" w:before="26" w:after="0"/>
+        <w:ind w:right="78" w:hanging="0"/>
+        <w:rPr>
+          <w:sz w:val="20"/>
+          <w:szCs w:val="20"/>
+        </w:rPr>
+      </w:pPr>
+      <w:r>
+        <w:rPr>
+          <w:b/>
+          <w:sz w:val="20"/>
+          <w:szCs w:val="20"/>
+        </w:rPr>
+        <w:t xml:space="preserve">  </w:t>
+      </w:r>
+      <w:r>
+        <w:rPr>
+          <w:b/>
+          <w:sz w:val="20"/>
+          <w:szCs w:val="20"/>
+        </w:rPr>
+        <w:t xml:space="preserve">Dolciani Math Learning Center | CUNY Hunter College                                                                   </w:t>
+      </w:r>
+      <w:r>
+        <w:rPr>
+          <w:sz w:val="20"/>
+          <w:szCs w:val="20"/>
+        </w:rPr>
+        <w:t xml:space="preserve">New York, NY                                                                            </w:t>
+      </w:r>
+    </w:p>
+    <w:p>
+      <w:pPr>
+        <w:pStyle w:val="Normal"/>
+        <w:spacing w:lineRule="exact" w:line="240" w:before="26" w:after="0"/>
+        <w:ind w:right="78" w:hanging="0"/>
+        <w:rPr>
+          <w:sz w:val="20"/>
+          <w:szCs w:val="20"/>
+        </w:rPr>
+      </w:pPr>
+      <w:r>
+        <w:rPr>
+          <w:sz w:val="20"/>
+          <w:szCs w:val="20"/>
+        </w:rPr>
+        <w:t xml:space="preserve">  </w:t>
+      </w:r>
+      <w:r>
+        <w:rPr>
+          <w:sz w:val="20"/>
+          <w:szCs w:val="20"/>
+        </w:rPr>
+        <w:t>Calculus and Discrete Mathematics Tutor, New York, NY</w:t>
+      </w:r>
+    </w:p>
+    <w:p>
+      <w:pPr>
+        <w:pStyle w:val="Normal"/>
+        <w:numPr>
+          <w:ilvl w:val="0"/>
+          <w:numId w:val="2"/>
+        </w:numPr>
+        <w:spacing w:before="2" w:after="0"/>
+        <w:rPr>
+          <w:sz w:val="20"/>
+          <w:szCs w:val="20"/>
+        </w:rPr>
+      </w:pPr>
+      <w:r>
+        <w:rPr>
+          <w:rFonts w:eastAsia="Arial" w:cs="Arial" w:ascii="Arial" w:hAnsi="Arial"/>
+          <w:sz w:val="20"/>
+          <w:szCs w:val="20"/>
         </w:rPr>
         <w:t xml:space="preserve"> </w:t>
       </w:r>
       <w:r>
         <w:rPr>
-          <w:sz w:val="21"/>
-          <w:szCs w:val="21"/>
-        </w:rPr>
-        <w:tab/>
-      </w:r>
-      <w:r>
-        <w:rPr>
-          <w:rFonts w:eastAsia="Symbol" w:cs="Symbol" w:ascii="Symbol" w:hAnsi="Symbol"/>
-          <w:sz w:val="21"/>
-          <w:szCs w:val="21"/>
-        </w:rPr>
-        <w:t></w:t>
-      </w:r>
-      <w:r>
-        <w:rPr>
-          <w:sz w:val="21"/>
-          <w:szCs w:val="21"/>
-        </w:rPr>
-        <w:t xml:space="preserve">  Multi-variable Calculus                                             </w:t>
-      </w:r>
-      <w:r>
-        <w:rPr>
-          <w:rFonts w:eastAsia="Symbol" w:cs="Symbol" w:ascii="Symbol" w:hAnsi="Symbol"/>
-          <w:sz w:val="21"/>
-          <w:szCs w:val="21"/>
-        </w:rPr>
-        <w:t></w:t>
-      </w:r>
-      <w:r>
-        <w:rPr>
-          <w:sz w:val="21"/>
-          <w:szCs w:val="21"/>
-        </w:rPr>
-        <w:t xml:space="preserve">  Discrete Mathematics</w:t>
+          <w:sz w:val="20"/>
+          <w:szCs w:val="20"/>
+        </w:rPr>
+        <w:t>Conducted individualized tutoring and set goals for the chosen student</w:t>
+      </w:r>
+      <w:r>
+        <w:rPr>
+          <w:rFonts w:eastAsia="Arial" w:cs="Arial" w:ascii="Arial" w:hAnsi="Arial"/>
+          <w:sz w:val="20"/>
+          <w:szCs w:val="20"/>
+        </w:rPr>
+        <w:t>.</w:t>
       </w:r>
     </w:p>
     <w:p>
       <w:pPr>
         <w:pStyle w:val="Normal"/>
-        <w:spacing w:before="2" w:after="0"/>
-        <w:ind w:right="2594" w:firstLine="720"/>
+        <w:numPr>
+          <w:ilvl w:val="0"/>
+          <w:numId w:val="2"/>
+        </w:numPr>
+        <w:tabs>
+          <w:tab w:val="left" w:pos="820" w:leader="none"/>
+        </w:tabs>
+        <w:spacing w:lineRule="exact" w:line="240" w:before="2" w:after="0"/>
+        <w:rPr>
+          <w:sz w:val="20"/>
+          <w:szCs w:val="20"/>
+        </w:rPr>
+      </w:pPr>
+      <w:r>
+        <w:rPr>
+          <w:rFonts w:eastAsia="Arial" w:cs="Arial" w:ascii="Arial" w:hAnsi="Arial"/>
+          <w:sz w:val="20"/>
+          <w:szCs w:val="20"/>
+        </w:rPr>
+        <w:t xml:space="preserve"> </w:t>
+      </w:r>
+      <w:r>
+        <w:rPr>
+          <w:sz w:val="20"/>
+          <w:szCs w:val="20"/>
+        </w:rPr>
+        <w:t>Coordinated intensive boot camps to prepare students for upcoming mathematics courses.</w:t>
+      </w:r>
+    </w:p>
+    <w:p>
+      <w:pPr>
+        <w:pStyle w:val="Normal"/>
+        <w:numPr>
+          <w:ilvl w:val="0"/>
+          <w:numId w:val="2"/>
+        </w:numPr>
+        <w:rPr>
+          <w:sz w:val="20"/>
+          <w:szCs w:val="20"/>
+        </w:rPr>
+      </w:pPr>
+      <w:r>
+        <w:rPr>
+          <w:sz w:val="20"/>
+          <w:szCs w:val="20"/>
+        </w:rPr>
+        <w:t xml:space="preserve"> </w:t>
+      </w:r>
+      <w:r>
+        <w:rPr>
+          <w:sz w:val="20"/>
+          <w:szCs w:val="20"/>
+        </w:rPr>
+        <w:t>Trained hundreds of students monthly and aided in preparation for exams.</w:t>
+      </w:r>
+    </w:p>
+    <w:p>
+      <w:pPr>
+        <w:pStyle w:val="Normal"/>
+        <w:numPr>
+          <w:ilvl w:val="0"/>
+          <w:numId w:val="0"/>
+        </w:numPr>
+        <w:ind w:left="587" w:hanging="0"/>
+        <w:rPr>
+          <w:sz w:val="20"/>
+          <w:szCs w:val="20"/>
+        </w:rPr>
+      </w:pPr>
+      <w:r>
+        <w:rPr>
+          <w:sz w:val="20"/>
+          <w:szCs w:val="20"/>
+        </w:rPr>
+      </w:r>
+    </w:p>
+    <w:p>
+      <w:pPr>
+        <w:pStyle w:val="Normal"/>
+        <w:ind w:hanging="0"/>
+        <w:rPr>
+          <w:b/>
+          <w:b/>
+          <w:bCs/>
+          <w:sz w:val="20"/>
+          <w:szCs w:val="20"/>
+        </w:rPr>
+      </w:pPr>
+      <w:r>
+        <w:rPr>
+          <w:b/>
+          <w:bCs/>
+          <w:sz w:val="20"/>
+          <w:szCs w:val="20"/>
+        </w:rPr>
+        <w:t xml:space="preserve">   </w:t>
+      </w:r>
+      <w:r>
+        <w:rPr>
+          <w:b/>
+          <w:bCs/>
+          <w:sz w:val="20"/>
+          <w:szCs w:val="20"/>
+        </w:rPr>
+        <w:t xml:space="preserve">Macaulay Business Club | Macaulay Honors College                                                                          </w:t>
+      </w:r>
+      <w:r>
+        <w:rPr>
+          <w:b w:val="false"/>
+          <w:bCs w:val="false"/>
+          <w:sz w:val="20"/>
+          <w:szCs w:val="20"/>
+        </w:rPr>
+        <w:t>New York, NY</w:t>
+      </w:r>
+    </w:p>
+    <w:p>
+      <w:pPr>
+        <w:pStyle w:val="Normal"/>
+        <w:spacing w:lineRule="exact" w:line="220" w:before="19" w:after="0"/>
         <w:rPr/>
       </w:pPr>
       <w:r>
         <w:rPr>
-          <w:rFonts w:eastAsia="Symbol" w:cs="Symbol" w:ascii="Symbol" w:hAnsi="Symbol"/>
-          <w:sz w:val="21"/>
-          <w:szCs w:val="21"/>
-        </w:rPr>
-        <w:t></w:t>
-      </w:r>
-      <w:r>
-        <w:rPr>
-          <w:sz w:val="21"/>
-          <w:szCs w:val="21"/>
-        </w:rPr>
-        <w:t xml:space="preserve">  </w:t>
-      </w:r>
-      <w:r>
-        <w:rPr>
-          <w:sz w:val="21"/>
-          <w:szCs w:val="21"/>
-        </w:rPr>
-        <w:t xml:space="preserve">Algorithms &amp; Data Structures                                   </w:t>
-      </w:r>
-      <w:r>
-        <w:rPr>
-          <w:rFonts w:eastAsia="Symbol" w:cs="Symbol" w:ascii="Symbol" w:hAnsi="Symbol"/>
-          <w:sz w:val="21"/>
-          <w:szCs w:val="21"/>
-        </w:rPr>
-        <w:t></w:t>
-      </w:r>
-      <w:r>
-        <w:rPr>
-          <w:sz w:val="21"/>
-          <w:szCs w:val="21"/>
-        </w:rPr>
-        <w:t xml:space="preserve">  Applied Statistics</w:t>
+          <w:sz w:val="20"/>
+          <w:szCs w:val="20"/>
+        </w:rPr>
+        <w:t xml:space="preserve">   </w:t>
+      </w:r>
+      <w:r>
+        <w:rPr>
+          <w:sz w:val="20"/>
+          <w:szCs w:val="20"/>
+        </w:rPr>
+        <w:t>Web developer, New York, NY                                                                                                      October 2018-Present</w:t>
       </w:r>
     </w:p>
     <w:p>
       <w:pPr>
         <w:pStyle w:val="Normal"/>
-        <w:spacing w:lineRule="exact" w:line="240" w:before="3" w:after="0"/>
-        <w:rPr>
-          <w:sz w:val="24"/>
-          <w:szCs w:val="24"/>
-        </w:rPr>
-      </w:pPr>
-      <w:r>
-        <w:rPr>
-          <w:sz w:val="24"/>
-          <w:szCs w:val="24"/>
+        <w:numPr>
+          <w:ilvl w:val="0"/>
+          <w:numId w:val="2"/>
+        </w:numPr>
+        <w:spacing w:lineRule="exact" w:line="220" w:before="19" w:after="0"/>
+        <w:rPr/>
+      </w:pPr>
+      <w:r>
+        <w:rPr>
+          <w:sz w:val="20"/>
+          <w:szCs w:val="20"/>
+        </w:rPr>
+        <w:t xml:space="preserve"> </w:t>
+      </w:r>
+      <w:r>
+        <w:rPr>
+          <w:sz w:val="20"/>
+          <w:szCs w:val="20"/>
+        </w:rPr>
+        <w:t>Collaborated with the tech team and managed the club’s website.</w:t>
+      </w:r>
+    </w:p>
+    <w:p>
+      <w:pPr>
+        <w:pStyle w:val="Normal"/>
+        <w:numPr>
+          <w:ilvl w:val="0"/>
+          <w:numId w:val="2"/>
+        </w:numPr>
+        <w:spacing w:lineRule="exact" w:line="220" w:before="19" w:after="0"/>
+        <w:rPr/>
+      </w:pPr>
+      <w:r>
+        <w:rPr>
+          <w:sz w:val="20"/>
+          <w:szCs w:val="20"/>
+        </w:rPr>
+        <w:t xml:space="preserve"> </w:t>
+      </w:r>
+      <w:r>
+        <w:rPr>
+          <w:sz w:val="20"/>
+          <w:szCs w:val="20"/>
+        </w:rPr>
+        <w:t>Hel</w:t>
+      </w:r>
+      <w:r>
+        <w:rPr>
+          <w:sz w:val="20"/>
+          <w:szCs w:val="20"/>
+        </w:rPr>
+        <w:t>d</w:t>
+      </w:r>
+      <w:r>
+        <w:rPr>
+          <w:sz w:val="20"/>
+          <w:szCs w:val="20"/>
+        </w:rPr>
+        <w:t xml:space="preserve"> tech events and educated other members on web development basics and fundamentals.   </w:t>
+      </w:r>
+    </w:p>
+    <w:p>
+      <w:pPr>
+        <w:pStyle w:val="Normal"/>
+        <w:numPr>
+          <w:ilvl w:val="0"/>
+          <w:numId w:val="0"/>
+        </w:numPr>
+        <w:spacing w:lineRule="exact" w:line="220" w:before="19" w:after="0"/>
+        <w:ind w:left="587" w:hanging="0"/>
+        <w:rPr/>
+      </w:pPr>
+      <w:r>
+        <w:rPr>
+          <w:sz w:val="20"/>
+          <w:szCs w:val="20"/>
+        </w:rPr>
+        <w:t xml:space="preserve">     </w:t>
+      </w:r>
+    </w:p>
+    <w:p>
+      <w:pPr>
+        <w:pStyle w:val="Normal"/>
+        <w:spacing w:lineRule="auto" w:line="240"/>
+        <w:ind w:right="79" w:hanging="0"/>
+        <w:rPr>
+          <w:sz w:val="20"/>
+          <w:szCs w:val="20"/>
+        </w:rPr>
+      </w:pPr>
+      <w:r>
+        <w:rPr>
+          <w:b/>
+          <w:sz w:val="20"/>
+          <w:szCs w:val="20"/>
+        </w:rPr>
+        <w:t xml:space="preserve">   </w:t>
+      </w:r>
+      <w:r>
+        <w:rPr>
+          <w:b/>
+          <w:sz w:val="20"/>
+          <w:szCs w:val="20"/>
+        </w:rPr>
+        <w:t xml:space="preserve">WeWork Labs </w:t>
+      </w:r>
+      <w:r>
+        <w:rPr>
+          <w:b/>
+          <w:sz w:val="20"/>
+          <w:szCs w:val="20"/>
+        </w:rPr>
+        <w:t xml:space="preserve">Summer Internship </w:t>
+      </w:r>
+      <w:r>
+        <w:rPr>
+          <w:b/>
+          <w:sz w:val="20"/>
+          <w:szCs w:val="20"/>
+        </w:rPr>
+        <w:t>| WeWork</w:t>
+      </w:r>
+      <w:r>
+        <w:rPr>
+          <w:b/>
+          <w:sz w:val="20"/>
+          <w:szCs w:val="20"/>
+        </w:rPr>
+        <w:t xml:space="preserve">                                                                                   </w:t>
+      </w:r>
+      <w:r>
+        <w:rPr>
+          <w:sz w:val="20"/>
+          <w:szCs w:val="20"/>
+        </w:rPr>
+        <w:t>New York, NY</w:t>
+      </w:r>
+    </w:p>
+    <w:p>
+      <w:pPr>
+        <w:pStyle w:val="Normal"/>
+        <w:spacing w:lineRule="auto" w:line="240"/>
+        <w:ind w:right="79" w:hanging="0"/>
+        <w:rPr>
+          <w:sz w:val="20"/>
+          <w:szCs w:val="20"/>
+        </w:rPr>
+      </w:pPr>
+      <w:r>
+        <w:rPr>
+          <w:sz w:val="20"/>
+          <w:szCs w:val="20"/>
+        </w:rPr>
+        <w:t xml:space="preserve">   </w:t>
+      </w:r>
+      <w:r>
+        <w:rPr>
+          <w:sz w:val="20"/>
+          <w:szCs w:val="20"/>
+        </w:rPr>
+        <w:t xml:space="preserve">Software </w:t>
+      </w:r>
+      <w:r>
+        <w:rPr>
+          <w:sz w:val="20"/>
+          <w:szCs w:val="20"/>
+        </w:rPr>
+        <w:t>Engineer</w:t>
+      </w:r>
+      <w:r>
+        <w:rPr>
+          <w:sz w:val="20"/>
+          <w:szCs w:val="20"/>
+        </w:rPr>
+        <w:t>ing Intern</w:t>
+      </w:r>
+      <w:r>
+        <w:rPr>
+          <w:sz w:val="20"/>
+          <w:szCs w:val="20"/>
+        </w:rPr>
+        <w:t>, New York, NY                                                                                     June-August 201</w:t>
+      </w:r>
+      <w:r>
+        <w:rPr>
+          <w:sz w:val="20"/>
+          <w:szCs w:val="20"/>
+        </w:rPr>
+        <w:t>9</w:t>
+      </w:r>
+    </w:p>
+    <w:p>
+      <w:pPr>
+        <w:pStyle w:val="Normal"/>
+        <w:numPr>
+          <w:ilvl w:val="0"/>
+          <w:numId w:val="2"/>
+        </w:numPr>
+        <w:spacing w:lineRule="exact" w:line="220"/>
+        <w:rPr>
+          <w:sz w:val="20"/>
+          <w:szCs w:val="20"/>
+        </w:rPr>
+      </w:pPr>
+      <w:r>
+        <w:rPr>
+          <w:sz w:val="20"/>
+          <w:szCs w:val="20"/>
+        </w:rPr>
+        <w:t>Worked with a software development team to create a tool to pre-score potential mentors and a tool to connect members of the space to other members in different labs.</w:t>
+      </w:r>
+    </w:p>
+    <w:p>
+      <w:pPr>
+        <w:pStyle w:val="Normal"/>
+        <w:numPr>
+          <w:ilvl w:val="0"/>
+          <w:numId w:val="2"/>
+        </w:numPr>
+        <w:tabs>
+          <w:tab w:val="left" w:pos="820" w:leader="none"/>
+        </w:tabs>
+        <w:spacing w:lineRule="exact" w:line="240" w:before="7" w:after="0"/>
+        <w:rPr>
+          <w:sz w:val="20"/>
+          <w:szCs w:val="20"/>
+        </w:rPr>
+      </w:pPr>
+      <w:r>
+        <w:rPr>
+          <w:sz w:val="20"/>
+          <w:szCs w:val="20"/>
+        </w:rPr>
+        <w:t>(Give description of technologies used)</w:t>
+      </w:r>
+    </w:p>
+    <w:p>
+      <w:pPr>
+        <w:pStyle w:val="Normal"/>
+        <w:numPr>
+          <w:ilvl w:val="0"/>
+          <w:numId w:val="0"/>
+        </w:numPr>
+        <w:tabs>
+          <w:tab w:val="left" w:pos="820" w:leader="none"/>
+        </w:tabs>
+        <w:spacing w:lineRule="exact" w:line="240" w:before="7" w:after="0"/>
+        <w:ind w:left="587" w:hanging="0"/>
+        <w:rPr>
+          <w:sz w:val="20"/>
+          <w:szCs w:val="20"/>
+        </w:rPr>
+      </w:pPr>
+      <w:r>
+        <w:rPr>
+          <w:sz w:val="20"/>
+          <w:szCs w:val="20"/>
         </w:rPr>
       </w:r>
     </w:p>
@@ -492,17 +882,17 @@
         <w:pStyle w:val="Normal"/>
         <w:ind w:left="100" w:hanging="0"/>
         <w:rPr>
-          <w:sz w:val="21"/>
-          <w:szCs w:val="21"/>
-        </w:rPr>
-      </w:pPr>
-      <w:r>
-        <w:rPr>
-          <w:b/>
-          <w:sz w:val="21"/>
-          <w:szCs w:val="21"/>
-        </w:rPr>
-        <w:t>Technical Summary</w:t>
+          <w:sz w:val="20"/>
+          <w:szCs w:val="20"/>
+        </w:rPr>
+      </w:pPr>
+      <w:r>
+        <w:rPr>
+          <w:b/>
+          <w:sz w:val="20"/>
+          <w:szCs w:val="20"/>
+        </w:rPr>
+        <w:t>Projects</w:t>
       </w:r>
     </w:p>
     <w:p>
@@ -510,24 +900,27 @@
         <w:pStyle w:val="Normal"/>
         <w:spacing w:before="27" w:after="0"/>
         <w:ind w:left="100" w:hanging="0"/>
-        <w:rPr/>
+        <w:rPr>
+          <w:sz w:val="20"/>
+          <w:szCs w:val="20"/>
+        </w:rPr>
       </w:pPr>
       <w:r>
         <mc:AlternateContent>
           <mc:Choice Requires="wpg">
             <w:drawing>
-              <wp:anchor behindDoc="1" distT="0" distB="0" distL="114300" distR="114300" simplePos="0" locked="0" layoutInCell="1" allowOverlap="1" relativeHeight="4">
+              <wp:anchor behindDoc="1" distT="0" distB="0" distL="114300" distR="114300" simplePos="0" locked="0" layoutInCell="1" allowOverlap="1" relativeHeight="7">
                 <wp:simplePos x="0" y="0"/>
                 <wp:positionH relativeFrom="page">
                   <wp:posOffset>895985</wp:posOffset>
                 </wp:positionH>
                 <wp:positionV relativeFrom="paragraph">
-                  <wp:posOffset>13970</wp:posOffset>
+                  <wp:posOffset>14605</wp:posOffset>
                 </wp:positionV>
-                <wp:extent cx="5982970" cy="1270"/>
+                <wp:extent cx="5983605" cy="635"/>
                 <wp:effectExtent l="0" t="0" r="0" b="0"/>
                 <wp:wrapNone/>
-                <wp:docPr id="3" name="Image3"/>
+                <wp:docPr id="3" name="Image4"/>
                 <a:graphic xmlns:a="http://schemas.openxmlformats.org/drawingml/2006/main">
                   <a:graphicData uri="http://schemas.microsoft.com/office/word/2010/wordprocessingGroup">
                     <wpg:wgp>
@@ -535,7 +928,7 @@
                       <wpg:grpSpPr>
                         <a:xfrm>
                           <a:off x="0" y="0"/>
-                          <a:ext cx="5982480" cy="720"/>
+                          <a:ext cx="5982840" cy="0"/>
                         </a:xfrm>
                       </wpg:grpSpPr>
                       <wps:wsp>
@@ -543,7 +936,7 @@
                         <wps:spPr>
                           <a:xfrm>
                             <a:off x="0" y="0"/>
-                            <a:ext cx="5982480" cy="720"/>
+                            <a:ext cx="5982840" cy="0"/>
                           </a:xfrm>
                           <a:prstGeom prst="line">
                             <a:avLst/>
@@ -571,8 +964,8 @@
           </mc:Choice>
           <mc:Fallback>
             <w:pict>
-              <v:group id="shape_0" alt="Image3" style="position:absolute;margin-left:70.55pt;margin-top:1.1pt;width:471pt;height:0pt" coordorigin="1411,22" coordsize="9420,0">
-                <v:line id="shape_0" from="1411,22" to="10831,22" stroked="t" style="position:absolute;mso-position-horizontal-relative:page">
+              <v:group id="shape_0" alt="Image4" style="position:absolute;margin-left:70.55pt;margin-top:1.15pt;width:471.05pt;height:0pt" coordorigin="1411,23" coordsize="9421,0">
+                <v:line id="shape_0" from="1411,23" to="10832,23" stroked="t" style="position:absolute;mso-position-horizontal-relative:page">
                   <v:stroke color="black" weight="6840" joinstyle="round" endcap="flat"/>
                   <v:fill o:detectmouseclick="t" on="false"/>
                 </v:line>
@@ -584,24 +977,396 @@
       <w:r>
         <w:rPr>
           <w:b/>
-          <w:sz w:val="21"/>
-          <w:szCs w:val="21"/>
-        </w:rPr>
-        <w:t>Programming Languages</w:t>
-      </w:r>
-      <w:r>
-        <w:rPr>
-          <w:sz w:val="21"/>
-          <w:szCs w:val="21"/>
-        </w:rPr>
-        <w:t xml:space="preserve">: C++, Python, C#, JavaScript/TypeScript, </w:t>
-      </w:r>
-      <w:r>
-        <w:rPr>
-          <w:sz w:val="21"/>
-          <w:szCs w:val="21"/>
-        </w:rPr>
-        <w:t>HTML/CSS</w:t>
+          <w:sz w:val="20"/>
+          <w:szCs w:val="20"/>
+        </w:rPr>
+        <w:t xml:space="preserve">Statistics calculator, Personal Project </w:t>
+      </w:r>
+      <w:r>
+        <w:rPr>
+          <w:sz w:val="20"/>
+          <w:szCs w:val="20"/>
+        </w:rPr>
+        <w:t>(C++, Doctest testing framework)                                            June 2018</w:t>
+      </w:r>
+    </w:p>
+    <w:p>
+      <w:pPr>
+        <w:pStyle w:val="ListParagraph"/>
+        <w:numPr>
+          <w:ilvl w:val="0"/>
+          <w:numId w:val="2"/>
+        </w:numPr>
+        <w:tabs>
+          <w:tab w:val="left" w:pos="820" w:leader="none"/>
+        </w:tabs>
+        <w:spacing w:lineRule="exact" w:line="240" w:before="13" w:after="0"/>
+        <w:contextualSpacing/>
+        <w:rPr>
+          <w:sz w:val="20"/>
+          <w:szCs w:val="20"/>
+        </w:rPr>
+      </w:pPr>
+      <w:r>
+        <w:rPr>
+          <w:sz w:val="20"/>
+          <w:szCs w:val="20"/>
+        </w:rPr>
+        <w:t>Built a statistical calculator that computed 1-variable stats, confidence intervals, correlation coefficient, conducted hypothesis testing.</w:t>
+      </w:r>
+    </w:p>
+    <w:p>
+      <w:pPr>
+        <w:pStyle w:val="ListParagraph"/>
+        <w:numPr>
+          <w:ilvl w:val="0"/>
+          <w:numId w:val="2"/>
+        </w:numPr>
+        <w:tabs>
+          <w:tab w:val="left" w:pos="820" w:leader="none"/>
+        </w:tabs>
+        <w:spacing w:lineRule="exact" w:line="240" w:before="13" w:after="0"/>
+        <w:contextualSpacing/>
+        <w:rPr>
+          <w:sz w:val="20"/>
+          <w:szCs w:val="20"/>
+        </w:rPr>
+      </w:pPr>
+      <w:r>
+        <w:rPr>
+          <w:sz w:val="20"/>
+          <w:szCs w:val="20"/>
+        </w:rPr>
+        <w:t xml:space="preserve">Created a formula sheet and provided more information on the </w:t>
+      </w:r>
+      <w:r>
+        <w:rPr>
+          <w:sz w:val="20"/>
+          <w:szCs w:val="20"/>
+        </w:rPr>
+        <w:t>data-set</w:t>
+      </w:r>
+      <w:r>
+        <w:rPr>
+          <w:sz w:val="20"/>
+          <w:szCs w:val="20"/>
+        </w:rPr>
+        <w:t xml:space="preserve"> than other graphing calculators.</w:t>
+      </w:r>
+    </w:p>
+    <w:p>
+      <w:pPr>
+        <w:pStyle w:val="ListParagraph"/>
+        <w:numPr>
+          <w:ilvl w:val="0"/>
+          <w:numId w:val="0"/>
+        </w:numPr>
+        <w:tabs>
+          <w:tab w:val="left" w:pos="820" w:leader="none"/>
+        </w:tabs>
+        <w:spacing w:lineRule="exact" w:line="240" w:before="13" w:after="0"/>
+        <w:ind w:left="1307" w:hanging="0"/>
+        <w:contextualSpacing/>
+        <w:rPr>
+          <w:sz w:val="20"/>
+          <w:szCs w:val="20"/>
+        </w:rPr>
+      </w:pPr>
+      <w:r>
+        <w:rPr>
+          <w:sz w:val="20"/>
+          <w:szCs w:val="20"/>
+        </w:rPr>
+      </w:r>
+    </w:p>
+    <w:p>
+      <w:pPr>
+        <w:pStyle w:val="Normal"/>
+        <w:ind w:left="100" w:hanging="0"/>
+        <w:rPr>
+          <w:sz w:val="20"/>
+          <w:szCs w:val="20"/>
+        </w:rPr>
+      </w:pPr>
+      <w:r>
+        <w:rPr>
+          <w:b/>
+          <w:sz w:val="20"/>
+          <w:szCs w:val="20"/>
+        </w:rPr>
+        <w:t>InstaPet App</w:t>
+      </w:r>
+      <w:r>
+        <w:rPr>
+          <w:b/>
+          <w:sz w:val="20"/>
+          <w:szCs w:val="20"/>
+        </w:rPr>
+        <w:t xml:space="preserve">, </w:t>
+      </w:r>
+      <w:r>
+        <w:rPr>
+          <w:b/>
+          <w:sz w:val="20"/>
+          <w:szCs w:val="20"/>
+        </w:rPr>
+        <w:t>Group</w:t>
+      </w:r>
+      <w:r>
+        <w:rPr>
+          <w:b/>
+          <w:sz w:val="20"/>
+          <w:szCs w:val="20"/>
+        </w:rPr>
+        <w:t xml:space="preserve"> Project </w:t>
+      </w:r>
+      <w:r>
+        <w:rPr>
+          <w:sz w:val="20"/>
+          <w:szCs w:val="20"/>
+        </w:rPr>
+        <w:t>(</w:t>
+      </w:r>
+      <w:r>
+        <w:rPr>
+          <w:sz w:val="20"/>
+          <w:szCs w:val="20"/>
+        </w:rPr>
+        <w:t>HTML/CSS, React, Redux, Node, Express, PostreSQL</w:t>
+      </w:r>
+      <w:r>
+        <w:rPr>
+          <w:sz w:val="20"/>
+          <w:szCs w:val="20"/>
+        </w:rPr>
+        <w:t xml:space="preserve">)                      </w:t>
+      </w:r>
+      <w:r>
+        <w:rPr>
+          <w:sz w:val="20"/>
+          <w:szCs w:val="20"/>
+        </w:rPr>
+        <w:t>June</w:t>
+      </w:r>
+      <w:r>
+        <w:rPr>
+          <w:sz w:val="20"/>
+          <w:szCs w:val="20"/>
+        </w:rPr>
+        <w:t xml:space="preserve"> 201</w:t>
+      </w:r>
+      <w:r>
+        <w:rPr>
+          <w:sz w:val="20"/>
+          <w:szCs w:val="20"/>
+        </w:rPr>
+        <w:t>9</w:t>
+      </w:r>
+    </w:p>
+    <w:p>
+      <w:pPr>
+        <w:pStyle w:val="ListParagraph"/>
+        <w:numPr>
+          <w:ilvl w:val="0"/>
+          <w:numId w:val="2"/>
+        </w:numPr>
+        <w:tabs>
+          <w:tab w:val="left" w:pos="820" w:leader="none"/>
+        </w:tabs>
+        <w:spacing w:lineRule="exact" w:line="240" w:before="17" w:after="0"/>
+        <w:contextualSpacing/>
+        <w:rPr>
+          <w:sz w:val="20"/>
+          <w:szCs w:val="20"/>
+        </w:rPr>
+      </w:pPr>
+      <w:r>
+        <w:rPr>
+          <w:sz w:val="20"/>
+          <w:szCs w:val="20"/>
+        </w:rPr>
+        <w:t>Created a</w:t>
+      </w:r>
+      <w:r>
+        <w:rPr>
+          <w:sz w:val="20"/>
+          <w:szCs w:val="20"/>
+        </w:rPr>
+        <w:t>n</w:t>
+      </w:r>
+      <w:r>
+        <w:rPr>
+          <w:sz w:val="20"/>
+          <w:szCs w:val="20"/>
+        </w:rPr>
+        <w:t xml:space="preserve"> </w:t>
+      </w:r>
+      <w:r>
+        <w:rPr>
+          <w:sz w:val="20"/>
+          <w:szCs w:val="20"/>
+        </w:rPr>
+        <w:t>app</w:t>
+      </w:r>
+      <w:r>
+        <w:rPr>
+          <w:sz w:val="20"/>
+          <w:szCs w:val="20"/>
+        </w:rPr>
+        <w:t xml:space="preserve"> that </w:t>
+      </w:r>
+      <w:r>
+        <w:rPr>
+          <w:sz w:val="20"/>
+          <w:szCs w:val="20"/>
+        </w:rPr>
+        <w:t xml:space="preserve">acted as a place for people to make an account, share pictures of their pets, and follow each another. </w:t>
+      </w:r>
+    </w:p>
+    <w:p>
+      <w:pPr>
+        <w:pStyle w:val="ListParagraph"/>
+        <w:numPr>
+          <w:ilvl w:val="0"/>
+          <w:numId w:val="2"/>
+        </w:numPr>
+        <w:tabs>
+          <w:tab w:val="left" w:pos="820" w:leader="none"/>
+        </w:tabs>
+        <w:spacing w:lineRule="exact" w:line="240" w:before="7" w:after="0"/>
+        <w:rPr>
+          <w:sz w:val="20"/>
+          <w:szCs w:val="20"/>
+        </w:rPr>
+      </w:pPr>
+      <w:r>
+        <w:rPr>
+          <w:sz w:val="20"/>
+          <w:szCs w:val="20"/>
+        </w:rPr>
+        <w:t xml:space="preserve">Managed the </w:t>
+      </w:r>
+      <w:r>
+        <w:rPr>
+          <w:sz w:val="20"/>
+          <w:szCs w:val="20"/>
+        </w:rPr>
+        <w:t>app</w:t>
+      </w:r>
+      <w:r>
+        <w:rPr>
+          <w:sz w:val="20"/>
+          <w:szCs w:val="20"/>
+        </w:rPr>
+        <w:t xml:space="preserve">’s database, </w:t>
+      </w:r>
+      <w:r>
+        <w:rPr>
+          <w:sz w:val="20"/>
+          <w:szCs w:val="20"/>
+        </w:rPr>
+        <w:t xml:space="preserve">HTTP requests, and the </w:t>
+      </w:r>
+      <w:r>
+        <w:rPr>
+          <w:b/>
+          <w:bCs/>
+          <w:sz w:val="20"/>
+          <w:szCs w:val="20"/>
+        </w:rPr>
+        <w:t>R</w:t>
+      </w:r>
+      <w:r>
+        <w:rPr>
+          <w:b/>
+          <w:bCs/>
+          <w:sz w:val="20"/>
+          <w:szCs w:val="20"/>
+        </w:rPr>
+        <w:t>edux</w:t>
+      </w:r>
+      <w:r>
+        <w:rPr>
+          <w:b w:val="false"/>
+          <w:bCs w:val="false"/>
+          <w:sz w:val="20"/>
+          <w:szCs w:val="20"/>
+        </w:rPr>
+        <w:t xml:space="preserve"> store using </w:t>
+      </w:r>
+      <w:r>
+        <w:rPr>
+          <w:b/>
+          <w:bCs/>
+          <w:sz w:val="20"/>
+          <w:szCs w:val="20"/>
+        </w:rPr>
+        <w:t>S</w:t>
+      </w:r>
+      <w:r>
+        <w:rPr>
+          <w:b/>
+          <w:bCs/>
+          <w:sz w:val="20"/>
+          <w:szCs w:val="20"/>
+        </w:rPr>
+        <w:t xml:space="preserve">equelize </w:t>
+      </w:r>
+      <w:r>
+        <w:rPr>
+          <w:b w:val="false"/>
+          <w:bCs w:val="false"/>
+          <w:sz w:val="20"/>
+          <w:szCs w:val="20"/>
+        </w:rPr>
+        <w:t xml:space="preserve">and </w:t>
+      </w:r>
+      <w:r>
+        <w:rPr>
+          <w:b/>
+          <w:bCs/>
+          <w:sz w:val="20"/>
+          <w:szCs w:val="20"/>
+        </w:rPr>
+        <w:t>Express.</w:t>
+      </w:r>
+    </w:p>
+    <w:p>
+      <w:pPr>
+        <w:pStyle w:val="ListParagraph"/>
+        <w:tabs>
+          <w:tab w:val="left" w:pos="820" w:leader="none"/>
+        </w:tabs>
+        <w:spacing w:lineRule="exact" w:line="240" w:before="7" w:after="0"/>
+        <w:rPr>
+          <w:b/>
+          <w:b/>
+          <w:bCs/>
+        </w:rPr>
+      </w:pPr>
+      <w:r>
+        <w:rPr>
+          <w:sz w:val="20"/>
+          <w:szCs w:val="20"/>
+        </w:rPr>
+      </w:r>
+    </w:p>
+    <w:p>
+      <w:pPr>
+        <w:pStyle w:val="Normal"/>
+        <w:ind w:left="100" w:hanging="0"/>
+        <w:rPr>
+          <w:sz w:val="20"/>
+          <w:szCs w:val="20"/>
+        </w:rPr>
+      </w:pPr>
+      <w:r>
+        <w:rPr>
+          <w:b/>
+          <w:sz w:val="20"/>
+          <w:szCs w:val="20"/>
+        </w:rPr>
+        <w:t>Technical Summary</w:t>
       </w:r>
     </w:p>
     <w:p>
@@ -609,155 +1374,27 @@
         <w:pStyle w:val="Normal"/>
         <w:spacing w:before="27" w:after="0"/>
         <w:ind w:left="100" w:hanging="0"/>
-        <w:rPr/>
-      </w:pPr>
-      <w:r>
-        <w:rPr>
-          <w:b/>
-          <w:bCs/>
-          <w:sz w:val="21"/>
-          <w:szCs w:val="21"/>
-        </w:rPr>
-        <w:t>Database Languages</w:t>
-      </w:r>
-      <w:r>
-        <w:rPr>
-          <w:b w:val="false"/>
-          <w:bCs w:val="false"/>
-          <w:sz w:val="21"/>
-          <w:szCs w:val="21"/>
-        </w:rPr>
-        <w:t xml:space="preserve">:  </w:t>
-      </w:r>
-      <w:r>
-        <w:rPr>
-          <w:b w:val="false"/>
-          <w:bCs w:val="false"/>
-          <w:sz w:val="21"/>
-          <w:szCs w:val="21"/>
-        </w:rPr>
-        <w:t>PostgreSQL</w:t>
-      </w:r>
-    </w:p>
-    <w:p>
-      <w:pPr>
-        <w:pStyle w:val="Normal"/>
-        <w:spacing w:lineRule="exact" w:line="240"/>
-        <w:ind w:left="100" w:hanging="0"/>
-        <w:rPr/>
-      </w:pPr>
-      <w:r>
-        <w:rPr>
-          <w:b/>
-          <w:sz w:val="21"/>
-          <w:szCs w:val="21"/>
-        </w:rPr>
-        <w:t>Software</w:t>
-      </w:r>
-      <w:r>
-        <w:rPr>
-          <w:sz w:val="21"/>
-          <w:szCs w:val="21"/>
-        </w:rPr>
-        <w:t>: Git, GNU Make, Cmake, Pandoc, Microsoft Office</w:t>
-      </w:r>
-    </w:p>
-    <w:p>
-      <w:pPr>
-        <w:pStyle w:val="Normal"/>
-        <w:spacing w:lineRule="exact" w:line="240"/>
-        <w:ind w:left="100" w:hanging="0"/>
-        <w:rPr/>
-      </w:pPr>
-      <w:r>
-        <w:rPr>
-          <w:b/>
-          <w:sz w:val="21"/>
-          <w:szCs w:val="21"/>
-        </w:rPr>
-        <w:t>Frameworks</w:t>
-      </w:r>
-      <w:r>
-        <w:rPr>
-          <w:b/>
-          <w:bCs/>
-          <w:sz w:val="21"/>
-          <w:szCs w:val="21"/>
-        </w:rPr>
-        <w:t>/Libraries</w:t>
-      </w:r>
-      <w:r>
-        <w:rPr>
-          <w:sz w:val="21"/>
-          <w:szCs w:val="21"/>
-        </w:rPr>
-        <w:t xml:space="preserve">: AngularJS, React, Redux, </w:t>
-      </w:r>
-      <w:r>
-        <w:rPr>
-          <w:sz w:val="21"/>
-          <w:szCs w:val="21"/>
-        </w:rPr>
-        <w:t>Express</w:t>
-      </w:r>
-    </w:p>
-    <w:p>
-      <w:pPr>
-        <w:pStyle w:val="Normal"/>
-        <w:spacing w:lineRule="exact" w:line="240" w:before="3" w:after="0"/>
-        <w:rPr>
-          <w:sz w:val="24"/>
-          <w:szCs w:val="24"/>
-        </w:rPr>
-      </w:pPr>
-      <w:r>
-        <w:rPr>
-          <w:sz w:val="24"/>
-          <w:szCs w:val="24"/>
-        </w:rPr>
-      </w:r>
-    </w:p>
-    <w:p>
-      <w:pPr>
-        <w:pStyle w:val="Normal"/>
-        <w:ind w:left="100" w:hanging="0"/>
-        <w:rPr>
-          <w:sz w:val="21"/>
-          <w:szCs w:val="21"/>
-        </w:rPr>
-      </w:pPr>
-      <w:r>
-        <w:rPr>
-          <w:b/>
-          <w:sz w:val="21"/>
-          <w:szCs w:val="21"/>
-        </w:rPr>
-        <w:t>Projects</w:t>
-      </w:r>
-    </w:p>
-    <w:p>
-      <w:pPr>
-        <w:pStyle w:val="Normal"/>
-        <w:spacing w:before="27" w:after="0"/>
-        <w:ind w:left="100" w:hanging="0"/>
-        <w:rPr/>
+        <w:rPr>
+          <w:sz w:val="20"/>
+          <w:szCs w:val="20"/>
+        </w:rPr>
       </w:pPr>
       <w:r>
         <mc:AlternateContent>
           <mc:Choice Requires="wpg">
             <w:drawing>
-              <wp:anchor behindDoc="1" distT="0" distB="0" distL="114300" distR="114300" simplePos="0" locked="0" layoutInCell="1" allowOverlap="1" relativeHeight="5">
+              <wp:anchor behindDoc="1" distT="0" distB="0" distL="114300" distR="114300" simplePos="0" locked="0" layoutInCell="1" allowOverlap="1" relativeHeight="8">
                 <wp:simplePos x="0" y="0"/>
                 <wp:positionH relativeFrom="page">
                   <wp:posOffset>895985</wp:posOffset>
                 </wp:positionH>
                 <wp:positionV relativeFrom="paragraph">
-                  <wp:posOffset>13970</wp:posOffset>
+                  <wp:posOffset>14605</wp:posOffset>
                 </wp:positionV>
-                <wp:extent cx="5982970" cy="1270"/>
+                <wp:extent cx="5983605" cy="635"/>
                 <wp:effectExtent l="0" t="0" r="0" b="0"/>
                 <wp:wrapNone/>
-                <wp:docPr id="4" name="Image4"/>
+                <wp:docPr id="4" name="Image3"/>
                 <a:graphic xmlns:a="http://schemas.openxmlformats.org/drawingml/2006/main">
                   <a:graphicData uri="http://schemas.microsoft.com/office/word/2010/wordprocessingGroup">
                     <wpg:wgp>
@@ -765,7 +1402,7 @@
                       <wpg:grpSpPr>
                         <a:xfrm>
                           <a:off x="0" y="0"/>
-                          <a:ext cx="5982480" cy="720"/>
+                          <a:ext cx="5982840" cy="0"/>
                         </a:xfrm>
                       </wpg:grpSpPr>
                       <wps:wsp>
@@ -773,7 +1410,7 @@
                         <wps:spPr>
                           <a:xfrm>
                             <a:off x="0" y="0"/>
-                            <a:ext cx="5982480" cy="720"/>
+                            <a:ext cx="5982840" cy="0"/>
                           </a:xfrm>
                           <a:prstGeom prst="line">
                             <a:avLst/>
@@ -801,8 +1438,8 @@
           </mc:Choice>
           <mc:Fallback>
             <w:pict>
-              <v:group id="shape_0" alt="Image4" style="position:absolute;margin-left:70.55pt;margin-top:1.1pt;width:471pt;height:0pt" coordorigin="1411,22" coordsize="9420,0">
-                <v:line id="shape_0" from="1411,22" to="10831,22" stroked="t" style="position:absolute;mso-position-horizontal-relative:page">
+              <v:group id="shape_0" alt="Image3" style="position:absolute;margin-left:70.55pt;margin-top:1.15pt;width:471.05pt;height:0pt" coordorigin="1411,23" coordsize="9421,0">
+                <v:line id="shape_0" from="1411,23" to="10832,23" stroked="t" style="position:absolute;mso-position-horizontal-relative:page">
                   <v:stroke color="black" weight="6840" joinstyle="round" endcap="flat"/>
                   <v:fill o:detectmouseclick="t" on="false"/>
                 </v:line>
@@ -814,177 +1451,171 @@
       <w:r>
         <w:rPr>
           <w:b/>
-          <w:sz w:val="21"/>
-          <w:szCs w:val="21"/>
-        </w:rPr>
-        <w:t xml:space="preserve">Statistics calculator, Personal Project </w:t>
-      </w:r>
-      <w:r>
-        <w:rPr>
-          <w:sz w:val="21"/>
-          <w:szCs w:val="21"/>
-        </w:rPr>
-        <w:t>(C++, Doctest testing framework)                                            June 2018</w:t>
-      </w:r>
-    </w:p>
-    <w:p>
-      <w:pPr>
-        <w:pStyle w:val="ListParagraph"/>
-        <w:numPr>
-          <w:ilvl w:val="0"/>
-          <w:numId w:val="2"/>
-        </w:numPr>
+          <w:sz w:val="20"/>
+          <w:szCs w:val="20"/>
+        </w:rPr>
+        <w:t>Programming Languages</w:t>
+      </w:r>
+      <w:r>
+        <w:rPr>
+          <w:sz w:val="20"/>
+          <w:szCs w:val="20"/>
+        </w:rPr>
+        <w:t>: C++, Python, C#, JavaScript/TypeScript, HTML/CSS</w:t>
+      </w:r>
+    </w:p>
+    <w:p>
+      <w:pPr>
+        <w:pStyle w:val="Normal"/>
+        <w:spacing w:before="27" w:after="0"/>
+        <w:ind w:left="100" w:hanging="0"/>
+        <w:rPr>
+          <w:sz w:val="20"/>
+          <w:szCs w:val="20"/>
+        </w:rPr>
+      </w:pPr>
+      <w:r>
+        <w:rPr>
+          <w:b/>
+          <w:bCs/>
+          <w:sz w:val="20"/>
+          <w:szCs w:val="20"/>
+        </w:rPr>
+        <w:t>Database Languages</w:t>
+      </w:r>
+      <w:r>
+        <w:rPr>
+          <w:b w:val="false"/>
+          <w:bCs w:val="false"/>
+          <w:sz w:val="20"/>
+          <w:szCs w:val="20"/>
+        </w:rPr>
+        <w:t>:  PostgreSQL</w:t>
+      </w:r>
+    </w:p>
+    <w:p>
+      <w:pPr>
+        <w:pStyle w:val="Normal"/>
+        <w:spacing w:lineRule="exact" w:line="240"/>
+        <w:ind w:left="100" w:hanging="0"/>
+        <w:rPr>
+          <w:sz w:val="20"/>
+          <w:szCs w:val="20"/>
+        </w:rPr>
+      </w:pPr>
+      <w:r>
+        <w:rPr>
+          <w:b/>
+          <w:sz w:val="20"/>
+          <w:szCs w:val="20"/>
+        </w:rPr>
+        <w:t>Software</w:t>
+      </w:r>
+      <w:r>
+        <w:rPr>
+          <w:sz w:val="20"/>
+          <w:szCs w:val="20"/>
+        </w:rPr>
+        <w:t>: Git, GNU Make, Cmake, Pandoc, Microsoft Office</w:t>
+      </w:r>
+    </w:p>
+    <w:p>
+      <w:pPr>
+        <w:pStyle w:val="Normal"/>
         <w:tabs>
           <w:tab w:val="left" w:pos="820" w:leader="none"/>
         </w:tabs>
-        <w:spacing w:lineRule="exact" w:line="240" w:before="13" w:after="0"/>
-        <w:ind w:left="810" w:right="1034" w:hanging="360"/>
-        <w:contextualSpacing/>
-        <w:rPr>
-          <w:sz w:val="21"/>
-          <w:szCs w:val="21"/>
-        </w:rPr>
-      </w:pPr>
-      <w:r>
-        <w:rPr>
-          <w:sz w:val="21"/>
-          <w:szCs w:val="21"/>
-        </w:rPr>
-        <w:t>Built a statistical calculator that computed 1-variable stats, confidence intervals, correlation coefficient, conducted hypothesis testing.</w:t>
-      </w:r>
-    </w:p>
-    <w:p>
-      <w:pPr>
-        <w:pStyle w:val="ListParagraph"/>
-        <w:numPr>
-          <w:ilvl w:val="0"/>
-          <w:numId w:val="2"/>
-        </w:numPr>
+        <w:spacing w:lineRule="exact" w:line="240" w:before="7" w:after="0"/>
+        <w:ind w:left="100" w:hanging="0"/>
+        <w:rPr>
+          <w:sz w:val="20"/>
+          <w:szCs w:val="20"/>
+        </w:rPr>
+      </w:pPr>
+      <w:r>
+        <w:rPr>
+          <w:b/>
+          <w:bCs/>
+          <w:sz w:val="20"/>
+          <w:szCs w:val="20"/>
+        </w:rPr>
+        <w:t xml:space="preserve">Frameworks/Libraries: </w:t>
+      </w:r>
+      <w:r>
+        <w:rPr>
+          <w:b w:val="false"/>
+          <w:bCs w:val="false"/>
+          <w:sz w:val="20"/>
+          <w:szCs w:val="20"/>
+        </w:rPr>
+        <w:t>Angular, React, Redux, Node, Express</w:t>
+      </w:r>
+    </w:p>
+    <w:p>
+      <w:pPr>
+        <w:pStyle w:val="Normal"/>
         <w:tabs>
           <w:tab w:val="left" w:pos="820" w:leader="none"/>
         </w:tabs>
-        <w:spacing w:lineRule="exact" w:line="240" w:before="13" w:after="0"/>
-        <w:ind w:left="810" w:right="605" w:hanging="360"/>
-        <w:contextualSpacing/>
-        <w:rPr/>
-      </w:pPr>
-      <w:r>
+        <w:spacing w:lineRule="exact" w:line="240" w:before="7" w:after="0"/>
+        <w:ind w:left="100" w:hanging="0"/>
+        <w:rPr>
+          <w:b/>
+          <w:b/>
+          <w:bCs/>
+        </w:rPr>
+      </w:pPr>
+      <w:r>
+        <w:rPr>
+          <w:sz w:val="20"/>
+          <w:szCs w:val="20"/>
+        </w:rPr>
+      </w:r>
+    </w:p>
+    <w:p>
+      <w:pPr>
+        <w:pStyle w:val="Normal"/>
+        <w:ind w:left="100" w:hanging="0"/>
         <w:rPr>
           <w:sz w:val="21"/>
           <w:szCs w:val="21"/>
         </w:rPr>
-        <w:t>Created a formula sheet and provided more information on the dataset than other graphing calculators.</w:t>
+      </w:pPr>
+      <w:r>
+        <w:rPr>
+          <w:b/>
+          <w:sz w:val="20"/>
+          <w:szCs w:val="20"/>
+        </w:rPr>
+        <w:t>Relevant Coursework</w:t>
       </w:r>
     </w:p>
     <w:p>
       <w:pPr>
         <w:pStyle w:val="Normal"/>
-        <w:ind w:left="100" w:hanging="0"/>
-        <w:rPr>
-          <w:sz w:val="21"/>
-          <w:szCs w:val="21"/>
-        </w:rPr>
-      </w:pPr>
-      <w:r>
-        <w:rPr>
-          <w:b/>
-          <w:sz w:val="21"/>
-          <w:szCs w:val="21"/>
-        </w:rPr>
-        <w:t xml:space="preserve">DivineFoods Website, Personal Project </w:t>
-      </w:r>
-      <w:r>
-        <w:rPr>
-          <w:sz w:val="21"/>
-          <w:szCs w:val="21"/>
-        </w:rPr>
-        <w:t>(HTML, CSS, jQuery)                                                        August 2018</w:t>
-      </w:r>
-    </w:p>
-    <w:p>
-      <w:pPr>
-        <w:pStyle w:val="ListParagraph"/>
-        <w:numPr>
-          <w:ilvl w:val="0"/>
-          <w:numId w:val="3"/>
-        </w:numPr>
-        <w:tabs>
-          <w:tab w:val="left" w:pos="820" w:leader="none"/>
-        </w:tabs>
-        <w:spacing w:lineRule="exact" w:line="240" w:before="17" w:after="0"/>
-        <w:ind w:left="810" w:right="515" w:hanging="360"/>
-        <w:contextualSpacing/>
-        <w:rPr>
-          <w:sz w:val="21"/>
-          <w:szCs w:val="21"/>
-        </w:rPr>
-      </w:pPr>
-      <w:r>
-        <w:rPr>
-          <w:sz w:val="21"/>
-          <w:szCs w:val="21"/>
-        </w:rPr>
-        <w:t xml:space="preserve">Created a website called DivineFoods that served its customers healthy food. It contains its own logo/app, sign-up section, plans and customer reviews. </w:t>
-      </w:r>
-    </w:p>
-    <w:p>
-      <w:pPr>
-        <w:pStyle w:val="ListParagraph"/>
-        <w:numPr>
-          <w:ilvl w:val="0"/>
-          <w:numId w:val="3"/>
-        </w:numPr>
-        <w:rPr/>
-      </w:pPr>
-      <w:r>
-        <w:rPr>
-          <w:sz w:val="21"/>
-          <w:szCs w:val="21"/>
-        </w:rPr>
-        <w:t>Optimized website for different screen sizes as well as different browsers.</w:t>
-      </w:r>
-    </w:p>
-    <w:p>
-      <w:pPr>
-        <w:pStyle w:val="Normal"/>
-        <w:spacing w:lineRule="exact" w:line="240" w:before="7" w:after="0"/>
-        <w:rPr>
-          <w:sz w:val="24"/>
-          <w:szCs w:val="24"/>
-        </w:rPr>
-      </w:pPr>
-      <w:r>
-        <w:rPr>
-          <w:sz w:val="24"/>
-          <w:szCs w:val="24"/>
-        </w:rPr>
-      </w:r>
-    </w:p>
-    <w:p>
-      <w:pPr>
-        <w:pStyle w:val="Normal"/>
-        <w:ind w:left="100" w:hanging="0"/>
-        <w:rPr>
-          <w:sz w:val="21"/>
-          <w:szCs w:val="21"/>
+        <w:spacing w:before="26" w:after="0"/>
+        <w:ind w:firstLine="100"/>
+        <w:rPr>
+          <w:sz w:val="20"/>
+          <w:szCs w:val="20"/>
         </w:rPr>
       </w:pPr>
       <w:r>
         <mc:AlternateContent>
           <mc:Choice Requires="wpg">
             <w:drawing>
-              <wp:anchor behindDoc="1" distT="0" distB="0" distL="114300" distR="114300" simplePos="0" locked="0" layoutInCell="1" allowOverlap="1" relativeHeight="6">
+              <wp:anchor behindDoc="1" distT="0" distB="0" distL="114300" distR="114300" simplePos="0" locked="0" layoutInCell="1" allowOverlap="1" relativeHeight="3">
                 <wp:simplePos x="0" y="0"/>
                 <wp:positionH relativeFrom="page">
                   <wp:posOffset>895985</wp:posOffset>
                 </wp:positionH>
                 <wp:positionV relativeFrom="paragraph">
-                  <wp:posOffset>164465</wp:posOffset>
+                  <wp:posOffset>14605</wp:posOffset>
                 </wp:positionV>
-                <wp:extent cx="5982970" cy="1270"/>
+                <wp:extent cx="5983605" cy="635"/>
                 <wp:effectExtent l="0" t="0" r="0" b="0"/>
                 <wp:wrapNone/>
-                <wp:docPr id="5" name="Image5"/>
+                <wp:docPr id="5" name="Image2"/>
                 <a:graphic xmlns:a="http://schemas.openxmlformats.org/drawingml/2006/main">
                   <a:graphicData uri="http://schemas.microsoft.com/office/word/2010/wordprocessingGroup">
                     <wpg:wgp>
@@ -992,7 +1623,7 @@
                       <wpg:grpSpPr>
                         <a:xfrm>
                           <a:off x="0" y="0"/>
-                          <a:ext cx="5982480" cy="720"/>
+                          <a:ext cx="5982840" cy="0"/>
                         </a:xfrm>
                       </wpg:grpSpPr>
                       <wps:wsp>
@@ -1000,7 +1631,7 @@
                         <wps:spPr>
                           <a:xfrm>
                             <a:off x="0" y="0"/>
-                            <a:ext cx="5982480" cy="720"/>
+                            <a:ext cx="5982840" cy="0"/>
                           </a:xfrm>
                           <a:prstGeom prst="line">
                             <a:avLst/>
@@ -1028,8 +1659,8 @@
           </mc:Choice>
           <mc:Fallback>
             <w:pict>
-              <v:group id="shape_0" alt="Image5" style="position:absolute;margin-left:70.55pt;margin-top:12.95pt;width:471pt;height:0pt" coordorigin="1411,259" coordsize="9420,0">
-                <v:line id="shape_0" from="1411,259" to="10831,259" stroked="t" style="position:absolute;mso-position-horizontal-relative:page">
+              <v:group id="shape_0" alt="Image2" style="position:absolute;margin-left:70.55pt;margin-top:1.15pt;width:471.05pt;height:0pt" coordorigin="1411,23" coordsize="9421,0">
+                <v:line id="shape_0" from="1411,23" to="10832,23" stroked="t" style="position:absolute;mso-position-horizontal-relative:page">
                   <v:stroke color="black" weight="6840" joinstyle="round" endcap="flat"/>
                   <v:fill o:detectmouseclick="t" on="false"/>
                 </v:line>
@@ -1040,368 +1671,138 @@
       </w:r>
       <w:r>
         <w:rPr>
-          <w:b/>
-          <w:sz w:val="21"/>
-          <w:szCs w:val="21"/>
-        </w:rPr>
-        <w:t>Work Experience</w:t>
-      </w:r>
-    </w:p>
-    <w:p>
-      <w:pPr>
-        <w:pStyle w:val="Normal"/>
-        <w:spacing w:lineRule="exact" w:line="240" w:before="26" w:after="0"/>
-        <w:ind w:left="100" w:right="78" w:hanging="0"/>
-        <w:rPr>
-          <w:sz w:val="21"/>
-          <w:szCs w:val="21"/>
-        </w:rPr>
-      </w:pPr>
-      <w:r>
-        <w:rPr>
-          <w:b/>
-          <w:sz w:val="21"/>
-          <w:szCs w:val="21"/>
-        </w:rPr>
-        <w:t xml:space="preserve">Dolciani Math Learning Center | CUNY Hunter College                                                          </w:t>
-      </w:r>
-      <w:r>
-        <w:rPr>
-          <w:sz w:val="21"/>
-          <w:szCs w:val="21"/>
-        </w:rPr>
-        <w:t>New York, NY Calculus and Computer Science Tutor, New York, NY                                                   September 2017-Present</w:t>
-      </w:r>
-    </w:p>
-    <w:p>
-      <w:pPr>
-        <w:pStyle w:val="Normal"/>
-        <w:ind w:left="460" w:hanging="0"/>
-        <w:rPr>
-          <w:sz w:val="21"/>
-          <w:szCs w:val="21"/>
-        </w:rPr>
-      </w:pPr>
-      <w:r>
-        <w:rPr>
-          <w:rFonts w:eastAsia="Arial" w:cs="Arial" w:ascii="Arial" w:hAnsi="Arial"/>
-          <w:sz w:val="21"/>
-          <w:szCs w:val="21"/>
-        </w:rPr>
-        <w:t xml:space="preserve">●    </w:t>
-      </w:r>
-      <w:r>
-        <w:rPr>
-          <w:sz w:val="21"/>
-          <w:szCs w:val="21"/>
-        </w:rPr>
-        <w:t>Facilitated in teaching students to interpret theorems and solve problems.</w:t>
+          <w:sz w:val="20"/>
+          <w:szCs w:val="20"/>
+        </w:rPr>
+        <w:t xml:space="preserve"> </w:t>
+      </w:r>
+      <w:r>
+        <w:rPr>
+          <w:sz w:val="20"/>
+          <w:szCs w:val="20"/>
+        </w:rPr>
+        <w:tab/>
+      </w:r>
+      <w:r>
+        <w:rPr>
+          <w:rFonts w:eastAsia="Symbol" w:cs="Symbol" w:ascii="Symbol" w:hAnsi="Symbol"/>
+          <w:sz w:val="20"/>
+          <w:szCs w:val="20"/>
+        </w:rPr>
+        <w:t></w:t>
+      </w:r>
+      <w:r>
+        <w:rPr>
+          <w:sz w:val="20"/>
+          <w:szCs w:val="20"/>
+        </w:rPr>
+        <w:t xml:space="preserve">  Multi-variable Calculus                                             </w:t>
+      </w:r>
+      <w:r>
+        <w:rPr>
+          <w:rFonts w:eastAsia="Symbol" w:cs="Symbol" w:ascii="Symbol" w:hAnsi="Symbol"/>
+          <w:sz w:val="20"/>
+          <w:szCs w:val="20"/>
+        </w:rPr>
+        <w:t></w:t>
+      </w:r>
+      <w:r>
+        <w:rPr>
+          <w:sz w:val="20"/>
+          <w:szCs w:val="20"/>
+        </w:rPr>
+        <w:t xml:space="preserve">  Discrete Mathematics</w:t>
       </w:r>
     </w:p>
     <w:p>
       <w:pPr>
         <w:pStyle w:val="Normal"/>
         <w:spacing w:before="2" w:after="0"/>
-        <w:ind w:left="460" w:hanging="0"/>
-        <w:rPr/>
-      </w:pPr>
-      <w:r>
-        <w:rPr>
-          <w:rFonts w:eastAsia="Arial" w:cs="Arial" w:ascii="Arial" w:hAnsi="Arial"/>
-          <w:sz w:val="21"/>
-          <w:szCs w:val="21"/>
-        </w:rPr>
-        <w:t xml:space="preserve">●    </w:t>
-      </w:r>
-      <w:r>
-        <w:rPr>
-          <w:sz w:val="21"/>
-          <w:szCs w:val="21"/>
-        </w:rPr>
-        <w:t>Conducted individualized tutoring and set goals for the chosen student</w:t>
-      </w:r>
-      <w:r>
-        <w:rPr>
-          <w:rFonts w:eastAsia="Arial" w:cs="Arial" w:ascii="Arial" w:hAnsi="Arial"/>
-          <w:sz w:val="21"/>
-          <w:szCs w:val="21"/>
-        </w:rPr>
-        <w:t>.</w:t>
+        <w:ind w:right="2594" w:firstLine="720"/>
+        <w:rPr>
+          <w:sz w:val="20"/>
+          <w:szCs w:val="20"/>
+        </w:rPr>
+      </w:pPr>
+      <w:r>
+        <w:rPr>
+          <w:rFonts w:eastAsia="Symbol" w:cs="Symbol" w:ascii="Symbol" w:hAnsi="Symbol"/>
+          <w:sz w:val="20"/>
+          <w:szCs w:val="20"/>
+        </w:rPr>
+        <w:t></w:t>
+      </w:r>
+      <w:r>
+        <w:rPr>
+          <w:sz w:val="20"/>
+          <w:szCs w:val="20"/>
+        </w:rPr>
+        <w:t xml:space="preserve">  </w:t>
+      </w:r>
+      <w:r>
+        <w:rPr>
+          <w:sz w:val="20"/>
+          <w:szCs w:val="20"/>
+        </w:rPr>
+        <w:t xml:space="preserve">Algorithms &amp; Data Structures                                   </w:t>
+      </w:r>
+      <w:r>
+        <w:rPr>
+          <w:rFonts w:eastAsia="Symbol" w:cs="Symbol" w:ascii="Symbol" w:hAnsi="Symbol"/>
+          <w:sz w:val="20"/>
+          <w:szCs w:val="20"/>
+        </w:rPr>
+        <w:t></w:t>
+      </w:r>
+      <w:r>
+        <w:rPr>
+          <w:sz w:val="20"/>
+          <w:szCs w:val="20"/>
+        </w:rPr>
+        <w:t xml:space="preserve">  Applied Statistics</w:t>
       </w:r>
     </w:p>
     <w:p>
       <w:pPr>
         <w:pStyle w:val="Normal"/>
-        <w:tabs>
-          <w:tab w:val="left" w:pos="820" w:leader="none"/>
-        </w:tabs>
-        <w:spacing w:lineRule="exact" w:line="240" w:before="2" w:after="0"/>
-        <w:ind w:left="820" w:right="146" w:hanging="360"/>
-        <w:rPr>
-          <w:sz w:val="21"/>
-          <w:szCs w:val="21"/>
-        </w:rPr>
-      </w:pPr>
-      <w:r>
-        <w:rPr>
-          <w:rFonts w:eastAsia="Arial" w:cs="Arial" w:ascii="Arial" w:hAnsi="Arial"/>
-          <w:sz w:val="21"/>
-          <w:szCs w:val="21"/>
-        </w:rPr>
-        <w:t>●</w:t>
-      </w:r>
-      <w:r>
-        <w:rPr>
-          <w:rFonts w:eastAsia="Arial" w:cs="Arial" w:ascii="Arial" w:hAnsi="Arial"/>
-          <w:sz w:val="21"/>
-          <w:szCs w:val="21"/>
-        </w:rPr>
-        <w:tab/>
-      </w:r>
-      <w:r>
-        <w:rPr>
-          <w:sz w:val="21"/>
-          <w:szCs w:val="21"/>
-        </w:rPr>
-        <w:t>Coordinated intensive boot camps to prepare students for upcoming mathematics courses and assisted in designing curriculum.</w:t>
+        <w:spacing w:lineRule="exact" w:line="240" w:before="3" w:after="0"/>
+        <w:rPr>
+          <w:sz w:val="20"/>
+          <w:szCs w:val="20"/>
+        </w:rPr>
+      </w:pPr>
+      <w:r>
+        <w:rPr>
+          <w:sz w:val="20"/>
+          <w:szCs w:val="20"/>
+        </w:rPr>
       </w:r>
     </w:p>
     <w:p>
       <w:pPr>
         <w:pStyle w:val="Normal"/>
-        <w:ind w:left="460" w:hanging="0"/>
-        <w:rPr>
-          <w:sz w:val="21"/>
-          <w:szCs w:val="21"/>
-        </w:rPr>
-      </w:pPr>
-      <w:r>
-        <w:rPr>
-          <w:rFonts w:eastAsia="Arial" w:cs="Arial" w:ascii="Arial" w:hAnsi="Arial"/>
-          <w:sz w:val="21"/>
-          <w:szCs w:val="21"/>
-        </w:rPr>
-        <w:t xml:space="preserve">●    </w:t>
-      </w:r>
-      <w:r>
-        <w:rPr>
-          <w:sz w:val="21"/>
-          <w:szCs w:val="21"/>
-        </w:rPr>
-        <w:t>Trained hundreds of students monthly and aided in preparation for exams.</w:t>
-      </w:r>
-    </w:p>
-    <w:p>
-      <w:pPr>
-        <w:pStyle w:val="Normal"/>
-        <w:spacing w:lineRule="exact" w:line="220" w:before="19" w:after="0"/>
-        <w:rPr>
-          <w:sz w:val="22"/>
-          <w:szCs w:val="22"/>
-        </w:rPr>
-      </w:pPr>
-      <w:r>
-        <w:rPr>
-          <w:sz w:val="22"/>
-          <w:szCs w:val="22"/>
-        </w:rPr>
-      </w:r>
-    </w:p>
-    <w:p>
-      <w:pPr>
-        <w:pStyle w:val="Normal"/>
-        <w:spacing w:lineRule="auto" w:line="240"/>
-        <w:ind w:left="100" w:right="79" w:hanging="0"/>
-        <w:rPr>
-          <w:sz w:val="21"/>
-          <w:szCs w:val="21"/>
-        </w:rPr>
-      </w:pPr>
-      <w:r>
-        <w:rPr>
-          <w:b/>
-          <w:sz w:val="21"/>
-          <w:szCs w:val="21"/>
-        </w:rPr>
-        <w:t xml:space="preserve">The Cooper Union Summer STEM Digital Logic Design Group                                              </w:t>
-      </w:r>
-      <w:r>
-        <w:rPr>
-          <w:sz w:val="21"/>
-          <w:szCs w:val="21"/>
-        </w:rPr>
-        <w:t>New York, NY Engineer, New York, NY                                                                                                            June-August 2016</w:t>
-      </w:r>
-    </w:p>
-    <w:p>
-      <w:pPr>
-        <w:pStyle w:val="Normal"/>
-        <w:spacing w:lineRule="exact" w:line="220"/>
-        <w:ind w:left="460" w:hanging="0"/>
-        <w:rPr/>
-      </w:pPr>
-      <w:r>
-        <w:rPr>
-          <w:rFonts w:eastAsia="Arial" w:cs="Arial" w:ascii="Arial" w:hAnsi="Arial"/>
-          <w:sz w:val="21"/>
-          <w:szCs w:val="21"/>
-        </w:rPr>
-        <w:t xml:space="preserve">●    </w:t>
-      </w:r>
-      <w:r>
-        <w:rPr>
-          <w:sz w:val="21"/>
-          <w:szCs w:val="21"/>
-        </w:rPr>
-        <w:t>Completed Cooper Union’s competitive six-week intensive electrical engineering</w:t>
-      </w:r>
-    </w:p>
-    <w:p>
-      <w:pPr>
-        <w:pStyle w:val="Normal"/>
-        <w:spacing w:lineRule="exact" w:line="240"/>
-        <w:ind w:left="820" w:hanging="0"/>
-        <w:rPr>
-          <w:sz w:val="21"/>
-          <w:szCs w:val="21"/>
-        </w:rPr>
-      </w:pPr>
-      <w:r>
-        <w:rPr>
-          <w:sz w:val="21"/>
-          <w:szCs w:val="21"/>
-        </w:rPr>
-        <w:t>summer program, learning digital logic and working on mini projects involving circuits such as clocks</w:t>
-      </w:r>
-    </w:p>
-    <w:p>
-      <w:pPr>
-        <w:pStyle w:val="Normal"/>
-        <w:spacing w:before="3" w:after="0"/>
-        <w:ind w:left="820" w:hanging="0"/>
-        <w:rPr>
-          <w:sz w:val="21"/>
-          <w:szCs w:val="21"/>
-        </w:rPr>
-      </w:pPr>
-      <w:r>
-        <w:rPr>
-          <w:sz w:val="21"/>
-          <w:szCs w:val="21"/>
-        </w:rPr>
-        <w:t>and timers and Boolean algebra.</w:t>
-      </w:r>
-    </w:p>
-    <w:p>
-      <w:pPr>
-        <w:pStyle w:val="Normal"/>
-        <w:tabs>
-          <w:tab w:val="left" w:pos="820" w:leader="none"/>
-        </w:tabs>
-        <w:spacing w:lineRule="exact" w:line="240" w:before="7" w:after="0"/>
-        <w:ind w:left="820" w:right="261" w:hanging="360"/>
-        <w:rPr>
-          <w:sz w:val="21"/>
-          <w:szCs w:val="21"/>
-        </w:rPr>
-      </w:pPr>
-      <w:r>
-        <w:rPr>
-          <w:rFonts w:eastAsia="Arial" w:cs="Arial" w:ascii="Arial" w:hAnsi="Arial"/>
-          <w:sz w:val="21"/>
-          <w:szCs w:val="21"/>
-        </w:rPr>
-        <w:t>●</w:t>
-      </w:r>
-      <w:r>
-        <w:rPr>
-          <w:rFonts w:eastAsia="Arial" w:cs="Arial" w:ascii="Arial" w:hAnsi="Arial"/>
-          <w:sz w:val="21"/>
-          <w:szCs w:val="21"/>
-        </w:rPr>
-        <w:tab/>
-      </w:r>
-      <w:r>
-        <w:rPr>
-          <w:sz w:val="21"/>
-          <w:szCs w:val="21"/>
-        </w:rPr>
-        <w:t xml:space="preserve">Worked in a team and created the design for the group’s final project, which involved using </w:t>
-      </w:r>
-      <w:r>
-        <w:rPr>
-          <w:b/>
-          <w:bCs/>
-          <w:sz w:val="21"/>
-          <w:szCs w:val="21"/>
-        </w:rPr>
-        <w:t>Arduino</w:t>
-      </w:r>
-      <w:r>
-        <w:rPr>
-          <w:sz w:val="21"/>
-          <w:szCs w:val="21"/>
-        </w:rPr>
-        <w:t xml:space="preserve"> to remodel a glove to control the movements of a small drone.</w:t>
-      </w:r>
-    </w:p>
-    <w:p>
-      <w:pPr>
-        <w:pStyle w:val="Normal"/>
-        <w:spacing w:lineRule="exact" w:line="240" w:before="1" w:after="0"/>
-        <w:rPr>
-          <w:sz w:val="24"/>
-          <w:szCs w:val="24"/>
-        </w:rPr>
-      </w:pPr>
-      <w:r>
-        <w:rPr>
-          <w:sz w:val="24"/>
-          <w:szCs w:val="24"/>
-        </w:rPr>
-      </w:r>
-    </w:p>
-    <w:p>
-      <w:pPr>
-        <w:pStyle w:val="Normal"/>
-        <w:ind w:left="100" w:hanging="0"/>
-        <w:rPr/>
-      </w:pPr>
-      <w:r>
-        <w:rPr>
-          <w:b/>
-          <w:sz w:val="21"/>
-          <w:szCs w:val="21"/>
-        </w:rPr>
-        <w:t>Languages &amp; Interests</w:t>
-      </w:r>
-    </w:p>
-    <w:p>
-      <w:pPr>
-        <w:pStyle w:val="Normal"/>
-        <w:spacing w:before="27" w:after="0"/>
-        <w:ind w:left="100" w:hanging="0"/>
-        <w:rPr>
-          <w:sz w:val="21"/>
-          <w:szCs w:val="21"/>
+        <w:ind w:hanging="0"/>
+        <w:rPr>
+          <w:sz w:val="20"/>
+          <w:szCs w:val="20"/>
         </w:rPr>
       </w:pPr>
       <w:r>
         <mc:AlternateContent>
           <mc:Choice Requires="wpg">
             <w:drawing>
-              <wp:anchor behindDoc="1" distT="0" distB="0" distL="114300" distR="114300" simplePos="0" locked="0" layoutInCell="1" allowOverlap="1" relativeHeight="7">
+              <wp:anchor behindDoc="1" distT="0" distB="0" distL="114300" distR="114300" simplePos="0" locked="0" layoutInCell="1" allowOverlap="1" relativeHeight="4">
                 <wp:simplePos x="0" y="0"/>
                 <wp:positionH relativeFrom="page">
                   <wp:posOffset>895985</wp:posOffset>
                 </wp:positionH>
                 <wp:positionV relativeFrom="paragraph">
-                  <wp:posOffset>13970</wp:posOffset>
+                  <wp:posOffset>165100</wp:posOffset>
                 </wp:positionV>
-                <wp:extent cx="5982970" cy="1270"/>
+                <wp:extent cx="5983605" cy="635"/>
                 <wp:effectExtent l="0" t="0" r="0" b="0"/>
                 <wp:wrapNone/>
-                <wp:docPr id="6" name="Image6"/>
+                <wp:docPr id="6" name="Image5"/>
                 <a:graphic xmlns:a="http://schemas.openxmlformats.org/drawingml/2006/main">
                   <a:graphicData uri="http://schemas.microsoft.com/office/word/2010/wordprocessingGroup">
                     <wpg:wgp>
@@ -1409,7 +1810,7 @@
                       <wpg:grpSpPr>
                         <a:xfrm>
                           <a:off x="0" y="0"/>
-                          <a:ext cx="5982480" cy="720"/>
+                          <a:ext cx="5982840" cy="0"/>
                         </a:xfrm>
                       </wpg:grpSpPr>
                       <wps:wsp>
@@ -1417,7 +1818,7 @@
                         <wps:spPr>
                           <a:xfrm>
                             <a:off x="0" y="0"/>
-                            <a:ext cx="5982480" cy="720"/>
+                            <a:ext cx="5982840" cy="0"/>
                           </a:xfrm>
                           <a:prstGeom prst="line">
                             <a:avLst/>
@@ -1445,8 +1846,8 @@
           </mc:Choice>
           <mc:Fallback>
             <w:pict>
-              <v:group id="shape_0" alt="Image6" style="position:absolute;margin-left:70.55pt;margin-top:1.1pt;width:471pt;height:0pt" coordorigin="1411,22" coordsize="9420,0">
-                <v:line id="shape_0" from="1411,22" to="10831,22" stroked="t" style="position:absolute;mso-position-horizontal-relative:page">
+              <v:group id="shape_0" alt="Image5" style="position:absolute;margin-left:70.55pt;margin-top:13pt;width:471.05pt;height:0pt" coordorigin="1411,260" coordsize="9421,0">
+                <v:line id="shape_0" from="1411,260" to="10832,260" stroked="t" style="position:absolute;mso-position-horizontal-relative:page">
                   <v:stroke color="black" weight="6840" joinstyle="round" endcap="flat"/>
                   <v:fill o:detectmouseclick="t" on="false"/>
                 </v:line>
@@ -1458,15 +1859,111 @@
       <w:r>
         <w:rPr>
           <w:b/>
+          <w:sz w:val="20"/>
+          <w:szCs w:val="20"/>
+        </w:rPr>
+        <w:t xml:space="preserve">  </w:t>
+      </w:r>
+      <w:r>
+        <w:rPr>
+          <w:b/>
+          <w:sz w:val="20"/>
+          <w:szCs w:val="20"/>
+        </w:rPr>
+        <w:t>Languages &amp; Interests</w:t>
+      </w:r>
+    </w:p>
+    <w:p>
+      <w:pPr>
+        <w:pStyle w:val="Normal"/>
+        <w:spacing w:before="27" w:after="0"/>
+        <w:ind w:left="100" w:hanging="0"/>
+        <w:rPr>
           <w:sz w:val="21"/>
           <w:szCs w:val="21"/>
         </w:rPr>
+      </w:pPr>
+      <w:r>
+        <mc:AlternateContent>
+          <mc:Choice Requires="wpg">
+            <w:drawing>
+              <wp:anchor behindDoc="1" distT="0" distB="0" distL="114300" distR="114300" simplePos="0" locked="0" layoutInCell="1" allowOverlap="1" relativeHeight="5">
+                <wp:simplePos x="0" y="0"/>
+                <wp:positionH relativeFrom="page">
+                  <wp:posOffset>895985</wp:posOffset>
+                </wp:positionH>
+                <wp:positionV relativeFrom="paragraph">
+                  <wp:posOffset>14605</wp:posOffset>
+                </wp:positionV>
+                <wp:extent cx="5983605" cy="635"/>
+                <wp:effectExtent l="0" t="0" r="0" b="0"/>
+                <wp:wrapNone/>
+                <wp:docPr id="7" name="Image6"/>
+                <a:graphic xmlns:a="http://schemas.openxmlformats.org/drawingml/2006/main">
+                  <a:graphicData uri="http://schemas.microsoft.com/office/word/2010/wordprocessingGroup">
+                    <wpg:wgp>
+                      <wpg:cNvGrpSpPr/>
+                      <wpg:grpSpPr>
+                        <a:xfrm>
+                          <a:off x="0" y="0"/>
+                          <a:ext cx="5982840" cy="0"/>
+                        </a:xfrm>
+                      </wpg:grpSpPr>
+                      <wps:wsp>
+                        <wps:cNvSpPr/>
+                        <wps:spPr>
+                          <a:xfrm>
+                            <a:off x="0" y="0"/>
+                            <a:ext cx="5982840" cy="0"/>
+                          </a:xfrm>
+                          <a:prstGeom prst="line">
+                            <a:avLst/>
+                          </a:prstGeom>
+                          <a:ln w="6840">
+                            <a:solidFill>
+                              <a:srgbClr val="000000"/>
+                            </a:solidFill>
+                            <a:round/>
+                          </a:ln>
+                        </wps:spPr>
+                        <wps:style>
+                          <a:lnRef idx="0"/>
+                          <a:fillRef idx="0"/>
+                          <a:effectRef idx="0"/>
+                          <a:fontRef idx="minor"/>
+                        </wps:style>
+                        <wps:bodyPr/>
+                      </wps:wsp>
+                    </wpg:wgp>
+                  </a:graphicData>
+                </a:graphic>
+              </wp:anchor>
+            </w:drawing>
+          </mc:Choice>
+          <mc:Fallback>
+            <w:pict>
+              <v:group id="shape_0" alt="Image6" style="position:absolute;margin-left:70.55pt;margin-top:1.15pt;width:471.05pt;height:0pt" coordorigin="1411,23" coordsize="9421,0">
+                <v:line id="shape_0" from="1411,23" to="10832,23" stroked="t" style="position:absolute;mso-position-horizontal-relative:page">
+                  <v:stroke color="black" weight="6840" joinstyle="round" endcap="flat"/>
+                  <v:fill o:detectmouseclick="t" on="false"/>
+                </v:line>
+              </v:group>
+            </w:pict>
+          </mc:Fallback>
+        </mc:AlternateContent>
+      </w:r>
+      <w:r>
+        <w:rPr>
+          <w:b/>
+          <w:sz w:val="20"/>
+          <w:szCs w:val="20"/>
+        </w:rPr>
         <w:t xml:space="preserve">Languages: </w:t>
       </w:r>
       <w:r>
         <w:rPr>
-          <w:sz w:val="21"/>
-          <w:szCs w:val="21"/>
+          <w:sz w:val="20"/>
+          <w:szCs w:val="20"/>
         </w:rPr>
         <w:t>Spanish (Elementary), Bulgarian (Native)</w:t>
       </w:r>
@@ -1476,20 +1973,23 @@
         <w:pStyle w:val="Normal"/>
         <w:spacing w:before="37" w:after="0"/>
         <w:ind w:left="100" w:hanging="0"/>
-        <w:rPr/>
-      </w:pPr>
-      <w:r>
-        <w:rPr>
-          <w:b/>
-          <w:sz w:val="21"/>
-          <w:szCs w:val="21"/>
+        <w:rPr>
+          <w:sz w:val="20"/>
+          <w:szCs w:val="20"/>
+        </w:rPr>
+      </w:pPr>
+      <w:r>
+        <w:rPr>
+          <w:b/>
+          <w:sz w:val="20"/>
+          <w:szCs w:val="20"/>
         </w:rPr>
         <w:t xml:space="preserve">Interests: </w:t>
       </w:r>
       <w:r>
         <w:rPr>
-          <w:sz w:val="21"/>
-          <w:szCs w:val="21"/>
+          <w:sz w:val="20"/>
+          <w:szCs w:val="20"/>
         </w:rPr>
         <w:t>Health, Weightlifting, Handball, Drawing</w:t>
       </w:r>
@@ -1635,38 +2135,43 @@
       <w:lvlText w:val=""/>
       <w:lvlJc w:val="left"/>
       <w:pPr>
-        <w:ind w:left="810" w:hanging="360"/>
+        <w:tabs>
+          <w:tab w:val="num" w:pos="587"/>
+        </w:tabs>
+        <w:ind w:left="587" w:hanging="227"/>
       </w:pPr>
       <w:rPr>
         <w:rFonts w:ascii="Symbol" w:hAnsi="Symbol" w:cs="Symbol" w:hint="default"/>
-        <w:sz w:val="21"/>
-        <w:rFonts w:cs="Symbol"/>
       </w:rPr>
     </w:lvl>
     <w:lvl w:ilvl="1">
       <w:start w:val="1"/>
       <w:numFmt w:val="bullet"/>
-      <w:lvlText w:val="o"/>
+      <w:lvlText w:val=""/>
       <w:lvlJc w:val="left"/>
       <w:pPr>
-        <w:ind w:left="1530" w:hanging="360"/>
+        <w:tabs>
+          <w:tab w:val="num" w:pos="814"/>
+        </w:tabs>
+        <w:ind w:left="814" w:hanging="227"/>
       </w:pPr>
       <w:rPr>
-        <w:rFonts w:ascii="Courier New" w:hAnsi="Courier New" w:cs="Courier New" w:hint="default"/>
-        <w:rFonts w:cs="Courier New"/>
+        <w:rFonts w:ascii="Symbol" w:hAnsi="Symbol" w:cs="Symbol" w:hint="default"/>
       </w:rPr>
     </w:lvl>
     <w:lvl w:ilvl="2">
       <w:start w:val="1"/>
       <w:numFmt w:val="bullet"/>
-      <w:lvlText w:val=""/>
+      <w:lvlText w:val=""/>
       <w:lvlJc w:val="left"/>
       <w:pPr>
-        <w:ind w:left="2250" w:hanging="360"/>
+        <w:tabs>
+          <w:tab w:val="num" w:pos="1040"/>
+        </w:tabs>
+        <w:ind w:left="1040" w:hanging="227"/>
       </w:pPr>
       <w:rPr>
-        <w:rFonts w:ascii="Wingdings" w:hAnsi="Wingdings" w:cs="Wingdings" w:hint="default"/>
-        <w:rFonts w:cs="Wingdings"/>
+        <w:rFonts w:ascii="Symbol" w:hAnsi="Symbol" w:cs="Symbol" w:hint="default"/>
       </w:rPr>
     </w:lvl>
     <w:lvl w:ilvl="3">
@@ -1675,37 +2180,43 @@
       <w:lvlText w:val=""/>
       <w:lvlJc w:val="left"/>
       <w:pPr>
-        <w:ind w:left="2970" w:hanging="360"/>
+        <w:tabs>
+          <w:tab w:val="num" w:pos="1267"/>
+        </w:tabs>
+        <w:ind w:left="1267" w:hanging="227"/>
       </w:pPr>
       <w:rPr>
         <w:rFonts w:ascii="Symbol" w:hAnsi="Symbol" w:cs="Symbol" w:hint="default"/>
-        <w:rFonts w:cs="Symbol"/>
       </w:rPr>
     </w:lvl>
     <w:lvl w:ilvl="4">
       <w:start w:val="1"/>
       <w:numFmt w:val="bullet"/>
-      <w:lvlText w:val="o"/>
+      <w:lvlText w:val=""/>
       <w:lvlJc w:val="left"/>
       <w:pPr>
-        <w:ind w:left="3690" w:hanging="360"/>
+        <w:tabs>
+          <w:tab w:val="num" w:pos="1494"/>
+        </w:tabs>
+        <w:ind w:left="1494" w:hanging="227"/>
       </w:pPr>
       <w:rPr>
-        <w:rFonts w:ascii="Courier New" w:hAnsi="Courier New" w:cs="Courier New" w:hint="default"/>
-        <w:rFonts w:cs="Courier New"/>
+        <w:rFonts w:ascii="Symbol" w:hAnsi="Symbol" w:cs="Symbol" w:hint="default"/>
       </w:rPr>
     </w:lvl>
     <w:lvl w:ilvl="5">
       <w:start w:val="1"/>
       <w:numFmt w:val="bullet"/>
-      <w:lvlText w:val=""/>
+      <w:lvlText w:val=""/>
       <w:lvlJc w:val="left"/>
       <w:pPr>
-        <w:ind w:left="4410" w:hanging="360"/>
+        <w:tabs>
+          <w:tab w:val="num" w:pos="1721"/>
+        </w:tabs>
+        <w:ind w:left="1721" w:hanging="227"/>
       </w:pPr>
       <w:rPr>
-        <w:rFonts w:ascii="Wingdings" w:hAnsi="Wingdings" w:cs="Wingdings" w:hint="default"/>
-        <w:rFonts w:cs="Wingdings"/>
+        <w:rFonts w:ascii="Symbol" w:hAnsi="Symbol" w:cs="Symbol" w:hint="default"/>
       </w:rPr>
     </w:lvl>
     <w:lvl w:ilvl="6">
@@ -1714,157 +2225,43 @@
       <w:lvlText w:val=""/>
       <w:lvlJc w:val="left"/>
       <w:pPr>
-        <w:ind w:left="5130" w:hanging="360"/>
+        <w:tabs>
+          <w:tab w:val="num" w:pos="1947"/>
+        </w:tabs>
+        <w:ind w:left="1947" w:hanging="227"/>
       </w:pPr>
       <w:rPr>
         <w:rFonts w:ascii="Symbol" w:hAnsi="Symbol" w:cs="Symbol" w:hint="default"/>
-        <w:rFonts w:cs="Symbol"/>
       </w:rPr>
     </w:lvl>
     <w:lvl w:ilvl="7">
       <w:start w:val="1"/>
       <w:numFmt w:val="bullet"/>
-      <w:lvlText w:val="o"/>
+      <w:lvlText w:val=""/>
       <w:lvlJc w:val="left"/>
       <w:pPr>
-        <w:ind w:left="5850" w:hanging="360"/>
+        <w:tabs>
+          <w:tab w:val="num" w:pos="2174"/>
+        </w:tabs>
+        <w:ind w:left="2174" w:hanging="227"/>
       </w:pPr>
       <w:rPr>
-        <w:rFonts w:ascii="Courier New" w:hAnsi="Courier New" w:cs="Courier New" w:hint="default"/>
-        <w:rFonts w:cs="Courier New"/>
+        <w:rFonts w:ascii="Symbol" w:hAnsi="Symbol" w:cs="Symbol" w:hint="default"/>
       </w:rPr>
     </w:lvl>
     <w:lvl w:ilvl="8">
       <w:start w:val="1"/>
       <w:numFmt w:val="bullet"/>
-      <w:lvlText w:val=""/>
-      <w:lvlJc w:val="left"/>
-      <w:pPr>
-        <w:ind w:left="6570" w:hanging="360"/>
-      </w:pPr>
-      <w:rPr>
-        <w:rFonts w:ascii="Wingdings" w:hAnsi="Wingdings" w:cs="Wingdings" w:hint="default"/>
-        <w:rFonts w:cs="Wingdings"/>
-      </w:rPr>
-    </w:lvl>
-  </w:abstractNum>
-  <w:abstractNum w:abstractNumId="3">
-    <w:lvl w:ilvl="0">
-      <w:start w:val="1"/>
-      <w:numFmt w:val="bullet"/>
       <w:lvlText w:val=""/>
       <w:lvlJc w:val="left"/>
       <w:pPr>
-        <w:ind w:left="810" w:hanging="360"/>
+        <w:tabs>
+          <w:tab w:val="num" w:pos="2401"/>
+        </w:tabs>
+        <w:ind w:left="2401" w:hanging="227"/>
       </w:pPr>
       <w:rPr>
         <w:rFonts w:ascii="Symbol" w:hAnsi="Symbol" w:cs="Symbol" w:hint="default"/>
-        <w:sz w:val="21"/>
-        <w:rFonts w:cs="Symbol"/>
-      </w:rPr>
-    </w:lvl>
-    <w:lvl w:ilvl="1">
-      <w:start w:val="1"/>
-      <w:numFmt w:val="bullet"/>
-      <w:lvlText w:val="o"/>
-      <w:lvlJc w:val="left"/>
-      <w:pPr>
-        <w:ind w:left="1530" w:hanging="360"/>
-      </w:pPr>
-      <w:rPr>
-        <w:rFonts w:ascii="Courier New" w:hAnsi="Courier New" w:cs="Courier New" w:hint="default"/>
-        <w:rFonts w:cs="Courier New"/>
-      </w:rPr>
-    </w:lvl>
-    <w:lvl w:ilvl="2">
-      <w:start w:val="1"/>
-      <w:numFmt w:val="bullet"/>
-      <w:lvlText w:val=""/>
-      <w:lvlJc w:val="left"/>
-      <w:pPr>
-        <w:ind w:left="2250" w:hanging="360"/>
-      </w:pPr>
-      <w:rPr>
-        <w:rFonts w:ascii="Wingdings" w:hAnsi="Wingdings" w:cs="Wingdings" w:hint="default"/>
-        <w:rFonts w:cs="Wingdings"/>
-      </w:rPr>
-    </w:lvl>
-    <w:lvl w:ilvl="3">
-      <w:start w:val="1"/>
-      <w:numFmt w:val="bullet"/>
-      <w:lvlText w:val=""/>
-      <w:lvlJc w:val="left"/>
-      <w:pPr>
-        <w:ind w:left="2970" w:hanging="360"/>
-      </w:pPr>
-      <w:rPr>
-        <w:rFonts w:ascii="Symbol" w:hAnsi="Symbol" w:cs="Symbol" w:hint="default"/>
-        <w:rFonts w:cs="Symbol"/>
-      </w:rPr>
-    </w:lvl>
-    <w:lvl w:ilvl="4">
-      <w:start w:val="1"/>
-      <w:numFmt w:val="bullet"/>
-      <w:lvlText w:val="o"/>
-      <w:lvlJc w:val="left"/>
-      <w:pPr>
-        <w:ind w:left="3690" w:hanging="360"/>
-      </w:pPr>
-      <w:rPr>
-        <w:rFonts w:ascii="Courier New" w:hAnsi="Courier New" w:cs="Courier New" w:hint="default"/>
-        <w:rFonts w:cs="Courier New"/>
-      </w:rPr>
-    </w:lvl>
-    <w:lvl w:ilvl="5">
-      <w:start w:val="1"/>
-      <w:numFmt w:val="bullet"/>
-      <w:lvlText w:val=""/>
-      <w:lvlJc w:val="left"/>
-      <w:pPr>
-        <w:ind w:left="4410" w:hanging="360"/>
-      </w:pPr>
-      <w:rPr>
-        <w:rFonts w:ascii="Wingdings" w:hAnsi="Wingdings" w:cs="Wingdings" w:hint="default"/>
-        <w:rFonts w:cs="Wingdings"/>
-      </w:rPr>
-    </w:lvl>
-    <w:lvl w:ilvl="6">
-      <w:start w:val="1"/>
-      <w:numFmt w:val="bullet"/>
-      <w:lvlText w:val=""/>
-      <w:lvlJc w:val="left"/>
-      <w:pPr>
-        <w:ind w:left="5130" w:hanging="360"/>
-      </w:pPr>
-      <w:rPr>
-        <w:rFonts w:ascii="Symbol" w:hAnsi="Symbol" w:cs="Symbol" w:hint="default"/>
-        <w:rFonts w:cs="Symbol"/>
-      </w:rPr>
-    </w:lvl>
-    <w:lvl w:ilvl="7">
-      <w:start w:val="1"/>
-      <w:numFmt w:val="bullet"/>
-      <w:lvlText w:val="o"/>
-      <w:lvlJc w:val="left"/>
-      <w:pPr>
-        <w:ind w:left="5850" w:hanging="360"/>
-      </w:pPr>
-      <w:rPr>
-        <w:rFonts w:ascii="Courier New" w:hAnsi="Courier New" w:cs="Courier New" w:hint="default"/>
-        <w:rFonts w:cs="Courier New"/>
-      </w:rPr>
-    </w:lvl>
-    <w:lvl w:ilvl="8">
-      <w:start w:val="1"/>
-      <w:numFmt w:val="bullet"/>
-      <w:lvlText w:val=""/>
-      <w:lvlJc w:val="left"/>
-      <w:pPr>
-        <w:ind w:left="6570" w:hanging="360"/>
-      </w:pPr>
-      <w:rPr>
-        <w:rFonts w:ascii="Wingdings" w:hAnsi="Wingdings" w:cs="Wingdings" w:hint="default"/>
-        <w:rFonts w:cs="Wingdings"/>
       </w:rPr>
     </w:lvl>
   </w:abstractNum>
@@ -1873,9 +2270,6 @@
   </w:num>
   <w:num w:numId="2">
     <w:abstractNumId w:val="2"/>
-  </w:num>
-  <w:num w:numId="3">
-    <w:abstractNumId w:val="3"/>
   </w:num>
 </w:numbering>
 </file>
@@ -3228,6 +3622,149 @@
       <w:u w:val="single" w:color="0000FF"/>
     </w:rPr>
   </w:style>
+  <w:style w:type="character" w:styleId="ListLabel77">
+    <w:name w:val="ListLabel 77"/>
+    <w:qFormat/>
+    <w:rPr>
+      <w:rFonts w:cs="Symbol"/>
+      <w:sz w:val="21"/>
+    </w:rPr>
+  </w:style>
+  <w:style w:type="character" w:styleId="ListLabel78">
+    <w:name w:val="ListLabel 78"/>
+    <w:qFormat/>
+    <w:rPr>
+      <w:rFonts w:cs="Courier New"/>
+    </w:rPr>
+  </w:style>
+  <w:style w:type="character" w:styleId="ListLabel79">
+    <w:name w:val="ListLabel 79"/>
+    <w:qFormat/>
+    <w:rPr>
+      <w:rFonts w:cs="Wingdings"/>
+    </w:rPr>
+  </w:style>
+  <w:style w:type="character" w:styleId="ListLabel80">
+    <w:name w:val="ListLabel 80"/>
+    <w:qFormat/>
+    <w:rPr>
+      <w:rFonts w:cs="Symbol"/>
+    </w:rPr>
+  </w:style>
+  <w:style w:type="character" w:styleId="ListLabel81">
+    <w:name w:val="ListLabel 81"/>
+    <w:qFormat/>
+    <w:rPr>
+      <w:rFonts w:cs="Courier New"/>
+    </w:rPr>
+  </w:style>
+  <w:style w:type="character" w:styleId="ListLabel82">
+    <w:name w:val="ListLabel 82"/>
+    <w:qFormat/>
+    <w:rPr>
+      <w:rFonts w:cs="Wingdings"/>
+    </w:rPr>
+  </w:style>
+  <w:style w:type="character" w:styleId="ListLabel83">
+    <w:name w:val="ListLabel 83"/>
+    <w:qFormat/>
+    <w:rPr>
+      <w:rFonts w:cs="Symbol"/>
+    </w:rPr>
+  </w:style>
+  <w:style w:type="character" w:styleId="ListLabel84">
+    <w:name w:val="ListLabel 84"/>
+    <w:qFormat/>
+    <w:rPr>
+      <w:rFonts w:cs="Courier New"/>
+    </w:rPr>
+  </w:style>
+  <w:style w:type="character" w:styleId="ListLabel85">
+    <w:name w:val="ListLabel 85"/>
+    <w:qFormat/>
+    <w:rPr>
+      <w:rFonts w:cs="Wingdings"/>
+    </w:rPr>
+  </w:style>
+  <w:style w:type="character" w:styleId="ListLabel86">
+    <w:name w:val="ListLabel 86"/>
+    <w:qFormat/>
+    <w:rPr>
+      <w:rFonts w:cs="Symbol"/>
+      <w:sz w:val="21"/>
+    </w:rPr>
+  </w:style>
+  <w:style w:type="character" w:styleId="ListLabel87">
+    <w:name w:val="ListLabel 87"/>
+    <w:qFormat/>
+    <w:rPr>
+      <w:rFonts w:cs="Courier New"/>
+    </w:rPr>
+  </w:style>
+  <w:style w:type="character" w:styleId="ListLabel88">
+    <w:name w:val="ListLabel 88"/>
+    <w:qFormat/>
+    <w:rPr>
+      <w:rFonts w:cs="Wingdings"/>
+    </w:rPr>
+  </w:style>
+  <w:style w:type="character" w:styleId="ListLabel89">
+    <w:name w:val="ListLabel 89"/>
+    <w:qFormat/>
+    <w:rPr>
+      <w:rFonts w:cs="Symbol"/>
+    </w:rPr>
+  </w:style>
+  <w:style w:type="character" w:styleId="ListLabel90">
+    <w:name w:val="ListLabel 90"/>
+    <w:qFormat/>
+    <w:rPr>
+      <w:rFonts w:cs="Courier New"/>
+    </w:rPr>
+  </w:style>
+  <w:style w:type="character" w:styleId="ListLabel91">
+    <w:name w:val="ListLabel 91"/>
+    <w:qFormat/>
+    <w:rPr>
+      <w:rFonts w:cs="Wingdings"/>
+    </w:rPr>
+  </w:style>
+  <w:style w:type="character" w:styleId="ListLabel92">
+    <w:name w:val="ListLabel 92"/>
+    <w:qFormat/>
+    <w:rPr>
+      <w:rFonts w:cs="Symbol"/>
+    </w:rPr>
+  </w:style>
+  <w:style w:type="character" w:styleId="ListLabel93">
+    <w:name w:val="ListLabel 93"/>
+    <w:qFormat/>
+    <w:rPr>
+      <w:rFonts w:cs="Courier New"/>
+    </w:rPr>
+  </w:style>
+  <w:style w:type="character" w:styleId="ListLabel94">
+    <w:name w:val="ListLabel 94"/>
+    <w:qFormat/>
+    <w:rPr>
+      <w:rFonts w:cs="Wingdings"/>
+    </w:rPr>
+  </w:style>
+  <w:style w:type="character" w:styleId="ListLabel95">
+    <w:name w:val="ListLabel 95"/>
+    <w:qFormat/>
+    <w:rPr>
+      <w:color w:val="0000FF"/>
+      <w:sz w:val="21"/>
+      <w:szCs w:val="21"/>
+      <w:u w:val="single" w:color="0000FF"/>
+    </w:rPr>
+  </w:style>
+  <w:style w:type="character" w:styleId="NumberingSymbols">
+    <w:name w:val="Numbering Symbols"/>
+    <w:qFormat/>
+    <w:rPr/>
+  </w:style>
   <w:style w:type="paragraph" w:styleId="Heading">
     <w:name w:val="Heading"/>
     <w:basedOn w:val="Normal"/>
@@ -3304,6 +3841,10 @@
     <w:uiPriority w:val="99"/>
     <w:semiHidden/>
     <w:unhideWhenUsed/>
+    <w:qFormat/>
+  </w:style>
+  <w:style w:type="numbering" w:styleId="List1">
+    <w:name w:val="List 1"/>
     <w:qFormat/>
   </w:style>
   <w:style w:type="table" w:default="1" w:styleId="TableNormal">

</xml_diff>

<commit_message>
fixed up spacing and structure
</commit_message>
<xml_diff>
--- a/Resume-test.docx
+++ b/Resume-test.docx
@@ -147,7 +147,7 @@
                 <wp:positionV relativeFrom="paragraph">
                   <wp:posOffset>168275</wp:posOffset>
                 </wp:positionV>
-                <wp:extent cx="5984240" cy="635"/>
+                <wp:extent cx="5984875" cy="635"/>
                 <wp:effectExtent l="0" t="0" r="0" b="0"/>
                 <wp:wrapNone/>
                 <wp:docPr id="1" name="Image1"/>
@@ -158,7 +158,7 @@
                       <wpg:grpSpPr>
                         <a:xfrm>
                           <a:off x="0" y="0"/>
-                          <a:ext cx="5983560" cy="0"/>
+                          <a:ext cx="5984280" cy="0"/>
                         </a:xfrm>
                       </wpg:grpSpPr>
                       <wps:wsp>
@@ -166,7 +166,7 @@
                         <wps:spPr>
                           <a:xfrm>
                             <a:off x="0" y="0"/>
-                            <a:ext cx="5983560" cy="0"/>
+                            <a:ext cx="5984280" cy="0"/>
                           </a:xfrm>
                           <a:prstGeom prst="line">
                             <a:avLst/>
@@ -194,8 +194,8 @@
           </mc:Choice>
           <mc:Fallback>
             <w:pict>
-              <v:group id="shape_0" alt="Image1" style="position:absolute;margin-left:70.55pt;margin-top:13.25pt;width:471.1pt;height:0pt" coordorigin="1411,265" coordsize="9422,0">
-                <v:line id="shape_0" from="1411,265" to="10833,265" stroked="t" style="position:absolute;mso-position-horizontal-relative:page">
+              <v:group id="shape_0" alt="Image1" style="position:absolute;margin-left:70.55pt;margin-top:13.25pt;width:471.15pt;height:0pt" coordorigin="1411,265" coordsize="9423,0">
+                <v:line id="shape_0" from="1411,265" to="10834,265" stroked="t" style="position:absolute;mso-position-horizontal-relative:page">
                   <v:stroke color="black" weight="6840" joinstyle="round" endcap="flat"/>
                   <v:fill o:detectmouseclick="t" on="false"/>
                 </v:line>
@@ -229,14 +229,14 @@
           <w:sz w:val="20"/>
           <w:szCs w:val="20"/>
         </w:rPr>
-        <w:t xml:space="preserve">Macaulay Honors College at Hunter College                                                                              </w:t>
-      </w:r>
-      <w:r>
-        <w:rPr>
-          <w:sz w:val="20"/>
-          <w:szCs w:val="20"/>
-        </w:rPr>
-        <w:t>New York, NY Bachelor of Arts in Computer Science | Minor: Mathematics, Psychology | GPA: 3.9                           May 2021</w:t>
+        <w:t xml:space="preserve">Macaulay Honors College at Hunter College                                                                                       </w:t>
+      </w:r>
+      <w:r>
+        <w:rPr>
+          <w:sz w:val="20"/>
+          <w:szCs w:val="20"/>
+        </w:rPr>
+        <w:t>New York, NY Bachelor of Arts in Computer Science | Minor: Mathematics, Psychology | GPA: 3.9                                   May 2021</w:t>
       </w:r>
     </w:p>
     <w:p>
@@ -310,9 +310,9 @@
                   <wp:posOffset>895985</wp:posOffset>
                 </wp:positionH>
                 <wp:positionV relativeFrom="paragraph">
-                  <wp:posOffset>165100</wp:posOffset>
+                  <wp:posOffset>165735</wp:posOffset>
                 </wp:positionV>
-                <wp:extent cx="5984240" cy="1270"/>
+                <wp:extent cx="5984875" cy="635"/>
                 <wp:effectExtent l="0" t="0" r="0" b="0"/>
                 <wp:wrapNone/>
                 <wp:docPr id="2" name="Image5"/>
@@ -323,7 +323,7 @@
                       <wpg:grpSpPr>
                         <a:xfrm>
                           <a:off x="0" y="0"/>
-                          <a:ext cx="5983560" cy="720"/>
+                          <a:ext cx="5984280" cy="0"/>
                         </a:xfrm>
                       </wpg:grpSpPr>
                       <wps:wsp>
@@ -331,7 +331,7 @@
                         <wps:spPr>
                           <a:xfrm>
                             <a:off x="0" y="0"/>
-                            <a:ext cx="5983560" cy="720"/>
+                            <a:ext cx="5984280" cy="0"/>
                           </a:xfrm>
                           <a:prstGeom prst="line">
                             <a:avLst/>
@@ -359,8 +359,8 @@
           </mc:Choice>
           <mc:Fallback>
             <w:pict>
-              <v:group id="shape_0" alt="Image5" style="position:absolute;margin-left:70.55pt;margin-top:13pt;width:471.1pt;height:0pt" coordorigin="1411,260" coordsize="9422,0">
-                <v:line id="shape_0" from="1411,260" to="10833,260" stroked="t" style="position:absolute;mso-position-horizontal-relative:page">
+              <v:group id="shape_0" alt="Image5" style="position:absolute;margin-left:70.55pt;margin-top:13.05pt;width:471.15pt;height:0pt" coordorigin="1411,261" coordsize="9423,0">
+                <v:line id="shape_0" from="1411,261" to="10834,261" stroked="t" style="position:absolute;mso-position-horizontal-relative:page">
                   <v:stroke color="black" weight="6840" joinstyle="round" endcap="flat"/>
                   <v:fill o:detectmouseclick="t" on="false"/>
                 </v:line>
@@ -383,10 +383,7 @@
         <w:pStyle w:val="Normal"/>
         <w:spacing w:lineRule="exact" w:line="240" w:before="26" w:after="0"/>
         <w:ind w:right="78" w:hanging="0"/>
-        <w:rPr>
-          <w:sz w:val="20"/>
-          <w:szCs w:val="20"/>
-        </w:rPr>
+        <w:rPr/>
       </w:pPr>
       <w:r>
         <w:rPr>
@@ -402,14 +399,206 @@
           <w:sz w:val="20"/>
           <w:szCs w:val="20"/>
         </w:rPr>
-        <w:t xml:space="preserve">Dolciani Math Learning Center | CUNY Hunter College                                                                   </w:t>
-      </w:r>
-      <w:r>
-        <w:rPr>
-          <w:sz w:val="20"/>
-          <w:szCs w:val="20"/>
-        </w:rPr>
-        <w:t xml:space="preserve">New York, NY                                                                            </w:t>
+        <w:t xml:space="preserve">WeWork Labs Summer Internship | WeWork                                                                                    </w:t>
+      </w:r>
+      <w:r>
+        <w:rPr>
+          <w:b w:val="false"/>
+          <w:bCs w:val="false"/>
+          <w:sz w:val="20"/>
+          <w:szCs w:val="20"/>
+        </w:rPr>
+        <w:t>New York, NY</w:t>
+      </w:r>
+    </w:p>
+    <w:p>
+      <w:pPr>
+        <w:pStyle w:val="Normal"/>
+        <w:spacing w:lineRule="auto" w:line="240"/>
+        <w:ind w:right="79" w:hanging="0"/>
+        <w:rPr/>
+      </w:pPr>
+      <w:r>
+        <w:rPr>
+          <w:sz w:val="20"/>
+          <w:szCs w:val="20"/>
+        </w:rPr>
+        <w:t xml:space="preserve">   </w:t>
+      </w:r>
+      <w:r>
+        <w:rPr>
+          <w:sz w:val="20"/>
+          <w:szCs w:val="20"/>
+        </w:rPr>
+        <w:t>Software Engineering Intern, New York, NY                                                                                    June-August 2019</w:t>
+      </w:r>
+    </w:p>
+    <w:p>
+      <w:pPr>
+        <w:pStyle w:val="Normal"/>
+        <w:numPr>
+          <w:ilvl w:val="0"/>
+          <w:numId w:val="2"/>
+        </w:numPr>
+        <w:spacing w:lineRule="exact" w:line="220"/>
+        <w:rPr/>
+      </w:pPr>
+      <w:r>
+        <w:rPr>
+          <w:sz w:val="20"/>
+          <w:szCs w:val="20"/>
+        </w:rPr>
+        <w:t>Worked with a software development team to create a tool to pre-</w:t>
+      </w:r>
+      <w:r>
+        <w:rPr>
+          <w:sz w:val="20"/>
+          <w:szCs w:val="20"/>
+        </w:rPr>
+        <w:t>evaluate</w:t>
+      </w:r>
+      <w:r>
+        <w:rPr>
+          <w:sz w:val="20"/>
+          <w:szCs w:val="20"/>
+        </w:rPr>
+        <w:t xml:space="preserve"> potential mentors and a tool to connect members of the space to other members in different labs.</w:t>
+      </w:r>
+    </w:p>
+    <w:p>
+      <w:pPr>
+        <w:pStyle w:val="Normal"/>
+        <w:numPr>
+          <w:ilvl w:val="0"/>
+          <w:numId w:val="2"/>
+        </w:numPr>
+        <w:spacing w:lineRule="exact" w:line="220"/>
+        <w:rPr>
+          <w:b w:val="false"/>
+          <w:b w:val="false"/>
+          <w:bCs w:val="false"/>
+        </w:rPr>
+      </w:pPr>
+      <w:r>
+        <w:rPr>
+          <w:b w:val="false"/>
+          <w:bCs w:val="false"/>
+          <w:sz w:val="20"/>
+          <w:szCs w:val="20"/>
+        </w:rPr>
+        <w:t>(Give brief description of the technologies used)</w:t>
+      </w:r>
+    </w:p>
+    <w:p>
+      <w:pPr>
+        <w:pStyle w:val="Normal"/>
+        <w:ind w:hanging="0"/>
+        <w:rPr/>
+      </w:pPr>
+      <w:r>
+        <w:rPr>
+          <w:b/>
+          <w:bCs/>
+          <w:sz w:val="20"/>
+          <w:szCs w:val="20"/>
+        </w:rPr>
+        <w:t xml:space="preserve">  </w:t>
+      </w:r>
+      <w:r>
+        <w:rPr>
+          <w:b/>
+          <w:bCs/>
+          <w:sz w:val="20"/>
+          <w:szCs w:val="20"/>
+        </w:rPr>
+        <w:t xml:space="preserve">Macaulay Business Club | Macaulay Honors College                                                                          </w:t>
+      </w:r>
+      <w:r>
+        <w:rPr>
+          <w:b w:val="false"/>
+          <w:bCs w:val="false"/>
+          <w:sz w:val="20"/>
+          <w:szCs w:val="20"/>
+        </w:rPr>
+        <w:t>New York, NY</w:t>
+      </w:r>
+    </w:p>
+    <w:p>
+      <w:pPr>
+        <w:pStyle w:val="Normal"/>
+        <w:spacing w:lineRule="exact" w:line="220" w:before="19" w:after="0"/>
+        <w:rPr/>
+      </w:pPr>
+      <w:r>
+        <w:rPr>
+          <w:sz w:val="20"/>
+          <w:szCs w:val="20"/>
+        </w:rPr>
+        <w:t xml:space="preserve">   </w:t>
+      </w:r>
+      <w:r>
+        <w:rPr>
+          <w:sz w:val="20"/>
+          <w:szCs w:val="20"/>
+        </w:rPr>
+        <w:t>Web developer, New York, NY                                                                                                     October 2018-Present</w:t>
+      </w:r>
+    </w:p>
+    <w:p>
+      <w:pPr>
+        <w:pStyle w:val="Normal"/>
+        <w:numPr>
+          <w:ilvl w:val="0"/>
+          <w:numId w:val="2"/>
+        </w:numPr>
+        <w:spacing w:lineRule="exact" w:line="220" w:before="19" w:after="0"/>
+        <w:rPr/>
+      </w:pPr>
+      <w:r>
+        <w:rPr>
+          <w:sz w:val="20"/>
+          <w:szCs w:val="20"/>
+        </w:rPr>
+        <w:t xml:space="preserve"> </w:t>
+      </w:r>
+      <w:r>
+        <w:rPr>
+          <w:sz w:val="20"/>
+          <w:szCs w:val="20"/>
+        </w:rPr>
+        <w:t>Collaborated with the tech team and managed the club’s website.</w:t>
+      </w:r>
+    </w:p>
+    <w:p>
+      <w:pPr>
+        <w:pStyle w:val="Normal"/>
+        <w:numPr>
+          <w:ilvl w:val="0"/>
+          <w:numId w:val="2"/>
+        </w:numPr>
+        <w:spacing w:lineRule="exact" w:line="220" w:before="19" w:after="0"/>
+        <w:rPr/>
+      </w:pPr>
+      <w:r>
+        <w:rPr>
+          <w:sz w:val="20"/>
+          <w:szCs w:val="20"/>
+        </w:rPr>
+        <w:t xml:space="preserve"> </w:t>
+      </w:r>
+      <w:r>
+        <w:rPr>
+          <w:sz w:val="20"/>
+          <w:szCs w:val="20"/>
+        </w:rPr>
+        <w:t>Organized</w:t>
+      </w:r>
+      <w:r>
+        <w:rPr>
+          <w:sz w:val="20"/>
+          <w:szCs w:val="20"/>
+        </w:rPr>
+        <w:t xml:space="preserve"> tech events and educated other members on web development basics and fundamentals.   </w:t>
       </w:r>
     </w:p>
     <w:p>
@@ -417,10 +606,38 @@
         <w:pStyle w:val="Normal"/>
         <w:spacing w:lineRule="exact" w:line="240" w:before="26" w:after="0"/>
         <w:ind w:right="78" w:hanging="0"/>
-        <w:rPr>
-          <w:sz w:val="20"/>
-          <w:szCs w:val="20"/>
-        </w:rPr>
+        <w:rPr/>
+      </w:pPr>
+      <w:r>
+        <w:rPr>
+          <w:b/>
+          <w:sz w:val="20"/>
+          <w:szCs w:val="20"/>
+        </w:rPr>
+        <w:t xml:space="preserve"> </w:t>
+      </w:r>
+      <w:r>
+        <w:rPr>
+          <w:b/>
+          <w:sz w:val="20"/>
+          <w:szCs w:val="20"/>
+        </w:rPr>
+        <w:t xml:space="preserve">Dolciani Math Learning Center | CUNY Hunter College                                                                    </w:t>
+      </w:r>
+      <w:r>
+        <w:rPr>
+          <w:sz w:val="20"/>
+          <w:szCs w:val="20"/>
+        </w:rPr>
+        <w:t xml:space="preserve">New York, NY                                                                            </w:t>
+      </w:r>
+    </w:p>
+    <w:p>
+      <w:pPr>
+        <w:pStyle w:val="Normal"/>
+        <w:spacing w:lineRule="exact" w:line="240" w:before="26" w:after="0"/>
+        <w:ind w:right="78" w:hanging="0"/>
+        <w:rPr/>
       </w:pPr>
       <w:r>
         <w:rPr>
@@ -434,7 +651,28 @@
           <w:sz w:val="20"/>
           <w:szCs w:val="20"/>
         </w:rPr>
-        <w:t>Calculus and Discrete Mathematics Tutor, New York, NY</w:t>
+        <w:t xml:space="preserve">Calculus and </w:t>
+      </w:r>
+      <w:r>
+        <w:rPr>
+          <w:sz w:val="20"/>
+          <w:szCs w:val="20"/>
+        </w:rPr>
+        <w:t>Computer Science</w:t>
+      </w:r>
+      <w:r>
+        <w:rPr>
+          <w:sz w:val="20"/>
+          <w:szCs w:val="20"/>
+        </w:rPr>
+        <w:t xml:space="preserve"> Tutor, New York, NY                                                            </w:t>
+      </w:r>
+      <w:r>
+        <w:rPr>
+          <w:sz w:val="20"/>
+          <w:szCs w:val="20"/>
+        </w:rPr>
+        <w:t>September 2017-Present</w:t>
       </w:r>
     </w:p>
     <w:p>
@@ -445,10 +683,7 @@
           <w:numId w:val="2"/>
         </w:numPr>
         <w:spacing w:before="2" w:after="0"/>
-        <w:rPr>
-          <w:sz w:val="20"/>
-          <w:szCs w:val="20"/>
-        </w:rPr>
+        <w:rPr/>
       </w:pPr>
       <w:r>
         <w:rPr>
@@ -485,10 +720,7 @@
           <w:tab w:val="left" w:pos="820" w:leader="none"/>
         </w:tabs>
         <w:spacing w:lineRule="exact" w:line="240" w:before="2" w:after="0"/>
-        <w:rPr>
-          <w:sz w:val="20"/>
-          <w:szCs w:val="20"/>
-        </w:rPr>
+        <w:rPr/>
       </w:pPr>
       <w:r>
         <w:rPr>
@@ -513,10 +745,7 @@
           <w:ilvl w:val="0"/>
           <w:numId w:val="2"/>
         </w:numPr>
-        <w:rPr>
-          <w:sz w:val="20"/>
-          <w:szCs w:val="20"/>
-        </w:rPr>
+        <w:rPr/>
       </w:pPr>
       <w:r>
         <w:rPr>
@@ -530,285 +759,19 @@
           <w:sz w:val="20"/>
           <w:szCs w:val="20"/>
         </w:rPr>
-        <w:t>Trained hundreds of students monthly and aided in preparation for exams.</w:t>
+        <w:t>Trained hundreds of students monthly and aided in preparation for exams</w:t>
       </w:r>
     </w:p>
     <w:p>
       <w:pPr>
         <w:pStyle w:val="Normal"/>
-        <w:numPr>
-          <w:ilvl w:val="0"/>
-          <w:numId w:val="0"/>
-        </w:numPr>
-        <w:ind w:left="587" w:hanging="0"/>
-        <w:rPr>
-          <w:sz w:val="20"/>
-          <w:szCs w:val="20"/>
-        </w:rPr>
-      </w:pPr>
-      <w:r>
-        <w:rPr>
-          <w:sz w:val="20"/>
-          <w:szCs w:val="20"/>
-        </w:rPr>
-      </w:r>
-    </w:p>
-    <w:p>
-      <w:pPr>
-        <w:pStyle w:val="Normal"/>
-        <w:ind w:hanging="0"/>
-        <w:rPr>
-          <w:b/>
-          <w:b/>
-          <w:bCs/>
-          <w:sz w:val="20"/>
-          <w:szCs w:val="20"/>
-        </w:rPr>
-      </w:pPr>
-      <w:r>
-        <w:rPr>
-          <w:b/>
-          <w:bCs/>
-          <w:sz w:val="20"/>
-          <w:szCs w:val="20"/>
-        </w:rPr>
-        <w:t xml:space="preserve">   </w:t>
-      </w:r>
-      <w:r>
-        <w:rPr>
-          <w:b/>
-          <w:bCs/>
-          <w:sz w:val="20"/>
-          <w:szCs w:val="20"/>
-        </w:rPr>
-        <w:t xml:space="preserve">Macaulay Business Club | Macaulay Honors College                                                                          </w:t>
-      </w:r>
-      <w:r>
-        <w:rPr>
-          <w:b w:val="false"/>
-          <w:bCs w:val="false"/>
-          <w:sz w:val="20"/>
-          <w:szCs w:val="20"/>
-        </w:rPr>
-        <w:t>New York, NY</w:t>
-      </w:r>
-    </w:p>
-    <w:p>
-      <w:pPr>
-        <w:pStyle w:val="Normal"/>
-        <w:spacing w:lineRule="exact" w:line="220" w:before="19" w:after="0"/>
+        <w:rPr>
+          <w:sz w:val="20"/>
+          <w:szCs w:val="20"/>
+        </w:rPr>
+      </w:pPr>
+      <w:r>
         <w:rPr/>
-      </w:pPr>
-      <w:r>
-        <w:rPr>
-          <w:sz w:val="20"/>
-          <w:szCs w:val="20"/>
-        </w:rPr>
-        <w:t xml:space="preserve">   </w:t>
-      </w:r>
-      <w:r>
-        <w:rPr>
-          <w:sz w:val="20"/>
-          <w:szCs w:val="20"/>
-        </w:rPr>
-        <w:t>Web developer, New York, NY                                                                                                      October 2018-Present</w:t>
-      </w:r>
-    </w:p>
-    <w:p>
-      <w:pPr>
-        <w:pStyle w:val="Normal"/>
-        <w:numPr>
-          <w:ilvl w:val="0"/>
-          <w:numId w:val="2"/>
-        </w:numPr>
-        <w:spacing w:lineRule="exact" w:line="220" w:before="19" w:after="0"/>
-        <w:rPr/>
-      </w:pPr>
-      <w:r>
-        <w:rPr>
-          <w:sz w:val="20"/>
-          <w:szCs w:val="20"/>
-        </w:rPr>
-        <w:t xml:space="preserve"> </w:t>
-      </w:r>
-      <w:r>
-        <w:rPr>
-          <w:sz w:val="20"/>
-          <w:szCs w:val="20"/>
-        </w:rPr>
-        <w:t>Collaborated with the tech team and managed the club’s website.</w:t>
-      </w:r>
-    </w:p>
-    <w:p>
-      <w:pPr>
-        <w:pStyle w:val="Normal"/>
-        <w:numPr>
-          <w:ilvl w:val="0"/>
-          <w:numId w:val="2"/>
-        </w:numPr>
-        <w:spacing w:lineRule="exact" w:line="220" w:before="19" w:after="0"/>
-        <w:rPr/>
-      </w:pPr>
-      <w:r>
-        <w:rPr>
-          <w:sz w:val="20"/>
-          <w:szCs w:val="20"/>
-        </w:rPr>
-        <w:t xml:space="preserve"> </w:t>
-      </w:r>
-      <w:r>
-        <w:rPr>
-          <w:sz w:val="20"/>
-          <w:szCs w:val="20"/>
-        </w:rPr>
-        <w:t xml:space="preserve">Held tech events and educated other members on web development basics and fundamentals.   </w:t>
-      </w:r>
-    </w:p>
-    <w:p>
-      <w:pPr>
-        <w:pStyle w:val="Normal"/>
-        <w:numPr>
-          <w:ilvl w:val="0"/>
-          <w:numId w:val="0"/>
-        </w:numPr>
-        <w:spacing w:lineRule="exact" w:line="220" w:before="19" w:after="0"/>
-        <w:ind w:left="587" w:hanging="0"/>
-        <w:rPr/>
-      </w:pPr>
-      <w:r>
-        <w:rPr>
-          <w:sz w:val="20"/>
-          <w:szCs w:val="20"/>
-        </w:rPr>
-        <w:t xml:space="preserve">     </w:t>
-      </w:r>
-    </w:p>
-    <w:p>
-      <w:pPr>
-        <w:pStyle w:val="Normal"/>
-        <w:spacing w:lineRule="auto" w:line="240"/>
-        <w:ind w:right="79" w:hanging="0"/>
-        <w:rPr>
-          <w:sz w:val="20"/>
-          <w:szCs w:val="20"/>
-        </w:rPr>
-      </w:pPr>
-      <w:r>
-        <w:rPr>
-          <w:b/>
-          <w:sz w:val="20"/>
-          <w:szCs w:val="20"/>
-        </w:rPr>
-        <w:t xml:space="preserve">   </w:t>
-      </w:r>
-      <w:r>
-        <w:rPr>
-          <w:b/>
-          <w:sz w:val="20"/>
-          <w:szCs w:val="20"/>
-        </w:rPr>
-        <w:t xml:space="preserve">WeWork Labs Summer Internship | WeWork                                                                                   </w:t>
-      </w:r>
-      <w:r>
-        <w:rPr>
-          <w:sz w:val="20"/>
-          <w:szCs w:val="20"/>
-        </w:rPr>
-        <w:t>New York, NY</w:t>
-      </w:r>
-    </w:p>
-    <w:p>
-      <w:pPr>
-        <w:pStyle w:val="Normal"/>
-        <w:spacing w:lineRule="auto" w:line="240"/>
-        <w:ind w:right="79" w:hanging="0"/>
-        <w:rPr>
-          <w:sz w:val="20"/>
-          <w:szCs w:val="20"/>
-        </w:rPr>
-      </w:pPr>
-      <w:r>
-        <w:rPr>
-          <w:sz w:val="20"/>
-          <w:szCs w:val="20"/>
-        </w:rPr>
-        <w:t xml:space="preserve">   </w:t>
-      </w:r>
-      <w:r>
-        <w:rPr>
-          <w:sz w:val="20"/>
-          <w:szCs w:val="20"/>
-        </w:rPr>
-        <w:t>Software Engineering Intern, New York, NY                                                                                     June-August 2019</w:t>
-      </w:r>
-    </w:p>
-    <w:p>
-      <w:pPr>
-        <w:pStyle w:val="Normal"/>
-        <w:numPr>
-          <w:ilvl w:val="0"/>
-          <w:numId w:val="2"/>
-        </w:numPr>
-        <w:spacing w:lineRule="exact" w:line="220"/>
-        <w:rPr>
-          <w:sz w:val="20"/>
-          <w:szCs w:val="20"/>
-        </w:rPr>
-      </w:pPr>
-      <w:r>
-        <w:rPr>
-          <w:sz w:val="20"/>
-          <w:szCs w:val="20"/>
-        </w:rPr>
-        <w:t>Worked with a software development team to create a tool to pre-score potential mentors and a tool to connect members of the space to other members in different labs.</w:t>
-      </w:r>
-    </w:p>
-    <w:p>
-      <w:pPr>
-        <w:pStyle w:val="Normal"/>
-        <w:numPr>
-          <w:ilvl w:val="0"/>
-          <w:numId w:val="2"/>
-        </w:numPr>
-        <w:tabs>
-          <w:tab w:val="left" w:pos="820" w:leader="none"/>
-        </w:tabs>
-        <w:spacing w:lineRule="exact" w:line="240" w:before="7" w:after="0"/>
-        <w:rPr>
-          <w:sz w:val="20"/>
-          <w:szCs w:val="20"/>
-        </w:rPr>
-      </w:pPr>
-      <w:r>
-        <w:rPr>
-          <w:sz w:val="20"/>
-          <w:szCs w:val="20"/>
-        </w:rPr>
-        <w:t>(Give description of technologies used)</w:t>
-      </w:r>
-    </w:p>
-    <w:p>
-      <w:pPr>
-        <w:pStyle w:val="Normal"/>
-        <w:numPr>
-          <w:ilvl w:val="0"/>
-          <w:numId w:val="0"/>
-        </w:numPr>
-        <w:tabs>
-          <w:tab w:val="left" w:pos="820" w:leader="none"/>
-        </w:tabs>
-        <w:spacing w:lineRule="exact" w:line="240" w:before="7" w:after="0"/>
-        <w:ind w:left="587" w:hanging="0"/>
-        <w:rPr>
-          <w:sz w:val="20"/>
-          <w:szCs w:val="20"/>
-        </w:rPr>
-      </w:pPr>
-      <w:r>
-        <w:rPr>
-          <w:sz w:val="20"/>
-          <w:szCs w:val="20"/>
-        </w:rPr>
       </w:r>
     </w:p>
     <w:p>
@@ -849,9 +812,9 @@
                   <wp:posOffset>895985</wp:posOffset>
                 </wp:positionH>
                 <wp:positionV relativeFrom="paragraph">
-                  <wp:posOffset>14605</wp:posOffset>
+                  <wp:posOffset>15240</wp:posOffset>
                 </wp:positionV>
-                <wp:extent cx="5984240" cy="1270"/>
+                <wp:extent cx="5984875" cy="635"/>
                 <wp:effectExtent l="0" t="0" r="0" b="0"/>
                 <wp:wrapNone/>
                 <wp:docPr id="3" name="Image4"/>
@@ -862,7 +825,7 @@
                       <wpg:grpSpPr>
                         <a:xfrm>
                           <a:off x="0" y="0"/>
-                          <a:ext cx="5983560" cy="720"/>
+                          <a:ext cx="5984280" cy="0"/>
                         </a:xfrm>
                       </wpg:grpSpPr>
                       <wps:wsp>
@@ -870,7 +833,7 @@
                         <wps:spPr>
                           <a:xfrm>
                             <a:off x="0" y="0"/>
-                            <a:ext cx="5983560" cy="720"/>
+                            <a:ext cx="5984280" cy="0"/>
                           </a:xfrm>
                           <a:prstGeom prst="line">
                             <a:avLst/>
@@ -898,8 +861,8 @@
           </mc:Choice>
           <mc:Fallback>
             <w:pict>
-              <v:group id="shape_0" alt="Image4" style="position:absolute;margin-left:70.55pt;margin-top:1.15pt;width:471.1pt;height:0pt" coordorigin="1411,23" coordsize="9422,0">
-                <v:line id="shape_0" from="1411,23" to="10833,23" stroked="t" style="position:absolute;mso-position-horizontal-relative:page">
+              <v:group id="shape_0" alt="Image4" style="position:absolute;margin-left:70.55pt;margin-top:1.2pt;width:471.15pt;height:0pt" coordorigin="1411,24" coordsize="9423,0">
+                <v:line id="shape_0" from="1411,24" to="10834,24" stroked="t" style="position:absolute;mso-position-horizontal-relative:page">
                   <v:stroke color="black" weight="6840" joinstyle="round" endcap="flat"/>
                   <v:fill o:detectmouseclick="t" on="false"/>
                 </v:line>
@@ -961,10 +924,7 @@
         </w:tabs>
         <w:spacing w:lineRule="exact" w:line="240" w:before="13" w:after="0"/>
         <w:contextualSpacing/>
-        <w:rPr>
-          <w:sz w:val="20"/>
-          <w:szCs w:val="20"/>
-        </w:rPr>
+        <w:rPr/>
       </w:pPr>
       <w:r>
         <w:rPr>
@@ -972,31 +932,6 @@
           <w:szCs w:val="20"/>
         </w:rPr>
         <w:t>Created a formula sheet and provided more information on the data-set than other graphing calculators.</w:t>
-      </w:r>
-    </w:p>
-    <w:p>
-      <w:pPr>
-        <w:pStyle w:val="ListParagraph"/>
-        <w:numPr>
-          <w:ilvl w:val="0"/>
-          <w:numId w:val="0"/>
-        </w:numPr>
-        <w:tabs>
-          <w:tab w:val="left" w:pos="820" w:leader="none"/>
-        </w:tabs>
-        <w:spacing w:lineRule="exact" w:line="240" w:before="13" w:after="0"/>
-        <w:ind w:left="1307" w:hanging="0"/>
-        <w:contextualSpacing/>
-        <w:rPr>
-          <w:sz w:val="20"/>
-          <w:szCs w:val="20"/>
-        </w:rPr>
-      </w:pPr>
-      <w:r>
-        <w:rPr>
-          <w:sz w:val="20"/>
-          <w:szCs w:val="20"/>
-        </w:rPr>
       </w:r>
     </w:p>
     <w:p>
@@ -1178,9 +1113,9 @@
                   <wp:posOffset>895985</wp:posOffset>
                 </wp:positionH>
                 <wp:positionV relativeFrom="paragraph">
-                  <wp:posOffset>14605</wp:posOffset>
+                  <wp:posOffset>15240</wp:posOffset>
                 </wp:positionV>
-                <wp:extent cx="5984240" cy="1270"/>
+                <wp:extent cx="5984875" cy="635"/>
                 <wp:effectExtent l="0" t="0" r="0" b="0"/>
                 <wp:wrapNone/>
                 <wp:docPr id="4" name="Image3"/>
@@ -1191,7 +1126,7 @@
                       <wpg:grpSpPr>
                         <a:xfrm>
                           <a:off x="0" y="0"/>
-                          <a:ext cx="5983560" cy="720"/>
+                          <a:ext cx="5984280" cy="0"/>
                         </a:xfrm>
                       </wpg:grpSpPr>
                       <wps:wsp>
@@ -1199,7 +1134,7 @@
                         <wps:spPr>
                           <a:xfrm>
                             <a:off x="0" y="0"/>
-                            <a:ext cx="5983560" cy="720"/>
+                            <a:ext cx="5984280" cy="0"/>
                           </a:xfrm>
                           <a:prstGeom prst="line">
                             <a:avLst/>
@@ -1227,8 +1162,8 @@
           </mc:Choice>
           <mc:Fallback>
             <w:pict>
-              <v:group id="shape_0" alt="Image3" style="position:absolute;margin-left:70.55pt;margin-top:1.15pt;width:471.1pt;height:0pt" coordorigin="1411,23" coordsize="9422,0">
-                <v:line id="shape_0" from="1411,23" to="10833,23" stroked="t" style="position:absolute;mso-position-horizontal-relative:page">
+              <v:group id="shape_0" alt="Image3" style="position:absolute;margin-left:70.55pt;margin-top:1.2pt;width:471.15pt;height:0pt" coordorigin="1411,24" coordsize="9423,0">
+                <v:line id="shape_0" from="1411,24" to="10834,24" stroked="t" style="position:absolute;mso-position-horizontal-relative:page">
                   <v:stroke color="black" weight="6840" joinstyle="round" endcap="flat"/>
                   <v:fill o:detectmouseclick="t" on="false"/>
                 </v:line>
@@ -1399,9 +1334,9 @@
                   <wp:posOffset>895985</wp:posOffset>
                 </wp:positionH>
                 <wp:positionV relativeFrom="paragraph">
-                  <wp:posOffset>14605</wp:posOffset>
+                  <wp:posOffset>15240</wp:posOffset>
                 </wp:positionV>
-                <wp:extent cx="5984240" cy="1270"/>
+                <wp:extent cx="5984875" cy="635"/>
                 <wp:effectExtent l="0" t="0" r="0" b="0"/>
                 <wp:wrapNone/>
                 <wp:docPr id="5" name="Image2"/>
@@ -1412,7 +1347,7 @@
                       <wpg:grpSpPr>
                         <a:xfrm>
                           <a:off x="0" y="0"/>
-                          <a:ext cx="5983560" cy="720"/>
+                          <a:ext cx="5984280" cy="0"/>
                         </a:xfrm>
                       </wpg:grpSpPr>
                       <wps:wsp>
@@ -1420,7 +1355,7 @@
                         <wps:spPr>
                           <a:xfrm>
                             <a:off x="0" y="0"/>
-                            <a:ext cx="5983560" cy="720"/>
+                            <a:ext cx="5984280" cy="0"/>
                           </a:xfrm>
                           <a:prstGeom prst="line">
                             <a:avLst/>
@@ -1448,8 +1383,8 @@
           </mc:Choice>
           <mc:Fallback>
             <w:pict>
-              <v:group id="shape_0" alt="Image2" style="position:absolute;margin-left:70.55pt;margin-top:1.15pt;width:471.1pt;height:0pt" coordorigin="1411,23" coordsize="9422,0">
-                <v:line id="shape_0" from="1411,23" to="10833,23" stroked="t" style="position:absolute;mso-position-horizontal-relative:page">
+              <v:group id="shape_0" alt="Image2" style="position:absolute;margin-left:70.55pt;margin-top:1.2pt;width:471.15pt;height:0pt" coordorigin="1411,24" coordsize="9423,0">
+                <v:line id="shape_0" from="1411,24" to="10834,24" stroked="t" style="position:absolute;mso-position-horizontal-relative:page">
                   <v:stroke color="black" weight="6840" joinstyle="round" endcap="flat"/>
                   <v:fill o:detectmouseclick="t" on="false"/>
                 </v:line>
@@ -1586,9 +1521,9 @@
                   <wp:posOffset>895985</wp:posOffset>
                 </wp:positionH>
                 <wp:positionV relativeFrom="paragraph">
-                  <wp:posOffset>165100</wp:posOffset>
+                  <wp:posOffset>165735</wp:posOffset>
                 </wp:positionV>
-                <wp:extent cx="5984240" cy="1270"/>
+                <wp:extent cx="5984875" cy="635"/>
                 <wp:effectExtent l="0" t="0" r="0" b="0"/>
                 <wp:wrapNone/>
                 <wp:docPr id="6" name="Image5"/>
@@ -1599,7 +1534,7 @@
                       <wpg:grpSpPr>
                         <a:xfrm>
                           <a:off x="0" y="0"/>
-                          <a:ext cx="5983560" cy="720"/>
+                          <a:ext cx="5984280" cy="0"/>
                         </a:xfrm>
                       </wpg:grpSpPr>
                       <wps:wsp>
@@ -1607,7 +1542,7 @@
                         <wps:spPr>
                           <a:xfrm>
                             <a:off x="0" y="0"/>
-                            <a:ext cx="5983560" cy="720"/>
+                            <a:ext cx="5984280" cy="0"/>
                           </a:xfrm>
                           <a:prstGeom prst="line">
                             <a:avLst/>
@@ -1635,8 +1570,8 @@
           </mc:Choice>
           <mc:Fallback>
             <w:pict>
-              <v:group id="shape_0" alt="Image5" style="position:absolute;margin-left:70.55pt;margin-top:13pt;width:471.1pt;height:0pt" coordorigin="1411,260" coordsize="9422,0">
-                <v:line id="shape_0" from="1411,260" to="10833,260" stroked="t" style="position:absolute;mso-position-horizontal-relative:page">
+              <v:group id="shape_0" alt="Image5" style="position:absolute;margin-left:70.55pt;margin-top:13.05pt;width:471.15pt;height:0pt" coordorigin="1411,261" coordsize="9423,0">
+                <v:line id="shape_0" from="1411,261" to="10834,261" stroked="t" style="position:absolute;mso-position-horizontal-relative:page">
                   <v:stroke color="black" weight="6840" joinstyle="round" endcap="flat"/>
                   <v:fill o:detectmouseclick="t" on="false"/>
                 </v:line>
@@ -1682,9 +1617,9 @@
                   <wp:posOffset>895985</wp:posOffset>
                 </wp:positionH>
                 <wp:positionV relativeFrom="paragraph">
-                  <wp:posOffset>14605</wp:posOffset>
+                  <wp:posOffset>15240</wp:posOffset>
                 </wp:positionV>
-                <wp:extent cx="5984240" cy="1270"/>
+                <wp:extent cx="5984875" cy="635"/>
                 <wp:effectExtent l="0" t="0" r="0" b="0"/>
                 <wp:wrapNone/>
                 <wp:docPr id="7" name="Image6"/>
@@ -1695,7 +1630,7 @@
                       <wpg:grpSpPr>
                         <a:xfrm>
                           <a:off x="0" y="0"/>
-                          <a:ext cx="5983560" cy="720"/>
+                          <a:ext cx="5984280" cy="0"/>
                         </a:xfrm>
                       </wpg:grpSpPr>
                       <wps:wsp>
@@ -1703,7 +1638,7 @@
                         <wps:spPr>
                           <a:xfrm>
                             <a:off x="0" y="0"/>
-                            <a:ext cx="5983560" cy="720"/>
+                            <a:ext cx="5984280" cy="0"/>
                           </a:xfrm>
                           <a:prstGeom prst="line">
                             <a:avLst/>
@@ -1731,8 +1666,8 @@
           </mc:Choice>
           <mc:Fallback>
             <w:pict>
-              <v:group id="shape_0" alt="Image6" style="position:absolute;margin-left:70.55pt;margin-top:1.15pt;width:471.1pt;height:0pt" coordorigin="1411,23" coordsize="9422,0">
-                <v:line id="shape_0" from="1411,23" to="10833,23" stroked="t" style="position:absolute;mso-position-horizontal-relative:page">
+              <v:group id="shape_0" alt="Image6" style="position:absolute;margin-left:70.55pt;margin-top:1.2pt;width:471.15pt;height:0pt" coordorigin="1411,24" coordsize="9423,0">
+                <v:line id="shape_0" from="1411,24" to="10834,24" stroked="t" style="position:absolute;mso-position-horizontal-relative:page">
                   <v:stroke color="black" weight="6840" joinstyle="round" endcap="flat"/>
                   <v:fill o:detectmouseclick="t" on="false"/>
                 </v:line>
@@ -3635,6 +3570,80 @@
       <w:u w:val="single" w:color="0000FF"/>
     </w:rPr>
   </w:style>
+  <w:style w:type="character" w:styleId="ListLabel106">
+    <w:name w:val="ListLabel 106"/>
+    <w:qFormat/>
+    <w:rPr>
+      <w:rFonts w:cs="Symbol"/>
+      <w:sz w:val="20"/>
+    </w:rPr>
+  </w:style>
+  <w:style w:type="character" w:styleId="ListLabel107">
+    <w:name w:val="ListLabel 107"/>
+    <w:qFormat/>
+    <w:rPr>
+      <w:rFonts w:cs="Symbol"/>
+    </w:rPr>
+  </w:style>
+  <w:style w:type="character" w:styleId="ListLabel108">
+    <w:name w:val="ListLabel 108"/>
+    <w:qFormat/>
+    <w:rPr>
+      <w:rFonts w:cs="Symbol"/>
+    </w:rPr>
+  </w:style>
+  <w:style w:type="character" w:styleId="ListLabel109">
+    <w:name w:val="ListLabel 109"/>
+    <w:qFormat/>
+    <w:rPr>
+      <w:rFonts w:cs="Symbol"/>
+    </w:rPr>
+  </w:style>
+  <w:style w:type="character" w:styleId="ListLabel110">
+    <w:name w:val="ListLabel 110"/>
+    <w:qFormat/>
+    <w:rPr>
+      <w:rFonts w:cs="Symbol"/>
+    </w:rPr>
+  </w:style>
+  <w:style w:type="character" w:styleId="ListLabel111">
+    <w:name w:val="ListLabel 111"/>
+    <w:qFormat/>
+    <w:rPr>
+      <w:rFonts w:cs="Symbol"/>
+    </w:rPr>
+  </w:style>
+  <w:style w:type="character" w:styleId="ListLabel112">
+    <w:name w:val="ListLabel 112"/>
+    <w:qFormat/>
+    <w:rPr>
+      <w:rFonts w:cs="Symbol"/>
+    </w:rPr>
+  </w:style>
+  <w:style w:type="character" w:styleId="ListLabel113">
+    <w:name w:val="ListLabel 113"/>
+    <w:qFormat/>
+    <w:rPr>
+      <w:rFonts w:cs="Symbol"/>
+    </w:rPr>
+  </w:style>
+  <w:style w:type="character" w:styleId="ListLabel114">
+    <w:name w:val="ListLabel 114"/>
+    <w:qFormat/>
+    <w:rPr>
+      <w:rFonts w:cs="Symbol"/>
+    </w:rPr>
+  </w:style>
+  <w:style w:type="character" w:styleId="ListLabel115">
+    <w:name w:val="ListLabel 115"/>
+    <w:qFormat/>
+    <w:rPr>
+      <w:color w:val="0000FF"/>
+      <w:sz w:val="20"/>
+      <w:szCs w:val="20"/>
+      <w:u w:val="single" w:color="0000FF"/>
+    </w:rPr>
+  </w:style>
   <w:style w:type="paragraph" w:styleId="Heading">
     <w:name w:val="Heading"/>
     <w:basedOn w:val="Normal"/>

</xml_diff>

<commit_message>
added personal website and ping pong interests
</commit_message>
<xml_diff>
--- a/Resume-test.docx
+++ b/Resume-test.docx
@@ -94,21 +94,7 @@
             <w:rStyle w:val="Hyperlink"/>
             <w:rFonts w:eastAsiaTheme="majorEastAsia"/>
           </w:rPr>
-          <w:t>https:/</w:t>
-        </w:r>
-        <w:r>
-          <w:rPr>
-            <w:rStyle w:val="Hyperlink"/>
-            <w:rFonts w:eastAsiaTheme="majorEastAsia"/>
-          </w:rPr>
-          <w:t>/</w:t>
-        </w:r>
-        <w:r>
-          <w:rPr>
-            <w:rStyle w:val="Hyperlink"/>
-            <w:rFonts w:eastAsiaTheme="majorEastAsia"/>
-          </w:rPr>
-          <w:t>mmarinov.netlify.com</w:t>
+          <w:t>https://mmarinov.netlify.com</w:t>
         </w:r>
       </w:hyperlink>
     </w:p>
@@ -223,7 +209,15 @@
         <w:rPr>
           <w:b/>
         </w:rPr>
-        <w:t xml:space="preserve">Macaulay Honors College at Hunter College                                                                                       </w:t>
+        <w:t xml:space="preserve">Macaulay Honors College at Hunter College </w:t>
+      </w:r>
+      <w:bookmarkStart w:id="0" w:name="_GoBack"/>
+      <w:bookmarkEnd w:id="0"/>
+      <w:r>
+        <w:rPr>
+          <w:b/>
+        </w:rPr>
+        <w:t xml:space="preserve">                                                                                      </w:t>
       </w:r>
       <w:r>
         <w:t xml:space="preserve">New York, NY Bachelor of Arts in Computer Science | Minor: Mathematics, Psychology | GPA: 3.9                                   </w:t>
@@ -397,7 +391,10 @@
         <w:t>Collaborated with the product team to create an algorithm for scoring mentors and e</w:t>
       </w:r>
       <w:r>
-        <w:t xml:space="preserve">xtracting keywords through </w:t>
+        <w:t xml:space="preserve">xtracting keywords </w:t>
+      </w:r>
+      <w:r>
+        <w:t xml:space="preserve">through </w:t>
       </w:r>
       <w:r>
         <w:rPr>
@@ -566,12 +563,7 @@
         <w:t xml:space="preserve"> </w:t>
       </w:r>
       <w:r>
-        <w:t>Conducted individualized tutoring and s</w:t>
-      </w:r>
-      <w:bookmarkStart w:id="0" w:name="_GoBack"/>
-      <w:bookmarkEnd w:id="0"/>
-      <w:r>
-        <w:t>et goals for the chosen student</w:t>
+        <w:t>Conducted individualized tutoring and set goals for the chosen student</w:t>
       </w:r>
       <w:r>
         <w:rPr>
@@ -805,7 +797,10 @@
         <w:spacing w:before="17" w:line="240" w:lineRule="exact"/>
       </w:pPr>
       <w:r>
-        <w:t>Created a</w:t>
+        <w:t xml:space="preserve">Created </w:t>
+      </w:r>
+      <w:r>
+        <w:t>a</w:t>
       </w:r>
       <w:r>
         <w:t xml:space="preserve"> full stack app that acted as a place for people to make an account, share pictures of their pets, and follow each another. </w:t>
@@ -1432,7 +1427,10 @@
         <w:t xml:space="preserve">Interests: </w:t>
       </w:r>
       <w:r>
-        <w:t>Health, Weightlifting, Handball, Drawing, Ping Pong</w:t>
+        <w:t>Health, Weightlifting, Handball, Drawing</w:t>
+      </w:r>
+      <w:r>
+        <w:t>, Ping Pong</w:t>
       </w:r>
     </w:p>
     <w:sectPr>
@@ -3821,7 +3819,7 @@
 </file>
 
 <file path=customXml/itemProps1.xml><?xml version="1.0" encoding="utf-8"?>
-<ds:datastoreItem xmlns:ds="http://schemas.openxmlformats.org/officeDocument/2006/customXml" ds:itemID="{31F539B5-9845-4EF7-B173-AD91BA40A098}">
+<ds:datastoreItem xmlns:ds="http://schemas.openxmlformats.org/officeDocument/2006/customXml" ds:itemID="{410D9F3C-5227-4F22-B08E-72F5C3D36E46}">
   <ds:schemaRefs>
     <ds:schemaRef ds:uri="http://schemas.openxmlformats.org/officeDocument/2006/bibliography"/>
   </ds:schemaRefs>

</xml_diff>